<commit_message>
updating exercise 1 - removed stop words filter added own version of part A
</commit_message>
<xml_diff>
--- a/Assignment 1_IntrotoNLP2022.docx
+++ b/Assignment 1_IntrotoNLP2022.docx
@@ -558,7 +558,7 @@
         <w:t xml:space="preserve"> </w:t>
       </w:r>
       <w:r>
-        <w:t>7995</w:t>
+        <w:t>13895</w:t>
       </w:r>
     </w:p>
     <w:p>
@@ -572,7 +572,7 @@
         <w:t xml:space="preserve"> </w:t>
       </w:r>
       <w:r>
-        <w:t>11</w:t>
+        <w:t>19.35</w:t>
       </w:r>
     </w:p>
     <w:p>
@@ -583,7 +583,10 @@
         <w:t xml:space="preserve">Average word length: </w:t>
       </w:r>
       <w:r>
-        <w:t>5</w:t>
+        <w:t>4.7</w:t>
+      </w:r>
+      <w:r>
+        <w:t>2</w:t>
       </w:r>
     </w:p>
     <w:p>
@@ -599,7 +602,7 @@
         <w:t xml:space="preserve">Provide the definition that you used to determine words: </w:t>
       </w:r>
       <w:r>
-        <w:t>tokens after removing stop words and punctuations. Not unique.</w:t>
+        <w:t>tokens after removing punctuations.</w:t>
       </w:r>
     </w:p>
     <w:p>
@@ -6875,6 +6878,7 @@
     <w:lsdException w:name="HTML Sample" w:semiHidden="1" w:unhideWhenUsed="1"/>
     <w:lsdException w:name="HTML Typewriter" w:semiHidden="1" w:unhideWhenUsed="1"/>
     <w:lsdException w:name="HTML Variable" w:semiHidden="1" w:unhideWhenUsed="1"/>
+    <w:lsdException w:name="Normal Table" w:semiHidden="1" w:unhideWhenUsed="1"/>
     <w:lsdException w:name="annotation subject" w:semiHidden="1" w:unhideWhenUsed="1"/>
     <w:lsdException w:name="No List" w:semiHidden="1" w:unhideWhenUsed="1"/>
     <w:lsdException w:name="Outline List 1" w:semiHidden="1" w:unhideWhenUsed="1"/>
@@ -6921,8 +6925,10 @@
     <w:lsdException w:name="Table Subtle 2" w:semiHidden="1" w:unhideWhenUsed="1"/>
     <w:lsdException w:name="Table Web 1" w:semiHidden="1" w:unhideWhenUsed="1"/>
     <w:lsdException w:name="Table Web 2" w:semiHidden="1" w:unhideWhenUsed="1"/>
+    <w:lsdException w:name="Table Web 3" w:semiHidden="1" w:unhideWhenUsed="1"/>
     <w:lsdException w:name="Balloon Text" w:semiHidden="1" w:unhideWhenUsed="1"/>
     <w:lsdException w:name="Table Grid" w:uiPriority="39"/>
+    <w:lsdException w:name="Table Theme" w:semiHidden="1" w:unhideWhenUsed="1"/>
     <w:lsdException w:name="Placeholder Text" w:semiHidden="1"/>
     <w:lsdException w:name="No Spacing" w:uiPriority="1" w:qFormat="1"/>
     <w:lsdException w:name="Light Shading" w:uiPriority="60"/>

</xml_diff>

<commit_message>
ex 9 - proposal
</commit_message>
<xml_diff>
--- a/Assignment 1_IntrotoNLP2022.docx
+++ b/Assignment 1_IntrotoNLP2022.docx
@@ -16,15 +16,7 @@
     <w:p/>
     <w:p>
       <w:r>
-        <w:t xml:space="preserve">In this assignment, we work with a dataset that contains sentences from news articles. It has been collected for a shared task at </w:t>
-      </w:r>
-      <w:proofErr w:type="spellStart"/>
-      <w:r>
-        <w:t>SemEval</w:t>
-      </w:r>
-      <w:proofErr w:type="spellEnd"/>
-      <w:r>
-        <w:t xml:space="preserve"> 2018 for </w:t>
+        <w:t xml:space="preserve">In this assignment, we work with a dataset that contains sentences from news articles. It has been collected for a shared task at SemEval 2018 for </w:t>
       </w:r>
       <w:r>
         <w:rPr>
@@ -96,28 +88,12 @@
         <w:t>pdf</w:t>
       </w:r>
       <w:r>
-        <w:t xml:space="preserve"> of this </w:t>
-      </w:r>
-      <w:proofErr w:type="gramStart"/>
-      <w:r>
-        <w:t>document,</w:t>
-      </w:r>
-      <w:proofErr w:type="gramEnd"/>
-      <w:r>
-        <w:t xml:space="preserve"> the format should not be changed. </w:t>
-      </w:r>
-    </w:p>
-    <w:p>
-      <w:r>
-        <w:t xml:space="preserve">All </w:t>
-      </w:r>
-      <w:proofErr w:type="gramStart"/>
-      <w:r>
-        <w:t>floating point</w:t>
-      </w:r>
-      <w:proofErr w:type="gramEnd"/>
-      <w:r>
-        <w:t xml:space="preserve"> numbers should be rounded to </w:t>
+        <w:t xml:space="preserve"> of this document, the format should not be changed. </w:t>
+      </w:r>
+    </w:p>
+    <w:p>
+      <w:r>
+        <w:t xml:space="preserve">All floating point numbers should be rounded to </w:t>
       </w:r>
       <w:r>
         <w:rPr>
@@ -164,23 +140,7 @@
         </w:rPr>
       </w:pPr>
       <w:r>
-        <w:t>You are allowed to use Python packages (</w:t>
-      </w:r>
-      <w:proofErr w:type="gramStart"/>
-      <w:r>
-        <w:t>e.g.</w:t>
-      </w:r>
-      <w:proofErr w:type="gramEnd"/>
-      <w:r>
-        <w:t xml:space="preserve"> pandas, </w:t>
-      </w:r>
-      <w:proofErr w:type="spellStart"/>
-      <w:r>
-        <w:t>sklearn</w:t>
-      </w:r>
-      <w:proofErr w:type="spellEnd"/>
-      <w:r>
-        <w:t xml:space="preserve">). </w:t>
+        <w:t xml:space="preserve">You are allowed to use Python packages (e.g. pandas, sklearn). </w:t>
       </w:r>
     </w:p>
     <w:p/>
@@ -379,29 +339,28 @@
         <w:rPr>
           <w:b/>
         </w:rPr>
-        <w:t xml:space="preserve">Giulia </w:t>
-      </w:r>
-      <w:proofErr w:type="spellStart"/>
-      <w:r>
+        <w:t>Giulia Bössenecker</w:t>
+      </w:r>
+    </w:p>
+    <w:p>
+      <w:pPr>
         <w:rPr>
           <w:b/>
         </w:rPr>
-        <w:t>Bössenecker</w:t>
-      </w:r>
-      <w:proofErr w:type="spellEnd"/>
-    </w:p>
-    <w:p>
-      <w:pPr>
+      </w:pPr>
+      <w:r>
         <w:rPr>
           <w:b/>
         </w:rPr>
-      </w:pPr>
-      <w:r>
+        <w:t xml:space="preserve">Student id: </w:t>
+      </w:r>
+    </w:p>
+    <w:p>
+      <w:pPr>
         <w:rPr>
           <w:b/>
         </w:rPr>
-        <w:t xml:space="preserve">Student id: </w:t>
-      </w:r>
+      </w:pPr>
     </w:p>
     <w:p>
       <w:pPr>
@@ -409,54 +368,31 @@
           <w:b/>
         </w:rPr>
       </w:pPr>
-    </w:p>
-    <w:p>
-      <w:pPr>
+      <w:r>
         <w:rPr>
           <w:b/>
         </w:rPr>
-      </w:pPr>
-      <w:r>
+        <w:t>Student 3</w:t>
+      </w:r>
+    </w:p>
+    <w:p>
+      <w:pPr>
         <w:rPr>
           <w:b/>
         </w:rPr>
-        <w:t>Student 3</w:t>
-      </w:r>
-    </w:p>
-    <w:p>
-      <w:pPr>
+      </w:pPr>
+      <w:r>
         <w:rPr>
           <w:b/>
         </w:rPr>
-      </w:pPr>
+        <w:t xml:space="preserve">Name: </w:t>
+      </w:r>
       <w:r>
         <w:rPr>
           <w:b/>
         </w:rPr>
-        <w:t xml:space="preserve">Name: </w:t>
-      </w:r>
-      <w:proofErr w:type="spellStart"/>
-      <w:r>
-        <w:rPr>
-          <w:b/>
-        </w:rPr>
-        <w:t>Maike</w:t>
-      </w:r>
-      <w:proofErr w:type="spellEnd"/>
-      <w:r>
-        <w:rPr>
-          <w:b/>
-        </w:rPr>
-        <w:t xml:space="preserve"> </w:t>
-      </w:r>
-      <w:proofErr w:type="spellStart"/>
-      <w:r>
-        <w:rPr>
-          <w:b/>
-        </w:rPr>
-        <w:t>Nützel</w:t>
-      </w:r>
-      <w:proofErr w:type="spellEnd"/>
+        <w:t>Maike Nützel</w:t>
+      </w:r>
     </w:p>
     <w:p>
       <w:pPr>
@@ -481,87 +417,69 @@
       <w:bookmarkEnd w:id="1"/>
       <w:r>
         <w:lastRenderedPageBreak/>
-        <w:t xml:space="preserve">PART A:  Linguistic analysis using </w:t>
-      </w:r>
-      <w:proofErr w:type="spellStart"/>
-      <w:r>
-        <w:t>spaCy</w:t>
-      </w:r>
-      <w:proofErr w:type="spellEnd"/>
+        <w:t xml:space="preserve">PART A:  Linguistic analysis using spaCy </w:t>
+      </w:r>
+    </w:p>
+    <w:p>
+      <w:r>
+        <w:t xml:space="preserve">In the first part of the assignment, we focus on an analysis of the sentences in the training data. </w:t>
+      </w:r>
+    </w:p>
+    <w:p>
+      <w:pPr>
+        <w:rPr>
+          <w:i/>
+        </w:rPr>
+      </w:pPr>
+      <w:r>
+        <w:rPr>
+          <w:b/>
+        </w:rPr>
+        <w:t>File:</w:t>
+      </w:r>
       <w:r>
         <w:t xml:space="preserve"> </w:t>
       </w:r>
-    </w:p>
-    <w:p>
-      <w:r>
-        <w:t xml:space="preserve">In the first part of the assignment, we focus on an analysis of the sentences in the training data. </w:t>
-      </w:r>
-    </w:p>
-    <w:p>
-      <w:pPr>
+      <w:r>
         <w:rPr>
           <w:i/>
         </w:rPr>
-      </w:pPr>
-      <w:r>
-        <w:rPr>
-          <w:b/>
-        </w:rPr>
-        <w:t>File:</w:t>
-      </w:r>
-      <w:r>
-        <w:t xml:space="preserve"> </w:t>
-      </w:r>
-      <w:r>
+        <w:t>data/preprocessed/train/sentences.txt</w:t>
+      </w:r>
+    </w:p>
+    <w:p>
+      <w:pPr>
         <w:rPr>
           <w:i/>
         </w:rPr>
-        <w:t>data/preprocessed/train/sentences.txt</w:t>
-      </w:r>
-    </w:p>
-    <w:p>
-      <w:pPr>
+      </w:pPr>
+      <w:r>
+        <w:t xml:space="preserve">Implement your analyses in </w:t>
+      </w:r>
+      <w:r>
         <w:rPr>
           <w:i/>
         </w:rPr>
-      </w:pPr>
-      <w:r>
-        <w:t xml:space="preserve">Implement your analyses in </w:t>
-      </w:r>
-      <w:r>
+        <w:t>TODO_analyses.py.</w:t>
+      </w:r>
+    </w:p>
+    <w:p>
+      <w:pPr>
         <w:rPr>
           <w:i/>
         </w:rPr>
-        <w:t>TODO_analyses.py.</w:t>
-      </w:r>
-    </w:p>
-    <w:p>
-      <w:pPr>
+      </w:pPr>
+    </w:p>
+    <w:p>
+      <w:r>
+        <w:t xml:space="preserve">Note that we are using the most recent spaCy version (3.2) and the model </w:t>
+      </w:r>
+      <w:r>
         <w:rPr>
           <w:i/>
         </w:rPr>
-      </w:pPr>
-    </w:p>
-    <w:p>
-      <w:r>
-        <w:t xml:space="preserve">Note that we are using the most recent </w:t>
-      </w:r>
-      <w:proofErr w:type="spellStart"/>
-      <w:r>
-        <w:t>spaCy</w:t>
-      </w:r>
-      <w:proofErr w:type="spellEnd"/>
-      <w:r>
-        <w:t xml:space="preserve"> version (3.2) and the model </w:t>
-      </w:r>
-      <w:proofErr w:type="spellStart"/>
-      <w:r>
-        <w:rPr>
-          <w:i/>
-        </w:rPr>
         <w:t>en_core_web_sm</w:t>
       </w:r>
-      <w:proofErr w:type="spellEnd"/>
       <w:r>
         <w:t xml:space="preserve">. Results might vary for other versions. If you cannot use 3.2, clearly explain this to your TA and specify on your submission which version you are using instead. </w:t>
       </w:r>
@@ -601,15 +519,7 @@
       </w:r>
       <w:r>
         <w:br/>
-        <w:t xml:space="preserve">Process the dataset using the </w:t>
-      </w:r>
-      <w:proofErr w:type="spellStart"/>
-      <w:r>
-        <w:t>spaCy</w:t>
-      </w:r>
-      <w:proofErr w:type="spellEnd"/>
-      <w:r>
-        <w:t xml:space="preserve"> package and extract the following information:</w:t>
+        <w:t>Process the dataset using the spaCy package and extract the following information:</w:t>
       </w:r>
     </w:p>
     <w:p>
@@ -752,24 +662,14 @@
       <w:r>
         <w:t xml:space="preserve"> part-of-speech tagger on the dataset and identify the ten most frequent POS tags. Complete the table below for these ten tags (the tagger in the model </w:t>
       </w:r>
-      <w:proofErr w:type="spellStart"/>
       <w:r>
         <w:rPr>
           <w:i/>
         </w:rPr>
         <w:t>en_core_web_sm</w:t>
       </w:r>
-      <w:proofErr w:type="spellEnd"/>
-      <w:r>
-        <w:t xml:space="preserve"> is trained on the PENN Treebank </w:t>
-      </w:r>
-      <w:proofErr w:type="spellStart"/>
-      <w:r>
-        <w:t>tagset</w:t>
-      </w:r>
-      <w:proofErr w:type="spellEnd"/>
-      <w:r>
-        <w:t xml:space="preserve">). </w:t>
+      <w:r>
+        <w:t xml:space="preserve"> is trained on the PENN Treebank tagset). </w:t>
       </w:r>
     </w:p>
     <w:p>
@@ -836,7 +736,6 @@
                 <w:szCs w:val="16"/>
               </w:rPr>
             </w:pPr>
-            <w:proofErr w:type="spellStart"/>
             <w:r>
               <w:rPr>
                 <w:sz w:val="16"/>
@@ -844,7 +743,6 @@
               </w:rPr>
               <w:t>Finegrained</w:t>
             </w:r>
-            <w:proofErr w:type="spellEnd"/>
             <w:r>
               <w:rPr>
                 <w:sz w:val="16"/>
@@ -3321,30 +3219,8 @@
         <w:rPr>
           <w:i/>
         </w:rPr>
-        <w:t>data/original/</w:t>
-      </w:r>
-      <w:proofErr w:type="spellStart"/>
-      <w:r>
-        <w:rPr>
-          <w:i/>
-        </w:rPr>
-        <w:t>english</w:t>
-      </w:r>
-      <w:proofErr w:type="spellEnd"/>
-      <w:r>
-        <w:rPr>
-          <w:i/>
-        </w:rPr>
-        <w:t>/</w:t>
-      </w:r>
-      <w:proofErr w:type="spellStart"/>
-      <w:r>
-        <w:rPr>
-          <w:i/>
-        </w:rPr>
-        <w:t>WikiNews_Train.tsv</w:t>
-      </w:r>
-      <w:proofErr w:type="spellEnd"/>
+        <w:t>data/original/english/WikiNews_Train.tsv</w:t>
+      </w:r>
       <w:r>
         <w:t xml:space="preserve"> and extract the following columns: </w:t>
       </w:r>
@@ -3397,15 +3273,7 @@
         <w:ind w:left="720"/>
       </w:pPr>
       <w:r>
-        <w:t xml:space="preserve">Min, max, median, mean, and </w:t>
-      </w:r>
-      <w:proofErr w:type="spellStart"/>
-      <w:r>
-        <w:t>stdev</w:t>
-      </w:r>
-      <w:proofErr w:type="spellEnd"/>
-      <w:r>
-        <w:t xml:space="preserve"> of the probabilistic label: </w:t>
+        <w:t xml:space="preserve">Min, max, median, mean, and stdev of the probabilistic label: </w:t>
       </w:r>
       <w:r>
         <w:t>0.00, 1.00, 0.00, 0.08, 0.17</w:t>
@@ -3503,15 +3371,7 @@
         <w:ind w:left="720"/>
       </w:pPr>
       <w:r>
-        <w:t xml:space="preserve">Calculate the frequency of the tokens using the </w:t>
-      </w:r>
-      <w:proofErr w:type="spellStart"/>
-      <w:r>
-        <w:t>wordfreq</w:t>
-      </w:r>
-      <w:proofErr w:type="spellEnd"/>
-      <w:r>
-        <w:t xml:space="preserve"> package (</w:t>
+        <w:t>Calculate the frequency of the tokens using the wordfreq package (</w:t>
       </w:r>
       <w:hyperlink r:id="rId9">
         <w:r>
@@ -3899,15 +3759,7 @@
         <w:ind w:left="720"/>
       </w:pPr>
       <w:r>
-        <w:t xml:space="preserve">There is no statistically significant correlation between length of token and probabilistic complexity, though we can see </w:t>
-      </w:r>
-      <w:proofErr w:type="gramStart"/>
-      <w:r>
-        <w:t>that tokens</w:t>
-      </w:r>
-      <w:proofErr w:type="gramEnd"/>
-      <w:r>
-        <w:t xml:space="preserve"> with lengths higher than 7 characters have a high probabilistic complexity,</w:t>
+        <w:t>There is no statistically significant correlation between length of token and probabilistic complexity, though we can see that tokens with lengths higher than 7 characters have a high probabilistic complexity,</w:t>
       </w:r>
     </w:p>
     <w:p>
@@ -3931,35 +3783,13 @@
         <w:ind w:left="720"/>
       </w:pPr>
       <w:r>
-        <w:t xml:space="preserve">The scatterplot for </w:t>
-      </w:r>
-      <w:r>
-        <w:t>probabilistic complexity</w:t>
-      </w:r>
-      <w:r>
-        <w:t xml:space="preserve"> by POS tags is not very informative, except </w:t>
-      </w:r>
-      <w:proofErr w:type="gramStart"/>
-      <w:r>
-        <w:t xml:space="preserve">that </w:t>
+        <w:t xml:space="preserve">The scatterplot for probabilistic complexity by POS tags is not very informative, except that </w:t>
       </w:r>
       <w:r>
         <w:t>subordinating conjunctions</w:t>
       </w:r>
       <w:r>
-        <w:t xml:space="preserve"> (SCONJ)</w:t>
-      </w:r>
-      <w:proofErr w:type="gramEnd"/>
-      <w:r>
-        <w:t xml:space="preserve"> as well as </w:t>
-      </w:r>
-      <w:proofErr w:type="spellStart"/>
-      <w:r>
-        <w:t>adpositions</w:t>
-      </w:r>
-      <w:proofErr w:type="spellEnd"/>
-      <w:r>
-        <w:t xml:space="preserve"> (ADP) have low probabilistic complexities; Interjections (INTJ) cluster for low to medium probabilistic complexities, while other present POS tags vary across the probabilistic complexity board.</w:t>
+        <w:t xml:space="preserve"> (SCONJ) as well as adpositions (ADP) have low probabilistic complexities; Interjections (INTJ) cluster for low to medium probabilistic complexities, while other present POS tags vary across the probabilistic complexity board.</w:t>
       </w:r>
     </w:p>
     <w:p/>
@@ -3997,16 +3827,52 @@
       <w:pPr>
         <w:ind w:left="720"/>
       </w:pPr>
-    </w:p>
-    <w:p>
-      <w:pPr>
-        <w:ind w:left="720"/>
-      </w:pPr>
-    </w:p>
-    <w:p>
-      <w:pPr>
-        <w:ind w:left="720"/>
-      </w:pPr>
+      <w:r>
+        <w:t>T</w:t>
+      </w:r>
+      <w:r>
+        <w:t>he number of spoken syllables in a word</w:t>
+      </w:r>
+      <w:r>
+        <w:t xml:space="preserve"> is an intuitive characteristic that </w:t>
+      </w:r>
+      <w:r>
+        <w:t xml:space="preserve">should </w:t>
+      </w:r>
+      <w:r>
+        <w:t>correlate positively with the probabilistic complexity of a word.</w:t>
+      </w:r>
+      <w:r>
+        <w:t xml:space="preserve"> The more syllables, the more difficult a word is to pronounce/articulate and to remember/learn. Thus the complexity correlation.</w:t>
+      </w:r>
+    </w:p>
+    <w:p>
+      <w:pPr>
+        <w:ind w:left="720"/>
+      </w:pPr>
+      <w:r>
+        <w:t xml:space="preserve">The </w:t>
+      </w:r>
+      <w:r>
+        <w:t>consonant-to-vowel ratio</w:t>
+      </w:r>
+      <w:r>
+        <w:t xml:space="preserve"> based on the idea that consonants are considered more complex than vowels(</w:t>
+      </w:r>
+      <w:hyperlink r:id="rId13" w:history="1">
+        <w:r>
+          <w:rPr>
+            <w:rStyle w:val="Hyperlink"/>
+          </w:rPr>
+          <w:t xml:space="preserve"> Shankweiler and Harris (1966)</w:t>
+        </w:r>
+      </w:hyperlink>
+      <w:r>
+        <w:t>)</w:t>
+      </w:r>
+      <w:r>
+        <w:t>, being harder to master from the early stages of learning.</w:t>
+      </w:r>
     </w:p>
     <w:p>
       <w:pPr>
@@ -4109,15 +3975,7 @@
         <w:ind w:left="720"/>
       </w:pPr>
       <w:r>
-        <w:t xml:space="preserve">Test different thresholds and choose the one which yields the highest accuracy on the </w:t>
-      </w:r>
-      <w:proofErr w:type="spellStart"/>
-      <w:r>
-        <w:t>dev_data</w:t>
-      </w:r>
-      <w:proofErr w:type="spellEnd"/>
-      <w:r>
-        <w:t xml:space="preserve">: </w:t>
+        <w:t xml:space="preserve">Test different thresholds and choose the one which yields the highest accuracy on the dev_data: </w:t>
       </w:r>
     </w:p>
     <w:p>
@@ -4176,6 +4034,7 @@
                 <w:sz w:val="20"/>
                 <w:szCs w:val="20"/>
               </w:rPr>
+              <w:lastRenderedPageBreak/>
               <w:t>Baseline</w:t>
             </w:r>
           </w:p>
@@ -4382,7 +4241,6 @@
                 <w:sz w:val="20"/>
                 <w:szCs w:val="20"/>
               </w:rPr>
-              <w:lastRenderedPageBreak/>
               <w:t>Frequency</w:t>
             </w:r>
           </w:p>
@@ -4474,7 +4332,7 @@
       <w:r>
         <w:t xml:space="preserve">For part C, we use an implementation for a vanilla LSTM which was originally developed for a named entity recognition project for a Stanford course. You can find more documentation here: </w:t>
       </w:r>
-      <w:hyperlink r:id="rId13">
+      <w:hyperlink r:id="rId14">
         <w:r>
           <w:rPr>
             <w:color w:val="1155CC"/>
@@ -4709,35 +4567,13 @@
         <w:rPr>
           <w:i/>
         </w:rPr>
-        <w:t>experiments/</w:t>
-      </w:r>
-      <w:proofErr w:type="spellStart"/>
+        <w:t>experiments/base_model/</w:t>
+      </w:r>
       <w:r>
         <w:rPr>
           <w:i/>
         </w:rPr>
-        <w:t>base_model</w:t>
-      </w:r>
-      <w:proofErr w:type="spellEnd"/>
-      <w:r>
-        <w:rPr>
-          <w:i/>
-        </w:rPr>
-        <w:t>/</w:t>
-      </w:r>
-      <w:proofErr w:type="spellStart"/>
-      <w:r>
-        <w:rPr>
-          <w:i/>
-        </w:rPr>
-        <w:t>model_output.tsv</w:t>
-      </w:r>
-      <w:proofErr w:type="spellEnd"/>
-      <w:r>
-        <w:rPr>
-          <w:i/>
-        </w:rPr>
-        <w:t>.</w:t>
+        <w:t>model_output.tsv.</w:t>
       </w:r>
     </w:p>
     <w:p>
@@ -6362,7 +6198,7 @@
       <w:r>
         <w:t>Compare the performance to the results in the shared task (</w:t>
       </w:r>
-      <w:hyperlink r:id="rId14">
+      <w:hyperlink r:id="rId15">
         <w:r>
           <w:rPr>
             <w:color w:val="1155CC"/>
@@ -6646,7 +6482,7 @@
     <w:p/>
     <w:p/>
     <w:sectPr>
-      <w:headerReference w:type="default" r:id="rId15"/>
+      <w:headerReference w:type="default" r:id="rId16"/>
       <w:pgSz w:w="12240" w:h="15840"/>
       <w:pgMar w:top="1440" w:right="1440" w:bottom="1440" w:left="1440" w:header="720" w:footer="720" w:gutter="0"/>
       <w:pgNumType w:start="1"/>
@@ -8015,6 +7851,29 @@
       </w:tblBorders>
     </w:tblPr>
   </w:style>
+  <w:style w:type="character" w:styleId="Hyperlink">
+    <w:name w:val="Hyperlink"/>
+    <w:basedOn w:val="DefaultParagraphFont"/>
+    <w:uiPriority w:val="99"/>
+    <w:unhideWhenUsed/>
+    <w:rsid w:val="007A3A5C"/>
+    <w:rPr>
+      <w:color w:val="0000FF" w:themeColor="hyperlink"/>
+      <w:u w:val="single"/>
+    </w:rPr>
+  </w:style>
+  <w:style w:type="character" w:styleId="UnresolvedMention">
+    <w:name w:val="Unresolved Mention"/>
+    <w:basedOn w:val="DefaultParagraphFont"/>
+    <w:uiPriority w:val="99"/>
+    <w:semiHidden/>
+    <w:unhideWhenUsed/>
+    <w:rsid w:val="007A3A5C"/>
+    <w:rPr>
+      <w:color w:val="605E5C"/>
+      <w:shd w:val="clear" w:color="auto" w:fill="E1DFDD"/>
+    </w:rPr>
+  </w:style>
 </w:styles>
 </file>
 

</xml_diff>

<commit_message>
ex 10 complete - ugly version of code
</commit_message>
<xml_diff>
--- a/Assignment 1_IntrotoNLP2022.docx
+++ b/Assignment 1_IntrotoNLP2022.docx
@@ -16,7 +16,15 @@
     <w:p/>
     <w:p>
       <w:r>
-        <w:t xml:space="preserve">In this assignment, we work with a dataset that contains sentences from news articles. It has been collected for a shared task at SemEval 2018 for </w:t>
+        <w:t xml:space="preserve">In this assignment, we work with a dataset that contains sentences from news articles. It has been collected for a shared task at </w:t>
+      </w:r>
+      <w:proofErr w:type="spellStart"/>
+      <w:r>
+        <w:t>SemEval</w:t>
+      </w:r>
+      <w:proofErr w:type="spellEnd"/>
+      <w:r>
+        <w:t xml:space="preserve"> 2018 for </w:t>
       </w:r>
       <w:r>
         <w:rPr>
@@ -88,12 +96,28 @@
         <w:t>pdf</w:t>
       </w:r>
       <w:r>
-        <w:t xml:space="preserve"> of this document, the format should not be changed. </w:t>
-      </w:r>
-    </w:p>
-    <w:p>
-      <w:r>
-        <w:t xml:space="preserve">All floating point numbers should be rounded to </w:t>
+        <w:t xml:space="preserve"> of this </w:t>
+      </w:r>
+      <w:proofErr w:type="gramStart"/>
+      <w:r>
+        <w:t>document,</w:t>
+      </w:r>
+      <w:proofErr w:type="gramEnd"/>
+      <w:r>
+        <w:t xml:space="preserve"> the format should not be changed. </w:t>
+      </w:r>
+    </w:p>
+    <w:p>
+      <w:r>
+        <w:t xml:space="preserve">All </w:t>
+      </w:r>
+      <w:proofErr w:type="gramStart"/>
+      <w:r>
+        <w:t>floating point</w:t>
+      </w:r>
+      <w:proofErr w:type="gramEnd"/>
+      <w:r>
+        <w:t xml:space="preserve"> numbers should be rounded to </w:t>
       </w:r>
       <w:r>
         <w:rPr>
@@ -140,7 +164,23 @@
         </w:rPr>
       </w:pPr>
       <w:r>
-        <w:t xml:space="preserve">You are allowed to use Python packages (e.g. pandas, sklearn). </w:t>
+        <w:t>You are allowed to use Python packages (</w:t>
+      </w:r>
+      <w:proofErr w:type="gramStart"/>
+      <w:r>
+        <w:t>e.g.</w:t>
+      </w:r>
+      <w:proofErr w:type="gramEnd"/>
+      <w:r>
+        <w:t xml:space="preserve"> pandas, </w:t>
+      </w:r>
+      <w:proofErr w:type="spellStart"/>
+      <w:r>
+        <w:t>sklearn</w:t>
+      </w:r>
+      <w:proofErr w:type="spellEnd"/>
+      <w:r>
+        <w:t xml:space="preserve">). </w:t>
       </w:r>
     </w:p>
     <w:p/>
@@ -339,19 +379,27 @@
         <w:rPr>
           <w:b/>
         </w:rPr>
-        <w:t>Giulia Bössenecker</w:t>
-      </w:r>
-    </w:p>
-    <w:p>
-      <w:pPr>
+        <w:t xml:space="preserve">Giulia </w:t>
+      </w:r>
+      <w:proofErr w:type="spellStart"/>
+      <w:r>
         <w:rPr>
           <w:b/>
         </w:rPr>
-      </w:pPr>
-      <w:r>
+        <w:t>Bössenecker</w:t>
+      </w:r>
+      <w:proofErr w:type="spellEnd"/>
+    </w:p>
+    <w:p>
+      <w:pPr>
         <w:rPr>
           <w:b/>
         </w:rPr>
+      </w:pPr>
+      <w:r>
+        <w:rPr>
+          <w:b/>
+        </w:rPr>
         <w:t xml:space="preserve">Student id: </w:t>
       </w:r>
     </w:p>
@@ -387,12 +435,28 @@
         </w:rPr>
         <w:t xml:space="preserve">Name: </w:t>
       </w:r>
+      <w:proofErr w:type="spellStart"/>
       <w:r>
         <w:rPr>
           <w:b/>
         </w:rPr>
-        <w:t>Maike Nützel</w:t>
-      </w:r>
+        <w:t>Maike</w:t>
+      </w:r>
+      <w:proofErr w:type="spellEnd"/>
+      <w:r>
+        <w:rPr>
+          <w:b/>
+        </w:rPr>
+        <w:t xml:space="preserve"> </w:t>
+      </w:r>
+      <w:proofErr w:type="spellStart"/>
+      <w:r>
+        <w:rPr>
+          <w:b/>
+        </w:rPr>
+        <w:t>Nützel</w:t>
+      </w:r>
+      <w:proofErr w:type="spellEnd"/>
     </w:p>
     <w:p>
       <w:pPr>
@@ -417,7 +481,15 @@
       <w:bookmarkEnd w:id="1"/>
       <w:r>
         <w:lastRenderedPageBreak/>
-        <w:t xml:space="preserve">PART A:  Linguistic analysis using spaCy </w:t>
+        <w:t xml:space="preserve">PART A:  Linguistic analysis using </w:t>
+      </w:r>
+      <w:proofErr w:type="spellStart"/>
+      <w:r>
+        <w:t>spaCy</w:t>
+      </w:r>
+      <w:proofErr w:type="spellEnd"/>
+      <w:r>
+        <w:t xml:space="preserve"> </w:t>
       </w:r>
     </w:p>
     <w:p>
@@ -472,14 +544,24 @@
     </w:p>
     <w:p>
       <w:r>
-        <w:t xml:space="preserve">Note that we are using the most recent spaCy version (3.2) and the model </w:t>
-      </w:r>
+        <w:t xml:space="preserve">Note that we are using the most recent </w:t>
+      </w:r>
+      <w:proofErr w:type="spellStart"/>
+      <w:r>
+        <w:t>spaCy</w:t>
+      </w:r>
+      <w:proofErr w:type="spellEnd"/>
+      <w:r>
+        <w:t xml:space="preserve"> version (3.2) and the model </w:t>
+      </w:r>
+      <w:proofErr w:type="spellStart"/>
       <w:r>
         <w:rPr>
           <w:i/>
         </w:rPr>
         <w:t>en_core_web_sm</w:t>
       </w:r>
+      <w:proofErr w:type="spellEnd"/>
       <w:r>
         <w:t xml:space="preserve">. Results might vary for other versions. If you cannot use 3.2, clearly explain this to your TA and specify on your submission which version you are using instead. </w:t>
       </w:r>
@@ -519,7 +601,15 @@
       </w:r>
       <w:r>
         <w:br/>
-        <w:t>Process the dataset using the spaCy package and extract the following information:</w:t>
+        <w:t xml:space="preserve">Process the dataset using the </w:t>
+      </w:r>
+      <w:proofErr w:type="spellStart"/>
+      <w:r>
+        <w:t>spaCy</w:t>
+      </w:r>
+      <w:proofErr w:type="spellEnd"/>
+      <w:r>
+        <w:t xml:space="preserve"> package and extract the following information:</w:t>
       </w:r>
     </w:p>
     <w:p>
@@ -662,14 +752,24 @@
       <w:r>
         <w:t xml:space="preserve"> part-of-speech tagger on the dataset and identify the ten most frequent POS tags. Complete the table below for these ten tags (the tagger in the model </w:t>
       </w:r>
+      <w:proofErr w:type="spellStart"/>
       <w:r>
         <w:rPr>
           <w:i/>
         </w:rPr>
         <w:t>en_core_web_sm</w:t>
       </w:r>
-      <w:r>
-        <w:t xml:space="preserve"> is trained on the PENN Treebank tagset). </w:t>
+      <w:proofErr w:type="spellEnd"/>
+      <w:r>
+        <w:t xml:space="preserve"> is trained on the PENN Treebank </w:t>
+      </w:r>
+      <w:proofErr w:type="spellStart"/>
+      <w:r>
+        <w:t>tagset</w:t>
+      </w:r>
+      <w:proofErr w:type="spellEnd"/>
+      <w:r>
+        <w:t xml:space="preserve">). </w:t>
       </w:r>
     </w:p>
     <w:p>
@@ -736,6 +836,7 @@
                 <w:szCs w:val="16"/>
               </w:rPr>
             </w:pPr>
+            <w:proofErr w:type="spellStart"/>
             <w:r>
               <w:rPr>
                 <w:sz w:val="16"/>
@@ -743,6 +844,7 @@
               </w:rPr>
               <w:t>Finegrained</w:t>
             </w:r>
+            <w:proofErr w:type="spellEnd"/>
             <w:r>
               <w:rPr>
                 <w:sz w:val="16"/>
@@ -3219,8 +3321,30 @@
         <w:rPr>
           <w:i/>
         </w:rPr>
-        <w:t>data/original/english/WikiNews_Train.tsv</w:t>
-      </w:r>
+        <w:t>data/original/</w:t>
+      </w:r>
+      <w:proofErr w:type="spellStart"/>
+      <w:r>
+        <w:rPr>
+          <w:i/>
+        </w:rPr>
+        <w:t>english</w:t>
+      </w:r>
+      <w:proofErr w:type="spellEnd"/>
+      <w:r>
+        <w:rPr>
+          <w:i/>
+        </w:rPr>
+        <w:t>/</w:t>
+      </w:r>
+      <w:proofErr w:type="spellStart"/>
+      <w:r>
+        <w:rPr>
+          <w:i/>
+        </w:rPr>
+        <w:t>WikiNews_Train.tsv</w:t>
+      </w:r>
+      <w:proofErr w:type="spellEnd"/>
       <w:r>
         <w:t xml:space="preserve"> and extract the following columns: </w:t>
       </w:r>
@@ -3273,7 +3397,15 @@
         <w:ind w:left="720"/>
       </w:pPr>
       <w:r>
-        <w:t xml:space="preserve">Min, max, median, mean, and stdev of the probabilistic label: </w:t>
+        <w:t xml:space="preserve">Min, max, median, mean, and </w:t>
+      </w:r>
+      <w:proofErr w:type="spellStart"/>
+      <w:r>
+        <w:t>stdev</w:t>
+      </w:r>
+      <w:proofErr w:type="spellEnd"/>
+      <w:r>
+        <w:t xml:space="preserve"> of the probabilistic label: </w:t>
       </w:r>
       <w:r>
         <w:t>0.00, 1.00, 0.00, 0.08, 0.17</w:t>
@@ -3371,7 +3503,15 @@
         <w:ind w:left="720"/>
       </w:pPr>
       <w:r>
-        <w:t>Calculate the frequency of the tokens using the wordfreq package (</w:t>
+        <w:t xml:space="preserve">Calculate the frequency of the tokens using the </w:t>
+      </w:r>
+      <w:proofErr w:type="spellStart"/>
+      <w:r>
+        <w:t>wordfreq</w:t>
+      </w:r>
+      <w:proofErr w:type="spellEnd"/>
+      <w:r>
+        <w:t xml:space="preserve"> package (</w:t>
       </w:r>
       <w:hyperlink r:id="rId9">
         <w:r>
@@ -3759,7 +3899,15 @@
         <w:ind w:left="720"/>
       </w:pPr>
       <w:r>
-        <w:t>There is no statistically significant correlation between length of token and probabilistic complexity, though we can see that tokens with lengths higher than 7 characters have a high probabilistic complexity,</w:t>
+        <w:t xml:space="preserve">There is no statistically significant correlation between length of token and probabilistic complexity, though we can see </w:t>
+      </w:r>
+      <w:proofErr w:type="gramStart"/>
+      <w:r>
+        <w:t>that tokens</w:t>
+      </w:r>
+      <w:proofErr w:type="gramEnd"/>
+      <w:r>
+        <w:t xml:space="preserve"> with lengths higher than 7 characters have a high probabilistic complexity,</w:t>
       </w:r>
     </w:p>
     <w:p>
@@ -3783,13 +3931,29 @@
         <w:ind w:left="720"/>
       </w:pPr>
       <w:r>
-        <w:t xml:space="preserve">The scatterplot for probabilistic complexity by POS tags is not very informative, except that </w:t>
+        <w:t xml:space="preserve">The scatterplot for probabilistic complexity by POS tags is not very informative, except </w:t>
+      </w:r>
+      <w:proofErr w:type="gramStart"/>
+      <w:r>
+        <w:t xml:space="preserve">that </w:t>
       </w:r>
       <w:r>
         <w:t>subordinating conjunctions</w:t>
       </w:r>
       <w:r>
-        <w:t xml:space="preserve"> (SCONJ) as well as adpositions (ADP) have low probabilistic complexities; Interjections (INTJ) cluster for low to medium probabilistic complexities, while other present POS tags vary across the probabilistic complexity board.</w:t>
+        <w:t xml:space="preserve"> (SCONJ)</w:t>
+      </w:r>
+      <w:proofErr w:type="gramEnd"/>
+      <w:r>
+        <w:t xml:space="preserve"> as well as </w:t>
+      </w:r>
+      <w:proofErr w:type="spellStart"/>
+      <w:r>
+        <w:t>adpositions</w:t>
+      </w:r>
+      <w:proofErr w:type="spellEnd"/>
+      <w:r>
+        <w:t xml:space="preserve"> (ADP) have low probabilistic complexities; Interjections (INTJ) cluster for low to medium probabilistic complexities, while other present POS tags vary across the probabilistic complexity board.</w:t>
       </w:r>
     </w:p>
     <w:p/>
@@ -3843,7 +4007,15 @@
         <w:t>correlate positively with the probabilistic complexity of a word.</w:t>
       </w:r>
       <w:r>
-        <w:t xml:space="preserve"> The more syllables, the more difficult a word is to pronounce/articulate and to remember/learn. Thus the complexity correlation.</w:t>
+        <w:t xml:space="preserve"> The more syllables, the more difficult a word is to pronounce/articulate and to remember/learn. </w:t>
+      </w:r>
+      <w:proofErr w:type="gramStart"/>
+      <w:r>
+        <w:t>Thus</w:t>
+      </w:r>
+      <w:proofErr w:type="gramEnd"/>
+      <w:r>
+        <w:t xml:space="preserve"> the complexity correlation.</w:t>
       </w:r>
     </w:p>
     <w:p>
@@ -3864,7 +4036,21 @@
           <w:rPr>
             <w:rStyle w:val="Hyperlink"/>
           </w:rPr>
-          <w:t xml:space="preserve"> Shankweiler and Harris (1966)</w:t>
+          <w:t xml:space="preserve"> </w:t>
+        </w:r>
+        <w:proofErr w:type="spellStart"/>
+        <w:r>
+          <w:rPr>
+            <w:rStyle w:val="Hyperlink"/>
+          </w:rPr>
+          <w:t>Shankweiler</w:t>
+        </w:r>
+        <w:proofErr w:type="spellEnd"/>
+        <w:r>
+          <w:rPr>
+            <w:rStyle w:val="Hyperlink"/>
+          </w:rPr>
+          <w:t xml:space="preserve"> and Harris (1966)</w:t>
         </w:r>
       </w:hyperlink>
       <w:r>
@@ -3975,7 +4161,15 @@
         <w:ind w:left="720"/>
       </w:pPr>
       <w:r>
-        <w:t xml:space="preserve">Test different thresholds and choose the one which yields the highest accuracy on the dev_data: </w:t>
+        <w:t xml:space="preserve">Test different thresholds and choose the one which yields the highest accuracy on the </w:t>
+      </w:r>
+      <w:proofErr w:type="spellStart"/>
+      <w:r>
+        <w:t>dev_data</w:t>
+      </w:r>
+      <w:proofErr w:type="spellEnd"/>
+      <w:r>
+        <w:t xml:space="preserve">: </w:t>
       </w:r>
     </w:p>
     <w:p>
@@ -3985,13 +4179,19 @@
       <w:r>
         <w:t xml:space="preserve">Length threshold: </w:t>
       </w:r>
-    </w:p>
-    <w:p>
-      <w:pPr>
-        <w:ind w:left="720"/>
-      </w:pPr>
-      <w:r>
-        <w:t xml:space="preserve">Frequency threshold:  </w:t>
+      <w:r>
+        <w:t>8</w:t>
+      </w:r>
+    </w:p>
+    <w:p>
+      <w:pPr>
+        <w:ind w:left="720"/>
+      </w:pPr>
+      <w:r>
+        <w:t xml:space="preserve">Frequency threshold: </w:t>
+      </w:r>
+      <w:r>
+        <w:t>0.055</w:t>
       </w:r>
     </w:p>
     <w:p>
@@ -4112,19 +4312,33 @@
                 <w:szCs w:val="20"/>
               </w:rPr>
             </w:pPr>
-          </w:p>
-        </w:tc>
-        <w:tc>
-          <w:tcPr>
-            <w:tcW w:w="2268" w:type="dxa"/>
-          </w:tcPr>
-          <w:p>
-            <w:pPr>
+            <w:r>
               <w:rPr>
                 <w:sz w:val="20"/>
                 <w:szCs w:val="20"/>
               </w:rPr>
-            </w:pPr>
+              <w:t>0.85</w:t>
+            </w:r>
+          </w:p>
+        </w:tc>
+        <w:tc>
+          <w:tcPr>
+            <w:tcW w:w="2268" w:type="dxa"/>
+          </w:tcPr>
+          <w:p>
+            <w:pPr>
+              <w:rPr>
+                <w:sz w:val="20"/>
+                <w:szCs w:val="20"/>
+              </w:rPr>
+            </w:pPr>
+            <w:r>
+              <w:rPr>
+                <w:sz w:val="20"/>
+                <w:szCs w:val="20"/>
+              </w:rPr>
+              <w:t>0.80</w:t>
+            </w:r>
           </w:p>
         </w:tc>
       </w:tr>
@@ -4160,19 +4374,33 @@
                 <w:szCs w:val="20"/>
               </w:rPr>
             </w:pPr>
-          </w:p>
-        </w:tc>
-        <w:tc>
-          <w:tcPr>
-            <w:tcW w:w="2268" w:type="dxa"/>
-          </w:tcPr>
-          <w:p>
-            <w:pPr>
+            <w:r>
               <w:rPr>
                 <w:sz w:val="20"/>
                 <w:szCs w:val="20"/>
               </w:rPr>
-            </w:pPr>
+              <w:t>0.50</w:t>
+            </w:r>
+          </w:p>
+        </w:tc>
+        <w:tc>
+          <w:tcPr>
+            <w:tcW w:w="2268" w:type="dxa"/>
+          </w:tcPr>
+          <w:p>
+            <w:pPr>
+              <w:rPr>
+                <w:sz w:val="20"/>
+                <w:szCs w:val="20"/>
+              </w:rPr>
+            </w:pPr>
+            <w:r>
+              <w:rPr>
+                <w:sz w:val="20"/>
+                <w:szCs w:val="20"/>
+              </w:rPr>
+              <w:t>0.50</w:t>
+            </w:r>
           </w:p>
         </w:tc>
       </w:tr>
@@ -4208,19 +4436,33 @@
                 <w:szCs w:val="20"/>
               </w:rPr>
             </w:pPr>
-          </w:p>
-        </w:tc>
-        <w:tc>
-          <w:tcPr>
-            <w:tcW w:w="2268" w:type="dxa"/>
-          </w:tcPr>
-          <w:p>
-            <w:pPr>
+            <w:r>
               <w:rPr>
                 <w:sz w:val="20"/>
                 <w:szCs w:val="20"/>
               </w:rPr>
-            </w:pPr>
+              <w:t>0.88</w:t>
+            </w:r>
+          </w:p>
+        </w:tc>
+        <w:tc>
+          <w:tcPr>
+            <w:tcW w:w="2268" w:type="dxa"/>
+          </w:tcPr>
+          <w:p>
+            <w:pPr>
+              <w:rPr>
+                <w:sz w:val="20"/>
+                <w:szCs w:val="20"/>
+              </w:rPr>
+            </w:pPr>
+            <w:r>
+              <w:rPr>
+                <w:sz w:val="20"/>
+                <w:szCs w:val="20"/>
+              </w:rPr>
+              <w:t>0.86</w:t>
+            </w:r>
           </w:p>
         </w:tc>
       </w:tr>
@@ -4256,19 +4498,40 @@
                 <w:szCs w:val="20"/>
               </w:rPr>
             </w:pPr>
-          </w:p>
-        </w:tc>
-        <w:tc>
-          <w:tcPr>
-            <w:tcW w:w="2268" w:type="dxa"/>
-          </w:tcPr>
-          <w:p>
-            <w:pPr>
+            <w:r>
               <w:rPr>
                 <w:sz w:val="20"/>
                 <w:szCs w:val="20"/>
               </w:rPr>
-            </w:pPr>
+              <w:t>0.85</w:t>
+            </w:r>
+          </w:p>
+        </w:tc>
+        <w:tc>
+          <w:tcPr>
+            <w:tcW w:w="2268" w:type="dxa"/>
+          </w:tcPr>
+          <w:p>
+            <w:pPr>
+              <w:rPr>
+                <w:sz w:val="20"/>
+                <w:szCs w:val="20"/>
+              </w:rPr>
+            </w:pPr>
+            <w:r>
+              <w:rPr>
+                <w:sz w:val="20"/>
+                <w:szCs w:val="20"/>
+              </w:rPr>
+              <w:t>0.8</w:t>
+            </w:r>
+            <w:r>
+              <w:rPr>
+                <w:sz w:val="20"/>
+                <w:szCs w:val="20"/>
+              </w:rPr>
+              <w:t>0</w:t>
+            </w:r>
           </w:p>
         </w:tc>
       </w:tr>
@@ -4294,7 +4557,23 @@
       </w:r>
     </w:p>
     <w:p/>
-    <w:p/>
+    <w:p>
+      <w:pPr>
+        <w:rPr>
+          <w:b/>
+          <w:bCs/>
+          <w:color w:val="FF0000"/>
+        </w:rPr>
+      </w:pPr>
+      <w:r>
+        <w:rPr>
+          <w:b/>
+          <w:bCs/>
+          <w:color w:val="FF0000"/>
+        </w:rPr>
+        <w:t>TO-DO</w:t>
+      </w:r>
+    </w:p>
     <w:p/>
     <w:p/>
     <w:p/>
@@ -4567,13 +4846,35 @@
         <w:rPr>
           <w:i/>
         </w:rPr>
-        <w:t>experiments/base_model/</w:t>
-      </w:r>
+        <w:t>experiments/</w:t>
+      </w:r>
+      <w:proofErr w:type="spellStart"/>
       <w:r>
         <w:rPr>
           <w:i/>
         </w:rPr>
-        <w:t>model_output.tsv.</w:t>
+        <w:t>base_model</w:t>
+      </w:r>
+      <w:proofErr w:type="spellEnd"/>
+      <w:r>
+        <w:rPr>
+          <w:i/>
+        </w:rPr>
+        <w:t>/</w:t>
+      </w:r>
+      <w:proofErr w:type="spellStart"/>
+      <w:r>
+        <w:rPr>
+          <w:i/>
+        </w:rPr>
+        <w:t>model_output.tsv</w:t>
+      </w:r>
+      <w:proofErr w:type="spellEnd"/>
+      <w:r>
+        <w:rPr>
+          <w:i/>
+        </w:rPr>
+        <w:t>.</w:t>
       </w:r>
     </w:p>
     <w:p>
@@ -6482,7 +6783,6 @@
     <w:p/>
     <w:p/>
     <w:sectPr>
-      <w:headerReference w:type="default" r:id="rId16"/>
       <w:pgSz w:w="12240" w:h="15840"/>
       <w:pgMar w:top="1440" w:right="1440" w:bottom="1440" w:left="1440" w:header="720" w:footer="720" w:gutter="0"/>
       <w:pgNumType w:start="1"/>
@@ -6540,12 +6840,6 @@
     </w:p>
   </w:footnote>
 </w:footnotes>
-</file>
-
-<file path=word/header1.xml><?xml version="1.0" encoding="utf-8"?>
-<w:hdr xmlns:wpc="http://schemas.microsoft.com/office/word/2010/wordprocessingCanvas" xmlns:cx="http://schemas.microsoft.com/office/drawing/2014/chartex" xmlns:cx1="http://schemas.microsoft.com/office/drawing/2015/9/8/chartex" xmlns:cx2="http://schemas.microsoft.com/office/drawing/2015/10/21/chartex" xmlns:cx3="http://schemas.microsoft.com/office/drawing/2016/5/9/chartex" xmlns:cx4="http://schemas.microsoft.com/office/drawing/2016/5/10/chartex" xmlns:cx5="http://schemas.microsoft.com/office/drawing/2016/5/11/chartex" xmlns:cx6="http://schemas.microsoft.com/office/drawing/2016/5/12/chartex" xmlns:cx7="http://schemas.microsoft.com/office/drawing/2016/5/13/chartex" xmlns:cx8="http://schemas.microsoft.com/office/drawing/2016/5/14/chartex" xmlns:mc="http://schemas.openxmlformats.org/markup-compatibility/2006" xmlns:aink="http://schemas.microsoft.com/office/drawing/2016/ink" xmlns:am3d="http://schemas.microsoft.com/office/drawing/2017/model3d" xmlns:o="urn:schemas-microsoft-com:office:office" xmlns:r="http://schemas.openxmlformats.org/officeDocument/2006/relationships" xmlns:m="http://schemas.openxmlformats.org/officeDocument/2006/math" xmlns:v="urn:schemas-microsoft-com:vml" xmlns:wp14="http://schemas.microsoft.com/office/word/2010/wordprocessingDrawing" xmlns:wp="http://schemas.openxmlformats.org/drawingml/2006/wordprocessingDrawing" xmlns:w10="urn:schemas-microsoft-com:office:word" xmlns:w="http://schemas.openxmlformats.org/wordprocessingml/2006/main" xmlns:w14="http://schemas.microsoft.com/office/word/2010/wordml" xmlns:w15="http://schemas.microsoft.com/office/word/2012/wordml" xmlns:w16cex="http://schemas.microsoft.com/office/word/2018/wordml/cex" xmlns:w16cid="http://schemas.microsoft.com/office/word/2016/wordml/cid" xmlns:w16="http://schemas.microsoft.com/office/word/2018/wordml" xmlns:w16sdtdh="http://schemas.microsoft.com/office/word/2020/wordml/sdtdatahash" xmlns:w16se="http://schemas.microsoft.com/office/word/2015/wordml/symex" xmlns:wpg="http://schemas.microsoft.com/office/word/2010/wordprocessingGroup" xmlns:wpi="http://schemas.microsoft.com/office/word/2010/wordprocessingInk" xmlns:wne="http://schemas.microsoft.com/office/word/2006/wordml" xmlns:wps="http://schemas.microsoft.com/office/word/2010/wordprocessingShape" mc:Ignorable="w14 w15 w16se w16cid w16 w16cex w16sdtdh wp14">
-  <w:p/>
-</w:hdr>
 </file>
 
 <file path=word/numbering.xml><?xml version="1.0" encoding="utf-8"?>
@@ -7874,6 +8168,50 @@
       <w:shd w:val="clear" w:color="auto" w:fill="E1DFDD"/>
     </w:rPr>
   </w:style>
+  <w:style w:type="paragraph" w:styleId="Header">
+    <w:name w:val="header"/>
+    <w:basedOn w:val="Normal"/>
+    <w:link w:val="HeaderChar"/>
+    <w:uiPriority w:val="99"/>
+    <w:unhideWhenUsed/>
+    <w:rsid w:val="003C7A38"/>
+    <w:pPr>
+      <w:tabs>
+        <w:tab w:val="center" w:pos="4513"/>
+        <w:tab w:val="right" w:pos="9026"/>
+      </w:tabs>
+      <w:spacing w:line="240" w:lineRule="auto"/>
+    </w:pPr>
+  </w:style>
+  <w:style w:type="character" w:customStyle="1" w:styleId="HeaderChar">
+    <w:name w:val="Header Char"/>
+    <w:basedOn w:val="DefaultParagraphFont"/>
+    <w:link w:val="Header"/>
+    <w:uiPriority w:val="99"/>
+    <w:rsid w:val="003C7A38"/>
+  </w:style>
+  <w:style w:type="paragraph" w:styleId="Footer">
+    <w:name w:val="footer"/>
+    <w:basedOn w:val="Normal"/>
+    <w:link w:val="FooterChar"/>
+    <w:uiPriority w:val="99"/>
+    <w:unhideWhenUsed/>
+    <w:rsid w:val="003C7A38"/>
+    <w:pPr>
+      <w:tabs>
+        <w:tab w:val="center" w:pos="4513"/>
+        <w:tab w:val="right" w:pos="9026"/>
+      </w:tabs>
+      <w:spacing w:line="240" w:lineRule="auto"/>
+    </w:pPr>
+  </w:style>
+  <w:style w:type="character" w:customStyle="1" w:styleId="FooterChar">
+    <w:name w:val="Footer Char"/>
+    <w:basedOn w:val="DefaultParagraphFont"/>
+    <w:link w:val="Footer"/>
+    <w:uiPriority w:val="99"/>
+    <w:rsid w:val="003C7A38"/>
+  </w:style>
 </w:styles>
 </file>
 

</xml_diff>

<commit_message>
11: update description of build_vocab.opy
</commit_message>
<xml_diff>
--- a/Assignment 1_IntrotoNLP2022.docx
+++ b/Assignment 1_IntrotoNLP2022.docx
@@ -4,7 +4,7 @@
   <w:body>
     <w:p>
       <w:pPr>
-        <w:pStyle w:val="Kop1"/>
+        <w:pStyle w:val="Heading1"/>
         <w:jc w:val="center"/>
       </w:pPr>
       <w:bookmarkStart w:id="0" w:name="_4r58ggvavatg" w:colFirst="0" w:colLast="0"/>
@@ -16,15 +16,7 @@
     <w:p/>
     <w:p>
       <w:r>
-        <w:t xml:space="preserve">In this assignment, we work with a dataset that contains sentences from news articles. It has been collected for a shared task at </w:t>
-      </w:r>
-      <w:proofErr w:type="spellStart"/>
-      <w:r>
-        <w:t>SemEval</w:t>
-      </w:r>
-      <w:proofErr w:type="spellEnd"/>
-      <w:r>
-        <w:t xml:space="preserve"> 2018 for </w:t>
+        <w:t xml:space="preserve">In this assignment, we work with a dataset that contains sentences from news articles. It has been collected for a shared task at SemEval 2018 for </w:t>
       </w:r>
       <w:r>
         <w:rPr>
@@ -96,28 +88,12 @@
         <w:t>pdf</w:t>
       </w:r>
       <w:r>
-        <w:t xml:space="preserve"> of this </w:t>
-      </w:r>
-      <w:proofErr w:type="gramStart"/>
-      <w:r>
-        <w:t>document,</w:t>
-      </w:r>
-      <w:proofErr w:type="gramEnd"/>
-      <w:r>
-        <w:t xml:space="preserve"> the format should not be changed. </w:t>
-      </w:r>
-    </w:p>
-    <w:p>
-      <w:r>
-        <w:t xml:space="preserve">All </w:t>
-      </w:r>
-      <w:proofErr w:type="gramStart"/>
-      <w:r>
-        <w:t>floating point</w:t>
-      </w:r>
-      <w:proofErr w:type="gramEnd"/>
-      <w:r>
-        <w:t xml:space="preserve"> numbers should be rounded to </w:t>
+        <w:t xml:space="preserve"> of this document, the format should not be changed. </w:t>
+      </w:r>
+    </w:p>
+    <w:p>
+      <w:r>
+        <w:t xml:space="preserve">All floating point numbers should be rounded to </w:t>
       </w:r>
       <w:r>
         <w:rPr>
@@ -164,23 +140,7 @@
         </w:rPr>
       </w:pPr>
       <w:r>
-        <w:t>You are allowed to use Python packages (</w:t>
-      </w:r>
-      <w:proofErr w:type="gramStart"/>
-      <w:r>
-        <w:t>e.g.</w:t>
-      </w:r>
-      <w:proofErr w:type="gramEnd"/>
-      <w:r>
-        <w:t xml:space="preserve"> pandas, </w:t>
-      </w:r>
-      <w:proofErr w:type="spellStart"/>
-      <w:r>
-        <w:t>sklearn</w:t>
-      </w:r>
-      <w:proofErr w:type="spellEnd"/>
-      <w:r>
-        <w:t xml:space="preserve">). </w:t>
+        <w:t xml:space="preserve">You are allowed to use Python packages (e.g. pandas, sklearn). </w:t>
       </w:r>
     </w:p>
     <w:p/>
@@ -336,39 +296,38 @@
           <w:b/>
           <w:lang w:val="nl-NL"/>
         </w:rPr>
-        <w:t xml:space="preserve">Student </w:t>
-      </w:r>
-      <w:proofErr w:type="spellStart"/>
+        <w:t xml:space="preserve">Student id: </w:t>
+      </w:r>
       <w:r>
         <w:rPr>
           <w:b/>
           <w:lang w:val="nl-NL"/>
         </w:rPr>
-        <w:t>id</w:t>
-      </w:r>
-      <w:proofErr w:type="spellEnd"/>
-      <w:r>
+        <w:t>2645225</w:t>
+      </w:r>
+    </w:p>
+    <w:p>
+      <w:pPr>
         <w:rPr>
           <w:b/>
           <w:lang w:val="nl-NL"/>
         </w:rPr>
-        <w:t xml:space="preserve">: </w:t>
-      </w:r>
-      <w:r>
+      </w:pPr>
+    </w:p>
+    <w:p>
+      <w:pPr>
         <w:rPr>
           <w:b/>
           <w:lang w:val="nl-NL"/>
         </w:rPr>
-        <w:t>2645225</w:t>
-      </w:r>
-    </w:p>
-    <w:p>
-      <w:pPr>
+      </w:pPr>
+      <w:r>
         <w:rPr>
           <w:b/>
           <w:lang w:val="nl-NL"/>
         </w:rPr>
-      </w:pPr>
+        <w:t>Student 2</w:t>
+      </w:r>
     </w:p>
     <w:p>
       <w:pPr>
@@ -382,78 +341,74 @@
           <w:b/>
           <w:lang w:val="nl-NL"/>
         </w:rPr>
-        <w:t>Student 2</w:t>
-      </w:r>
-    </w:p>
-    <w:p>
-      <w:pPr>
+        <w:t xml:space="preserve">Name: </w:t>
+      </w:r>
+      <w:r>
         <w:rPr>
           <w:b/>
           <w:lang w:val="nl-NL"/>
         </w:rPr>
-      </w:pPr>
-      <w:r>
+        <w:t>Giulia Bössenecker</w:t>
+      </w:r>
+    </w:p>
+    <w:p>
+      <w:pPr>
         <w:rPr>
           <w:b/>
           <w:lang w:val="nl-NL"/>
         </w:rPr>
-        <w:t xml:space="preserve">Name: </w:t>
-      </w:r>
-      <w:proofErr w:type="spellStart"/>
+      </w:pPr>
       <w:r>
         <w:rPr>
           <w:b/>
           <w:lang w:val="nl-NL"/>
         </w:rPr>
-        <w:t>Giulia</w:t>
-      </w:r>
-      <w:proofErr w:type="spellEnd"/>
-      <w:r>
+        <w:t xml:space="preserve">Student id: </w:t>
+      </w:r>
+    </w:p>
+    <w:p>
+      <w:pPr>
         <w:rPr>
           <w:b/>
           <w:lang w:val="nl-NL"/>
         </w:rPr>
-        <w:t xml:space="preserve"> </w:t>
-      </w:r>
-      <w:proofErr w:type="spellStart"/>
-      <w:r>
+      </w:pPr>
+    </w:p>
+    <w:p>
+      <w:pPr>
         <w:rPr>
           <w:b/>
           <w:lang w:val="nl-NL"/>
         </w:rPr>
-        <w:t>Bössenecker</w:t>
-      </w:r>
-      <w:proofErr w:type="spellEnd"/>
-    </w:p>
-    <w:p>
-      <w:pPr>
+      </w:pPr>
+      <w:r>
         <w:rPr>
           <w:b/>
           <w:lang w:val="nl-NL"/>
         </w:rPr>
-      </w:pPr>
-      <w:r>
+        <w:t>Student 3</w:t>
+      </w:r>
+    </w:p>
+    <w:p>
+      <w:pPr>
         <w:rPr>
           <w:b/>
           <w:lang w:val="nl-NL"/>
         </w:rPr>
-        <w:t xml:space="preserve">Student </w:t>
-      </w:r>
-      <w:proofErr w:type="spellStart"/>
+      </w:pPr>
       <w:r>
         <w:rPr>
           <w:b/>
           <w:lang w:val="nl-NL"/>
         </w:rPr>
-        <w:t>id</w:t>
-      </w:r>
-      <w:proofErr w:type="spellEnd"/>
+        <w:t xml:space="preserve">Name: </w:t>
+      </w:r>
       <w:r>
         <w:rPr>
           <w:b/>
           <w:lang w:val="nl-NL"/>
         </w:rPr>
-        <w:t xml:space="preserve">: </w:t>
+        <w:t>Maike Nützel</w:t>
       </w:r>
     </w:p>
     <w:p>
@@ -463,187 +418,99 @@
           <w:lang w:val="nl-NL"/>
         </w:rPr>
       </w:pPr>
-    </w:p>
-    <w:p>
-      <w:pPr>
+      <w:r>
         <w:rPr>
           <w:b/>
           <w:lang w:val="nl-NL"/>
         </w:rPr>
-      </w:pPr>
-      <w:r>
-        <w:rPr>
-          <w:b/>
+        <w:t xml:space="preserve">Student id: </w:t>
+      </w:r>
+    </w:p>
+    <w:p>
+      <w:pPr>
+        <w:rPr>
           <w:lang w:val="nl-NL"/>
         </w:rPr>
-        <w:t>Student 3</w:t>
-      </w:r>
-    </w:p>
-    <w:p>
-      <w:pPr>
-        <w:rPr>
-          <w:b/>
+      </w:pPr>
+    </w:p>
+    <w:p>
+      <w:pPr>
+        <w:rPr>
           <w:lang w:val="nl-NL"/>
         </w:rPr>
       </w:pPr>
-      <w:r>
-        <w:rPr>
-          <w:b/>
-          <w:lang w:val="nl-NL"/>
-        </w:rPr>
-        <w:t xml:space="preserve">Name: </w:t>
-      </w:r>
-      <w:r>
-        <w:rPr>
-          <w:b/>
-          <w:lang w:val="nl-NL"/>
-        </w:rPr>
-        <w:t xml:space="preserve">Maike </w:t>
-      </w:r>
-      <w:proofErr w:type="spellStart"/>
-      <w:r>
-        <w:rPr>
-          <w:b/>
-          <w:lang w:val="nl-NL"/>
-        </w:rPr>
-        <w:t>Nützel</w:t>
-      </w:r>
-      <w:proofErr w:type="spellEnd"/>
-    </w:p>
-    <w:p>
-      <w:pPr>
-        <w:rPr>
-          <w:b/>
-          <w:lang w:val="nl-NL"/>
-        </w:rPr>
-      </w:pPr>
-      <w:r>
-        <w:rPr>
-          <w:b/>
-          <w:lang w:val="nl-NL"/>
-        </w:rPr>
-        <w:t xml:space="preserve">Student </w:t>
-      </w:r>
-      <w:proofErr w:type="spellStart"/>
-      <w:r>
-        <w:rPr>
-          <w:b/>
-          <w:lang w:val="nl-NL"/>
-        </w:rPr>
-        <w:t>id</w:t>
-      </w:r>
-      <w:proofErr w:type="spellEnd"/>
-      <w:r>
-        <w:rPr>
-          <w:b/>
-          <w:lang w:val="nl-NL"/>
-        </w:rPr>
-        <w:t xml:space="preserve">: </w:t>
-      </w:r>
-    </w:p>
-    <w:p>
-      <w:pPr>
-        <w:rPr>
-          <w:lang w:val="nl-NL"/>
-        </w:rPr>
-      </w:pPr>
-    </w:p>
-    <w:p>
-      <w:pPr>
-        <w:rPr>
-          <w:lang w:val="nl-NL"/>
-        </w:rPr>
-      </w:pPr>
-    </w:p>
-    <w:p>
-      <w:pPr>
-        <w:pStyle w:val="Kop2"/>
+    </w:p>
+    <w:p>
+      <w:pPr>
+        <w:pStyle w:val="Heading2"/>
       </w:pPr>
       <w:bookmarkStart w:id="1" w:name="_7gwo6yz225wt" w:colFirst="0" w:colLast="0"/>
       <w:bookmarkEnd w:id="1"/>
       <w:r>
         <w:lastRenderedPageBreak/>
-        <w:t xml:space="preserve">PART A:  Linguistic analysis using </w:t>
-      </w:r>
-      <w:proofErr w:type="spellStart"/>
-      <w:r>
-        <w:t>spaCy</w:t>
-      </w:r>
-      <w:proofErr w:type="spellEnd"/>
+        <w:t xml:space="preserve">PART A:  Linguistic analysis using spaCy </w:t>
+      </w:r>
+    </w:p>
+    <w:p>
+      <w:r>
+        <w:t xml:space="preserve">In the first part of the assignment, we focus on an analysis of the sentences in the training data. </w:t>
+      </w:r>
+    </w:p>
+    <w:p>
+      <w:pPr>
+        <w:rPr>
+          <w:i/>
+        </w:rPr>
+      </w:pPr>
+      <w:r>
+        <w:rPr>
+          <w:b/>
+        </w:rPr>
+        <w:t>File:</w:t>
+      </w:r>
       <w:r>
         <w:t xml:space="preserve"> </w:t>
       </w:r>
-    </w:p>
-    <w:p>
-      <w:r>
-        <w:t xml:space="preserve">In the first part of the assignment, we focus on an analysis of the sentences in the training data. </w:t>
-      </w:r>
-    </w:p>
-    <w:p>
-      <w:pPr>
+      <w:r>
         <w:rPr>
           <w:i/>
         </w:rPr>
-      </w:pPr>
-      <w:r>
-        <w:rPr>
-          <w:b/>
-        </w:rPr>
-        <w:t>File:</w:t>
-      </w:r>
-      <w:r>
-        <w:t xml:space="preserve"> </w:t>
-      </w:r>
-      <w:r>
+        <w:t>data/preprocessed/train/sentences.txt</w:t>
+      </w:r>
+    </w:p>
+    <w:p>
+      <w:pPr>
         <w:rPr>
           <w:i/>
         </w:rPr>
-        <w:t>data/preprocessed/train/sentences.txt</w:t>
-      </w:r>
-    </w:p>
-    <w:p>
-      <w:pPr>
+      </w:pPr>
+      <w:r>
+        <w:t xml:space="preserve">Implement your analyses in </w:t>
+      </w:r>
+      <w:r>
         <w:rPr>
           <w:i/>
         </w:rPr>
-      </w:pPr>
-      <w:r>
-        <w:t xml:space="preserve">Implement your analyses in </w:t>
-      </w:r>
-      <w:r>
+        <w:t>TODO_analyses.py.</w:t>
+      </w:r>
+    </w:p>
+    <w:p>
+      <w:pPr>
         <w:rPr>
           <w:i/>
         </w:rPr>
-        <w:t>TODO_analyses.py.</w:t>
-      </w:r>
-    </w:p>
-    <w:p>
-      <w:pPr>
+      </w:pPr>
+    </w:p>
+    <w:p>
+      <w:r>
+        <w:t xml:space="preserve">Note that we are using the most recent spaCy version (3.2) and the model </w:t>
+      </w:r>
+      <w:r>
         <w:rPr>
           <w:i/>
         </w:rPr>
-      </w:pPr>
-    </w:p>
-    <w:p>
-      <w:r>
-        <w:t xml:space="preserve">Note that we are using the most recent </w:t>
-      </w:r>
-      <w:proofErr w:type="spellStart"/>
-      <w:r>
-        <w:t>spaCy</w:t>
-      </w:r>
-      <w:proofErr w:type="spellEnd"/>
-      <w:r>
-        <w:t xml:space="preserve"> version (3.2) and the model </w:t>
-      </w:r>
-      <w:proofErr w:type="spellStart"/>
-      <w:r>
-        <w:rPr>
-          <w:i/>
-        </w:rPr>
         <w:t>en_core_web_sm</w:t>
       </w:r>
-      <w:proofErr w:type="spellEnd"/>
       <w:r>
         <w:t xml:space="preserve">. Results might vary for other versions. If you cannot use 3.2, clearly explain this to your TA and specify on your submission which version you are using instead. </w:t>
       </w:r>
@@ -683,15 +550,7 @@
       </w:r>
       <w:r>
         <w:br/>
-        <w:t xml:space="preserve">Process the dataset using the </w:t>
-      </w:r>
-      <w:proofErr w:type="spellStart"/>
-      <w:r>
-        <w:t>spaCy</w:t>
-      </w:r>
-      <w:proofErr w:type="spellEnd"/>
-      <w:r>
-        <w:t xml:space="preserve"> package and extract the following information:</w:t>
+        <w:t>Process the dataset using the spaCy package and extract the following information:</w:t>
       </w:r>
     </w:p>
     <w:p>
@@ -834,24 +693,14 @@
       <w:r>
         <w:t xml:space="preserve"> part-of-speech tagger on the dataset and identify the ten most frequent POS tags. Complete the table below for these ten tags (the tagger in the model </w:t>
       </w:r>
-      <w:proofErr w:type="spellStart"/>
       <w:r>
         <w:rPr>
           <w:i/>
         </w:rPr>
         <w:t>en_core_web_sm</w:t>
       </w:r>
-      <w:proofErr w:type="spellEnd"/>
-      <w:r>
-        <w:t xml:space="preserve"> is trained on the PENN Treebank </w:t>
-      </w:r>
-      <w:proofErr w:type="spellStart"/>
-      <w:r>
-        <w:t>tagset</w:t>
-      </w:r>
-      <w:proofErr w:type="spellEnd"/>
-      <w:r>
-        <w:t xml:space="preserve">). </w:t>
+      <w:r>
+        <w:t xml:space="preserve"> is trained on the PENN Treebank tagset). </w:t>
       </w:r>
     </w:p>
     <w:p>
@@ -918,7 +767,6 @@
                 <w:szCs w:val="16"/>
               </w:rPr>
             </w:pPr>
-            <w:proofErr w:type="spellStart"/>
             <w:r>
               <w:rPr>
                 <w:sz w:val="16"/>
@@ -926,7 +774,6 @@
               </w:rPr>
               <w:t>Finegrained</w:t>
             </w:r>
-            <w:proofErr w:type="spellEnd"/>
             <w:r>
               <w:rPr>
                 <w:sz w:val="16"/>
@@ -1706,24 +1553,13 @@
                 <w:szCs w:val="16"/>
               </w:rPr>
             </w:pPr>
-            <w:proofErr w:type="spellStart"/>
-            <w:proofErr w:type="gramStart"/>
             <w:r>
               <w:rPr>
                 <w:sz w:val="16"/>
                 <w:szCs w:val="16"/>
               </w:rPr>
-              <w:t>of,in</w:t>
+              <w:t>of,in,to</w:t>
             </w:r>
-            <w:proofErr w:type="gramEnd"/>
-            <w:r>
-              <w:rPr>
-                <w:sz w:val="16"/>
-                <w:szCs w:val="16"/>
-              </w:rPr>
-              <w:t>,to</w:t>
-            </w:r>
-            <w:proofErr w:type="spellEnd"/>
           </w:p>
         </w:tc>
         <w:tc>
@@ -1917,24 +1753,13 @@
                 <w:szCs w:val="16"/>
               </w:rPr>
             </w:pPr>
-            <w:proofErr w:type="spellStart"/>
-            <w:proofErr w:type="gramStart"/>
             <w:r>
               <w:rPr>
                 <w:sz w:val="16"/>
                 <w:szCs w:val="16"/>
               </w:rPr>
-              <w:t>the,a</w:t>
+              <w:t>the,a,the</w:t>
             </w:r>
-            <w:proofErr w:type="gramEnd"/>
-            <w:r>
-              <w:rPr>
-                <w:sz w:val="16"/>
-                <w:szCs w:val="16"/>
-              </w:rPr>
-              <w:t>,the</w:t>
-            </w:r>
-            <w:proofErr w:type="spellEnd"/>
           </w:p>
         </w:tc>
         <w:tc>
@@ -2128,24 +1953,13 @@
                 <w:szCs w:val="16"/>
               </w:rPr>
             </w:pPr>
-            <w:proofErr w:type="spellStart"/>
-            <w:proofErr w:type="gramStart"/>
             <w:r>
               <w:rPr>
                 <w:sz w:val="16"/>
                 <w:szCs w:val="16"/>
               </w:rPr>
-              <w:t>other,Russian</w:t>
+              <w:t>other,Russian,presidential</w:t>
             </w:r>
-            <w:proofErr w:type="gramEnd"/>
-            <w:r>
-              <w:rPr>
-                <w:sz w:val="16"/>
-                <w:szCs w:val="16"/>
-              </w:rPr>
-              <w:t>,presidential</w:t>
-            </w:r>
-            <w:proofErr w:type="spellEnd"/>
           </w:p>
         </w:tc>
         <w:tc>
@@ -2339,24 +2153,13 @@
                 <w:szCs w:val="16"/>
               </w:rPr>
             </w:pPr>
-            <w:proofErr w:type="spellStart"/>
-            <w:proofErr w:type="gramStart"/>
             <w:r>
               <w:rPr>
                 <w:sz w:val="16"/>
                 <w:szCs w:val="16"/>
               </w:rPr>
-              <w:t>ants,troops</w:t>
+              <w:t>ants,troops,people</w:t>
             </w:r>
-            <w:proofErr w:type="gramEnd"/>
-            <w:r>
-              <w:rPr>
-                <w:sz w:val="16"/>
-                <w:szCs w:val="16"/>
-              </w:rPr>
-              <w:t>,people</w:t>
-            </w:r>
-            <w:proofErr w:type="spellEnd"/>
           </w:p>
         </w:tc>
         <w:tc>
@@ -2736,24 +2539,13 @@
                 <w:szCs w:val="16"/>
               </w:rPr>
             </w:pPr>
-            <w:proofErr w:type="spellStart"/>
-            <w:proofErr w:type="gramStart"/>
             <w:r>
               <w:rPr>
                 <w:sz w:val="16"/>
                 <w:szCs w:val="16"/>
               </w:rPr>
-              <w:t>was,were</w:t>
+              <w:t>was,were,said</w:t>
             </w:r>
-            <w:proofErr w:type="gramEnd"/>
-            <w:r>
-              <w:rPr>
-                <w:sz w:val="16"/>
-                <w:szCs w:val="16"/>
-              </w:rPr>
-              <w:t>,said</w:t>
-            </w:r>
-            <w:proofErr w:type="spellEnd"/>
           </w:p>
         </w:tc>
         <w:tc>
@@ -3332,15 +3124,7 @@
         <w:t>‘C</w:t>
       </w:r>
       <w:r>
-        <w:t xml:space="preserve">hildren are thought to be aged </w:t>
-      </w:r>
-      <w:proofErr w:type="gramStart"/>
-      <w:r>
-        <w:t>three ,</w:t>
-      </w:r>
-      <w:proofErr w:type="gramEnd"/>
-      <w:r>
-        <w:t xml:space="preserve"> eight , and ten years , alongside an eighteen-month-old baby</w:t>
+        <w:t>hildren are thought to be aged three , eight , and ten years , alongside an eighteen-month-old baby</w:t>
       </w:r>
       <w:r>
         <w:t>’</w:t>
@@ -3359,15 +3143,7 @@
         <w:t>‘</w:t>
       </w:r>
       <w:r>
-        <w:t xml:space="preserve">Police said three children were </w:t>
-      </w:r>
-      <w:proofErr w:type="spellStart"/>
-      <w:r>
-        <w:t>hospitalised</w:t>
-      </w:r>
-      <w:proofErr w:type="spellEnd"/>
-      <w:r>
-        <w:t xml:space="preserve"> for "severe dehydration"</w:t>
+        <w:t>Police said three children were hospitalised for "severe dehydration"</w:t>
       </w:r>
       <w:r>
         <w:t>’</w:t>
@@ -3473,7 +3249,7 @@
     <w:p/>
     <w:p>
       <w:pPr>
-        <w:pStyle w:val="Kop2"/>
+        <w:pStyle w:val="Heading2"/>
       </w:pPr>
       <w:bookmarkStart w:id="2" w:name="_ow1jpqrn8z1i" w:colFirst="0" w:colLast="0"/>
       <w:bookmarkEnd w:id="2"/>
@@ -3556,7 +3332,7 @@
     </w:p>
     <w:p>
       <w:pPr>
-        <w:pStyle w:val="Lijstalinea"/>
+        <w:pStyle w:val="ListParagraph"/>
         <w:numPr>
           <w:ilvl w:val="0"/>
           <w:numId w:val="5"/>
@@ -3574,7 +3350,7 @@
     </w:p>
     <w:p>
       <w:pPr>
-        <w:pStyle w:val="Lijstalinea"/>
+        <w:pStyle w:val="ListParagraph"/>
         <w:numPr>
           <w:ilvl w:val="0"/>
           <w:numId w:val="5"/>
@@ -3703,30 +3479,8 @@
         <w:rPr>
           <w:i/>
         </w:rPr>
-        <w:t>data/original/</w:t>
-      </w:r>
-      <w:proofErr w:type="spellStart"/>
-      <w:r>
-        <w:rPr>
-          <w:i/>
-        </w:rPr>
-        <w:t>english</w:t>
-      </w:r>
-      <w:proofErr w:type="spellEnd"/>
-      <w:r>
-        <w:rPr>
-          <w:i/>
-        </w:rPr>
-        <w:t>/</w:t>
-      </w:r>
-      <w:proofErr w:type="spellStart"/>
-      <w:r>
-        <w:rPr>
-          <w:i/>
-        </w:rPr>
-        <w:t>WikiNews_Train.tsv</w:t>
-      </w:r>
-      <w:proofErr w:type="spellEnd"/>
+        <w:t>data/original/english/WikiNews_Train.tsv</w:t>
+      </w:r>
       <w:r>
         <w:t xml:space="preserve"> and extract the following columns: </w:t>
       </w:r>
@@ -3780,15 +3534,7 @@
         <w:ind w:left="720"/>
       </w:pPr>
       <w:r>
-        <w:t xml:space="preserve">Min, max, median, mean, and </w:t>
-      </w:r>
-      <w:proofErr w:type="spellStart"/>
-      <w:r>
-        <w:t>stdev</w:t>
-      </w:r>
-      <w:proofErr w:type="spellEnd"/>
-      <w:r>
-        <w:t xml:space="preserve"> of the probabilistic label: </w:t>
+        <w:t xml:space="preserve">Min, max, median, mean, and stdev of the probabilistic label: </w:t>
       </w:r>
       <w:r>
         <w:t>0.00, 1.00, 0.00, 0.08, 0.17</w:t>
@@ -3885,15 +3631,7 @@
         <w:ind w:left="720"/>
       </w:pPr>
       <w:r>
-        <w:t xml:space="preserve">Calculate the frequency of the tokens using the </w:t>
-      </w:r>
-      <w:proofErr w:type="spellStart"/>
-      <w:r>
-        <w:t>wordfreq</w:t>
-      </w:r>
-      <w:proofErr w:type="spellEnd"/>
-      <w:r>
-        <w:t xml:space="preserve"> package (</w:t>
+        <w:t>Calculate the frequency of the tokens using the wordfreq package (</w:t>
       </w:r>
       <w:hyperlink r:id="rId10">
         <w:r>
@@ -4280,15 +4018,7 @@
         <w:ind w:left="720"/>
       </w:pPr>
       <w:r>
-        <w:t xml:space="preserve">There is no statistically significant correlation between length of token and probabilistic complexity, though we can see </w:t>
-      </w:r>
-      <w:proofErr w:type="gramStart"/>
-      <w:r>
-        <w:t>that tokens</w:t>
-      </w:r>
-      <w:proofErr w:type="gramEnd"/>
-      <w:r>
-        <w:t xml:space="preserve"> with lengths higher than 7 characters have a high probabilistic complexity,</w:t>
+        <w:t>There is no statistically significant correlation between length of token and probabilistic complexity, though we can see that tokens with lengths higher than 7 characters have a high probabilistic complexity,</w:t>
       </w:r>
     </w:p>
     <w:p>
@@ -4312,29 +4042,13 @@
         <w:ind w:left="720"/>
       </w:pPr>
       <w:r>
-        <w:t xml:space="preserve">The scatterplot for probabilistic complexity by POS tags is not very informative, except </w:t>
-      </w:r>
-      <w:proofErr w:type="gramStart"/>
-      <w:r>
-        <w:t xml:space="preserve">that </w:t>
+        <w:t xml:space="preserve">The scatterplot for probabilistic complexity by POS tags is not very informative, except that </w:t>
       </w:r>
       <w:r>
         <w:t>subordinating conjunctions</w:t>
       </w:r>
       <w:r>
-        <w:t xml:space="preserve"> (SCONJ)</w:t>
-      </w:r>
-      <w:proofErr w:type="gramEnd"/>
-      <w:r>
-        <w:t xml:space="preserve"> as well as </w:t>
-      </w:r>
-      <w:proofErr w:type="spellStart"/>
-      <w:r>
-        <w:t>adpositions</w:t>
-      </w:r>
-      <w:proofErr w:type="spellEnd"/>
-      <w:r>
-        <w:t xml:space="preserve"> (ADP) have low probabilistic complexities; Interjections (INTJ) cluster for low to medium probabilistic complexities, while other present POS tags vary across the probabilistic complexity board.</w:t>
+        <w:t xml:space="preserve"> (SCONJ) as well as adpositions (ADP) have low probabilistic complexities; Interjections (INTJ) cluster for low to medium probabilistic complexities, while other present POS tags vary across the probabilistic complexity board.</w:t>
       </w:r>
     </w:p>
     <w:p/>
@@ -4388,15 +4102,7 @@
         <w:t>correlate positively with the probabilistic complexity of a word.</w:t>
       </w:r>
       <w:r>
-        <w:t xml:space="preserve"> The more syllables, the more difficult a word is to pronounce/articulate and to remember/learn. </w:t>
-      </w:r>
-      <w:proofErr w:type="gramStart"/>
-      <w:r>
-        <w:t>Thus</w:t>
-      </w:r>
-      <w:proofErr w:type="gramEnd"/>
-      <w:r>
-        <w:t xml:space="preserve"> the complexity correlation.</w:t>
+        <w:t xml:space="preserve"> The more syllables, the more difficult a word is to pronounce/articulate and to remember/learn. Thus the complexity correlation.</w:t>
       </w:r>
     </w:p>
     <w:p>
@@ -4417,21 +4123,7 @@
           <w:rPr>
             <w:rStyle w:val="Hyperlink"/>
           </w:rPr>
-          <w:t xml:space="preserve"> </w:t>
-        </w:r>
-        <w:proofErr w:type="spellStart"/>
-        <w:r>
-          <w:rPr>
-            <w:rStyle w:val="Hyperlink"/>
-          </w:rPr>
-          <w:t>Shankweiler</w:t>
-        </w:r>
-        <w:proofErr w:type="spellEnd"/>
-        <w:r>
-          <w:rPr>
-            <w:rStyle w:val="Hyperlink"/>
-          </w:rPr>
-          <w:t xml:space="preserve"> and Harris (1966)</w:t>
+          <w:t xml:space="preserve"> Shankweiler and Harris (1966)</w:t>
         </w:r>
       </w:hyperlink>
       <w:r>
@@ -4543,15 +4235,7 @@
       </w:pPr>
       <w:r>
         <w:lastRenderedPageBreak/>
-        <w:t xml:space="preserve">Test different thresholds and choose the one which yields the highest accuracy on the </w:t>
-      </w:r>
-      <w:proofErr w:type="spellStart"/>
-      <w:r>
-        <w:t>dev_data</w:t>
-      </w:r>
-      <w:proofErr w:type="spellEnd"/>
-      <w:r>
-        <w:t xml:space="preserve">: </w:t>
+        <w:t xml:space="preserve">Test different thresholds and choose the one which yields the highest accuracy on the dev_data: </w:t>
       </w:r>
     </w:p>
     <w:p>
@@ -4589,7 +4273,7 @@
     </w:p>
     <w:tbl>
       <w:tblPr>
-        <w:tblStyle w:val="Tabelraster"/>
+        <w:tblStyle w:val="TableGrid"/>
         <w:tblpPr w:leftFromText="180" w:rightFromText="180" w:vertAnchor="text" w:horzAnchor="margin" w:tblpXSpec="center" w:tblpY="123"/>
         <w:tblW w:w="0" w:type="auto"/>
         <w:tblLook w:val="04A0" w:firstRow="1" w:lastRow="0" w:firstColumn="1" w:lastColumn="0" w:noHBand="0" w:noVBand="1"/>
@@ -4975,7 +4659,7 @@
     <w:p/>
     <w:p>
       <w:pPr>
-        <w:pStyle w:val="Kop2"/>
+        <w:pStyle w:val="Heading2"/>
       </w:pPr>
       <w:bookmarkStart w:id="3" w:name="_wo4evtr4c8re" w:colFirst="0" w:colLast="0"/>
       <w:bookmarkEnd w:id="3"/>
@@ -5095,10 +4779,79 @@
         <w:ind w:left="720"/>
       </w:pPr>
       <w:r>
-        <w:t xml:space="preserve">This file will </w:t>
-      </w:r>
-      <w:r>
-        <w:t xml:space="preserve">give the vocabulary files ‘tags.txt’ and ‘words.txt’. These files contain the tags and the words in the given dataset. Hence the build_vocab.py creates vocabularies that consist of tags and words from given datasets. </w:t>
+        <w:t>The script parses the sentences and corresponding labels from directories train, val and test and creates based on these 3 separate files:</w:t>
+      </w:r>
+    </w:p>
+    <w:p>
+      <w:pPr>
+        <w:pStyle w:val="ListParagraph"/>
+        <w:numPr>
+          <w:ilvl w:val="0"/>
+          <w:numId w:val="7"/>
+        </w:numPr>
+      </w:pPr>
+      <w:r>
+        <w:lastRenderedPageBreak/>
+        <w:t xml:space="preserve">words.txt that will contain a vocabulary of unique words found in the 3 parsed </w:t>
+      </w:r>
+      <w:r>
+        <w:t xml:space="preserve">sentences </w:t>
+      </w:r>
+      <w:r>
+        <w:t>datasets</w:t>
+      </w:r>
+    </w:p>
+    <w:p>
+      <w:pPr>
+        <w:pStyle w:val="ListParagraph"/>
+        <w:numPr>
+          <w:ilvl w:val="0"/>
+          <w:numId w:val="7"/>
+        </w:numPr>
+      </w:pPr>
+      <w:r>
+        <w:t>tags.txt that will contain a vocabulary of unique tags or classes found in the 3 parsed labels datasets</w:t>
+      </w:r>
+    </w:p>
+    <w:p>
+      <w:pPr>
+        <w:pStyle w:val="ListParagraph"/>
+        <w:numPr>
+          <w:ilvl w:val="0"/>
+          <w:numId w:val="7"/>
+        </w:numPr>
+      </w:pPr>
+      <w:r>
+        <w:t>dataset_params.json</w:t>
+      </w:r>
+      <w:r>
+        <w:t xml:space="preserve"> will contain the 3 </w:t>
+      </w:r>
+      <w:r>
+        <w:t>datasets properties</w:t>
+      </w:r>
+      <w:r>
+        <w:t xml:space="preserve"> in a JSON format</w:t>
+      </w:r>
+    </w:p>
+    <w:p>
+      <w:pPr>
+        <w:ind w:left="720"/>
+      </w:pPr>
+      <w:r>
+        <w:t xml:space="preserve">The possibility to keep in the vocabularies just the most frequent words or tokens exists, but given the default arguments of 1, all are kept. PAD and </w:t>
+      </w:r>
+      <w:r>
+        <w:t>UNK</w:t>
+      </w:r>
+      <w:r>
+        <w:t xml:space="preserve"> words are appended to the </w:t>
+      </w:r>
+      <w:r>
+        <w:t>word’s</w:t>
+      </w:r>
+      <w:r>
+        <w:t xml:space="preserve"> vocabulary.</w:t>
       </w:r>
     </w:p>
     <w:p>
@@ -5158,7 +4911,7 @@
     </w:p>
     <w:p>
       <w:pPr>
-        <w:pStyle w:val="Lijstalinea"/>
+        <w:pStyle w:val="ListParagraph"/>
         <w:numPr>
           <w:ilvl w:val="0"/>
           <w:numId w:val="6"/>
@@ -5175,33 +4928,12 @@
         <w:t>:</w:t>
       </w:r>
       <w:r>
-        <w:t xml:space="preserve"> maps every index in range (</w:t>
-      </w:r>
-      <w:proofErr w:type="spellStart"/>
-      <w:proofErr w:type="gramStart"/>
-      <w:r>
-        <w:t>params.vocab</w:t>
-      </w:r>
-      <w:proofErr w:type="gramEnd"/>
-      <w:r>
-        <w:t>_size</w:t>
-      </w:r>
-      <w:proofErr w:type="spellEnd"/>
-      <w:r>
-        <w:t xml:space="preserve">) to a </w:t>
-      </w:r>
-      <w:proofErr w:type="spellStart"/>
-      <w:r>
-        <w:t>params.embedding_dim</w:t>
-      </w:r>
-      <w:proofErr w:type="spellEnd"/>
-      <w:r>
-        <w:t xml:space="preserve"> vector.</w:t>
-      </w:r>
-    </w:p>
-    <w:p>
-      <w:pPr>
-        <w:pStyle w:val="Lijstalinea"/>
+        <w:t xml:space="preserve"> maps every index in range (params.vocab_size) to a params.embedding_dim vector.</w:t>
+      </w:r>
+    </w:p>
+    <w:p>
+      <w:pPr>
+        <w:pStyle w:val="ListParagraph"/>
         <w:numPr>
           <w:ilvl w:val="0"/>
           <w:numId w:val="6"/>
@@ -5216,25 +4948,17 @@
     </w:p>
     <w:p>
       <w:pPr>
-        <w:pStyle w:val="Lijstalinea"/>
+        <w:pStyle w:val="ListParagraph"/>
         <w:numPr>
           <w:ilvl w:val="0"/>
           <w:numId w:val="6"/>
         </w:numPr>
       </w:pPr>
       <w:r>
-        <w:t xml:space="preserve">Fully connected </w:t>
-      </w:r>
-      <w:proofErr w:type="gramStart"/>
-      <w:r>
-        <w:t>layer</w:t>
-      </w:r>
-      <w:r>
-        <w:t>:</w:t>
-      </w:r>
-      <w:proofErr w:type="gramEnd"/>
-      <w:r>
-        <w:t xml:space="preserve"> helps convert the LSTM output for each token to a distribution over NER tags </w:t>
+        <w:t>Fully connected layer</w:t>
+      </w:r>
+      <w:r>
+        <w:t xml:space="preserve">: helps convert the LSTM output for each token to a distribution over NER tags </w:t>
       </w:r>
       <w:r>
         <w:sym w:font="Wingdings" w:char="F0E0"/>
@@ -5405,35 +5129,13 @@
         <w:rPr>
           <w:i/>
         </w:rPr>
-        <w:t>experiments/</w:t>
-      </w:r>
-      <w:proofErr w:type="spellStart"/>
+        <w:t>experiments/base_model/</w:t>
+      </w:r>
       <w:r>
         <w:rPr>
           <w:i/>
         </w:rPr>
-        <w:t>base_model</w:t>
-      </w:r>
-      <w:proofErr w:type="spellEnd"/>
-      <w:r>
-        <w:rPr>
-          <w:i/>
-        </w:rPr>
-        <w:t>/</w:t>
-      </w:r>
-      <w:proofErr w:type="spellStart"/>
-      <w:r>
-        <w:rPr>
-          <w:i/>
-        </w:rPr>
-        <w:t>model_output.tsv</w:t>
-      </w:r>
-      <w:proofErr w:type="spellEnd"/>
-      <w:r>
-        <w:rPr>
-          <w:i/>
-        </w:rPr>
-        <w:t>.</w:t>
+        <w:t>model_output.tsv.</w:t>
       </w:r>
     </w:p>
     <w:p>
@@ -6343,6 +6045,7 @@
               </w:rPr>
             </w:pPr>
             <w:r>
+              <w:lastRenderedPageBreak/>
               <w:t>Length</w:t>
             </w:r>
           </w:p>
@@ -7033,7 +6736,6 @@
         <w:rPr>
           <w:b/>
         </w:rPr>
-        <w:lastRenderedPageBreak/>
         <w:t>Interpretation</w:t>
       </w:r>
       <w:r>
@@ -7249,6 +6951,7 @@
         </w:numPr>
       </w:pPr>
       <w:r>
+        <w:lastRenderedPageBreak/>
         <w:t>Example 2, Label at Value 1, Label at Value 2</w:t>
       </w:r>
     </w:p>
@@ -7277,10 +6980,9 @@
     </w:p>
     <w:p>
       <w:pPr>
-        <w:pStyle w:val="Kop2"/>
-      </w:pPr>
-      <w:r>
-        <w:lastRenderedPageBreak/>
+        <w:pStyle w:val="Heading2"/>
+      </w:pPr>
+      <w:r>
         <w:t>Bonus Tasks</w:t>
       </w:r>
     </w:p>
@@ -7858,6 +7560,119 @@
     </w:lvl>
   </w:abstractNum>
   <w:abstractNum w:abstractNumId="4" w15:restartNumberingAfterBreak="0">
+    <w:nsid w:val="3D411DFB"/>
+    <w:multiLevelType w:val="hybridMultilevel"/>
+    <w:tmpl w:val="AC62A90A"/>
+    <w:lvl w:ilvl="0" w:tplc="08090001">
+      <w:start w:val="1"/>
+      <w:numFmt w:val="bullet"/>
+      <w:lvlText w:val=""/>
+      <w:lvlJc w:val="left"/>
+      <w:pPr>
+        <w:ind w:left="1440" w:hanging="360"/>
+      </w:pPr>
+      <w:rPr>
+        <w:rFonts w:ascii="Symbol" w:hAnsi="Symbol" w:hint="default"/>
+      </w:rPr>
+    </w:lvl>
+    <w:lvl w:ilvl="1" w:tplc="08090003" w:tentative="1">
+      <w:start w:val="1"/>
+      <w:numFmt w:val="bullet"/>
+      <w:lvlText w:val="o"/>
+      <w:lvlJc w:val="left"/>
+      <w:pPr>
+        <w:ind w:left="2160" w:hanging="360"/>
+      </w:pPr>
+      <w:rPr>
+        <w:rFonts w:ascii="Courier New" w:hAnsi="Courier New" w:cs="Courier New" w:hint="default"/>
+      </w:rPr>
+    </w:lvl>
+    <w:lvl w:ilvl="2" w:tplc="08090005" w:tentative="1">
+      <w:start w:val="1"/>
+      <w:numFmt w:val="bullet"/>
+      <w:lvlText w:val=""/>
+      <w:lvlJc w:val="left"/>
+      <w:pPr>
+        <w:ind w:left="2880" w:hanging="360"/>
+      </w:pPr>
+      <w:rPr>
+        <w:rFonts w:ascii="Wingdings" w:hAnsi="Wingdings" w:hint="default"/>
+      </w:rPr>
+    </w:lvl>
+    <w:lvl w:ilvl="3" w:tplc="08090001" w:tentative="1">
+      <w:start w:val="1"/>
+      <w:numFmt w:val="bullet"/>
+      <w:lvlText w:val=""/>
+      <w:lvlJc w:val="left"/>
+      <w:pPr>
+        <w:ind w:left="3600" w:hanging="360"/>
+      </w:pPr>
+      <w:rPr>
+        <w:rFonts w:ascii="Symbol" w:hAnsi="Symbol" w:hint="default"/>
+      </w:rPr>
+    </w:lvl>
+    <w:lvl w:ilvl="4" w:tplc="08090003" w:tentative="1">
+      <w:start w:val="1"/>
+      <w:numFmt w:val="bullet"/>
+      <w:lvlText w:val="o"/>
+      <w:lvlJc w:val="left"/>
+      <w:pPr>
+        <w:ind w:left="4320" w:hanging="360"/>
+      </w:pPr>
+      <w:rPr>
+        <w:rFonts w:ascii="Courier New" w:hAnsi="Courier New" w:cs="Courier New" w:hint="default"/>
+      </w:rPr>
+    </w:lvl>
+    <w:lvl w:ilvl="5" w:tplc="08090005" w:tentative="1">
+      <w:start w:val="1"/>
+      <w:numFmt w:val="bullet"/>
+      <w:lvlText w:val=""/>
+      <w:lvlJc w:val="left"/>
+      <w:pPr>
+        <w:ind w:left="5040" w:hanging="360"/>
+      </w:pPr>
+      <w:rPr>
+        <w:rFonts w:ascii="Wingdings" w:hAnsi="Wingdings" w:hint="default"/>
+      </w:rPr>
+    </w:lvl>
+    <w:lvl w:ilvl="6" w:tplc="08090001" w:tentative="1">
+      <w:start w:val="1"/>
+      <w:numFmt w:val="bullet"/>
+      <w:lvlText w:val=""/>
+      <w:lvlJc w:val="left"/>
+      <w:pPr>
+        <w:ind w:left="5760" w:hanging="360"/>
+      </w:pPr>
+      <w:rPr>
+        <w:rFonts w:ascii="Symbol" w:hAnsi="Symbol" w:hint="default"/>
+      </w:rPr>
+    </w:lvl>
+    <w:lvl w:ilvl="7" w:tplc="08090003" w:tentative="1">
+      <w:start w:val="1"/>
+      <w:numFmt w:val="bullet"/>
+      <w:lvlText w:val="o"/>
+      <w:lvlJc w:val="left"/>
+      <w:pPr>
+        <w:ind w:left="6480" w:hanging="360"/>
+      </w:pPr>
+      <w:rPr>
+        <w:rFonts w:ascii="Courier New" w:hAnsi="Courier New" w:cs="Courier New" w:hint="default"/>
+      </w:rPr>
+    </w:lvl>
+    <w:lvl w:ilvl="8" w:tplc="08090005" w:tentative="1">
+      <w:start w:val="1"/>
+      <w:numFmt w:val="bullet"/>
+      <w:lvlText w:val=""/>
+      <w:lvlJc w:val="left"/>
+      <w:pPr>
+        <w:ind w:left="7200" w:hanging="360"/>
+      </w:pPr>
+      <w:rPr>
+        <w:rFonts w:ascii="Wingdings" w:hAnsi="Wingdings" w:hint="default"/>
+      </w:rPr>
+    </w:lvl>
+  </w:abstractNum>
+  <w:abstractNum w:abstractNumId="5" w15:restartNumberingAfterBreak="0">
     <w:nsid w:val="59D20544"/>
     <w:multiLevelType w:val="hybridMultilevel"/>
     <w:tmpl w:val="2C4CB07C"/>
@@ -7969,7 +7784,7 @@
       </w:rPr>
     </w:lvl>
   </w:abstractNum>
-  <w:abstractNum w:abstractNumId="5" w15:restartNumberingAfterBreak="0">
+  <w:abstractNum w:abstractNumId="6" w15:restartNumberingAfterBreak="0">
     <w:nsid w:val="5F5176D5"/>
     <w:multiLevelType w:val="hybridMultilevel"/>
     <w:tmpl w:val="11ECD208"/>
@@ -8082,22 +7897,25 @@
       </w:rPr>
     </w:lvl>
   </w:abstractNum>
-  <w:num w:numId="1" w16cid:durableId="1873810037">
+  <w:num w:numId="1">
     <w:abstractNumId w:val="2"/>
   </w:num>
-  <w:num w:numId="2" w16cid:durableId="1847329330">
+  <w:num w:numId="2">
     <w:abstractNumId w:val="1"/>
   </w:num>
-  <w:num w:numId="3" w16cid:durableId="303775914">
+  <w:num w:numId="3">
     <w:abstractNumId w:val="0"/>
   </w:num>
-  <w:num w:numId="4" w16cid:durableId="1764646984">
+  <w:num w:numId="4">
     <w:abstractNumId w:val="3"/>
   </w:num>
-  <w:num w:numId="5" w16cid:durableId="1959486893">
+  <w:num w:numId="5">
+    <w:abstractNumId w:val="6"/>
+  </w:num>
+  <w:num w:numId="6">
     <w:abstractNumId w:val="5"/>
   </w:num>
-  <w:num w:numId="6" w16cid:durableId="1806388826">
+  <w:num w:numId="7">
     <w:abstractNumId w:val="4"/>
   </w:num>
 </w:numbering>
@@ -8498,14 +8316,14 @@
     <w:lsdException w:name="Unresolved Mention" w:semiHidden="1" w:unhideWhenUsed="1"/>
     <w:lsdException w:name="Smart Link" w:semiHidden="1" w:unhideWhenUsed="1"/>
   </w:latentStyles>
-  <w:style w:type="paragraph" w:default="1" w:styleId="Standaard">
+  <w:style w:type="paragraph" w:default="1" w:styleId="Normal">
     <w:name w:val="Normal"/>
     <w:qFormat/>
   </w:style>
-  <w:style w:type="paragraph" w:styleId="Kop1">
+  <w:style w:type="paragraph" w:styleId="Heading1">
     <w:name w:val="heading 1"/>
-    <w:basedOn w:val="Standaard"/>
-    <w:next w:val="Standaard"/>
+    <w:basedOn w:val="Normal"/>
+    <w:next w:val="Normal"/>
     <w:uiPriority w:val="9"/>
     <w:qFormat/>
     <w:pPr>
@@ -8519,10 +8337,10 @@
       <w:szCs w:val="40"/>
     </w:rPr>
   </w:style>
-  <w:style w:type="paragraph" w:styleId="Kop2">
+  <w:style w:type="paragraph" w:styleId="Heading2">
     <w:name w:val="heading 2"/>
-    <w:basedOn w:val="Standaard"/>
-    <w:next w:val="Standaard"/>
+    <w:basedOn w:val="Normal"/>
+    <w:next w:val="Normal"/>
     <w:uiPriority w:val="9"/>
     <w:unhideWhenUsed/>
     <w:qFormat/>
@@ -8537,10 +8355,10 @@
       <w:szCs w:val="32"/>
     </w:rPr>
   </w:style>
-  <w:style w:type="paragraph" w:styleId="Kop3">
+  <w:style w:type="paragraph" w:styleId="Heading3">
     <w:name w:val="heading 3"/>
-    <w:basedOn w:val="Standaard"/>
-    <w:next w:val="Standaard"/>
+    <w:basedOn w:val="Normal"/>
+    <w:next w:val="Normal"/>
     <w:uiPriority w:val="9"/>
     <w:semiHidden/>
     <w:unhideWhenUsed/>
@@ -8557,10 +8375,10 @@
       <w:szCs w:val="28"/>
     </w:rPr>
   </w:style>
-  <w:style w:type="paragraph" w:styleId="Kop4">
+  <w:style w:type="paragraph" w:styleId="Heading4">
     <w:name w:val="heading 4"/>
-    <w:basedOn w:val="Standaard"/>
-    <w:next w:val="Standaard"/>
+    <w:basedOn w:val="Normal"/>
+    <w:next w:val="Normal"/>
     <w:uiPriority w:val="9"/>
     <w:semiHidden/>
     <w:unhideWhenUsed/>
@@ -8577,10 +8395,10 @@
       <w:szCs w:val="24"/>
     </w:rPr>
   </w:style>
-  <w:style w:type="paragraph" w:styleId="Kop5">
+  <w:style w:type="paragraph" w:styleId="Heading5">
     <w:name w:val="heading 5"/>
-    <w:basedOn w:val="Standaard"/>
-    <w:next w:val="Standaard"/>
+    <w:basedOn w:val="Normal"/>
+    <w:next w:val="Normal"/>
     <w:uiPriority w:val="9"/>
     <w:semiHidden/>
     <w:unhideWhenUsed/>
@@ -8595,10 +8413,10 @@
       <w:color w:val="666666"/>
     </w:rPr>
   </w:style>
-  <w:style w:type="paragraph" w:styleId="Kop6">
+  <w:style w:type="paragraph" w:styleId="Heading6">
     <w:name w:val="heading 6"/>
-    <w:basedOn w:val="Standaard"/>
-    <w:next w:val="Standaard"/>
+    <w:basedOn w:val="Normal"/>
+    <w:next w:val="Normal"/>
     <w:uiPriority w:val="9"/>
     <w:semiHidden/>
     <w:unhideWhenUsed/>
@@ -8614,13 +8432,13 @@
       <w:color w:val="666666"/>
     </w:rPr>
   </w:style>
-  <w:style w:type="character" w:default="1" w:styleId="Standaardalinea-lettertype">
+  <w:style w:type="character" w:default="1" w:styleId="DefaultParagraphFont">
     <w:name w:val="Default Paragraph Font"/>
     <w:uiPriority w:val="1"/>
     <w:semiHidden/>
     <w:unhideWhenUsed/>
   </w:style>
-  <w:style w:type="table" w:default="1" w:styleId="Standaardtabel">
+  <w:style w:type="table" w:default="1" w:styleId="TableNormal">
     <w:name w:val="Normal Table"/>
     <w:uiPriority w:val="99"/>
     <w:semiHidden/>
@@ -8635,16 +8453,16 @@
       </w:tblCellMar>
     </w:tblPr>
   </w:style>
-  <w:style w:type="numbering" w:default="1" w:styleId="Geenlijst">
+  <w:style w:type="numbering" w:default="1" w:styleId="NoList">
     <w:name w:val="No List"/>
     <w:uiPriority w:val="99"/>
     <w:semiHidden/>
     <w:unhideWhenUsed/>
   </w:style>
-  <w:style w:type="paragraph" w:styleId="Titel">
+  <w:style w:type="paragraph" w:styleId="Title">
     <w:name w:val="Title"/>
-    <w:basedOn w:val="Standaard"/>
-    <w:next w:val="Standaard"/>
+    <w:basedOn w:val="Normal"/>
+    <w:next w:val="Normal"/>
     <w:uiPriority w:val="10"/>
     <w:qFormat/>
     <w:pPr>
@@ -8657,10 +8475,10 @@
       <w:szCs w:val="52"/>
     </w:rPr>
   </w:style>
-  <w:style w:type="paragraph" w:styleId="Ondertitel">
+  <w:style w:type="paragraph" w:styleId="Subtitle">
     <w:name w:val="Subtitle"/>
-    <w:basedOn w:val="Standaard"/>
-    <w:next w:val="Standaard"/>
+    <w:basedOn w:val="Normal"/>
+    <w:next w:val="Normal"/>
     <w:uiPriority w:val="11"/>
     <w:qFormat/>
     <w:pPr>
@@ -8675,7 +8493,7 @@
     </w:rPr>
   </w:style>
   <w:style w:type="table" w:customStyle="1" w:styleId="a">
-    <w:basedOn w:val="Standaardtabel"/>
+    <w:basedOn w:val="TableNormal"/>
     <w:tblPr>
       <w:tblStyleRowBandSize w:val="1"/>
       <w:tblStyleColBandSize w:val="1"/>
@@ -8688,7 +8506,7 @@
     </w:tblPr>
   </w:style>
   <w:style w:type="table" w:customStyle="1" w:styleId="a0">
-    <w:basedOn w:val="Standaardtabel"/>
+    <w:basedOn w:val="TableNormal"/>
     <w:tblPr>
       <w:tblStyleRowBandSize w:val="1"/>
       <w:tblStyleColBandSize w:val="1"/>
@@ -8700,10 +8518,10 @@
       </w:tblCellMar>
     </w:tblPr>
   </w:style>
-  <w:style w:type="paragraph" w:styleId="Tekstopmerking">
+  <w:style w:type="paragraph" w:styleId="CommentText">
     <w:name w:val="annotation text"/>
-    <w:basedOn w:val="Standaard"/>
-    <w:link w:val="TekstopmerkingChar"/>
+    <w:basedOn w:val="Normal"/>
+    <w:link w:val="CommentTextChar"/>
     <w:uiPriority w:val="99"/>
     <w:semiHidden/>
     <w:unhideWhenUsed/>
@@ -8715,10 +8533,10 @@
       <w:szCs w:val="20"/>
     </w:rPr>
   </w:style>
-  <w:style w:type="character" w:customStyle="1" w:styleId="TekstopmerkingChar">
-    <w:name w:val="Tekst opmerking Char"/>
-    <w:basedOn w:val="Standaardalinea-lettertype"/>
-    <w:link w:val="Tekstopmerking"/>
+  <w:style w:type="character" w:customStyle="1" w:styleId="CommentTextChar">
+    <w:name w:val="Comment Text Char"/>
+    <w:basedOn w:val="DefaultParagraphFont"/>
+    <w:link w:val="CommentText"/>
     <w:uiPriority w:val="99"/>
     <w:semiHidden/>
     <w:rPr>
@@ -8726,9 +8544,9 @@
       <w:szCs w:val="20"/>
     </w:rPr>
   </w:style>
-  <w:style w:type="character" w:styleId="Verwijzingopmerking">
+  <w:style w:type="character" w:styleId="CommentReference">
     <w:name w:val="annotation reference"/>
-    <w:basedOn w:val="Standaardalinea-lettertype"/>
+    <w:basedOn w:val="DefaultParagraphFont"/>
     <w:uiPriority w:val="99"/>
     <w:semiHidden/>
     <w:unhideWhenUsed/>
@@ -8737,10 +8555,10 @@
       <w:szCs w:val="16"/>
     </w:rPr>
   </w:style>
-  <w:style w:type="paragraph" w:styleId="Ballontekst">
+  <w:style w:type="paragraph" w:styleId="BalloonText">
     <w:name w:val="Balloon Text"/>
-    <w:basedOn w:val="Standaard"/>
-    <w:link w:val="BallontekstChar"/>
+    <w:basedOn w:val="Normal"/>
+    <w:link w:val="BalloonTextChar"/>
     <w:uiPriority w:val="99"/>
     <w:semiHidden/>
     <w:unhideWhenUsed/>
@@ -8754,10 +8572,10 @@
       <w:szCs w:val="18"/>
     </w:rPr>
   </w:style>
-  <w:style w:type="character" w:customStyle="1" w:styleId="BallontekstChar">
-    <w:name w:val="Ballontekst Char"/>
-    <w:basedOn w:val="Standaardalinea-lettertype"/>
-    <w:link w:val="Ballontekst"/>
+  <w:style w:type="character" w:customStyle="1" w:styleId="BalloonTextChar">
+    <w:name w:val="Balloon Text Char"/>
+    <w:basedOn w:val="DefaultParagraphFont"/>
+    <w:link w:val="BalloonText"/>
     <w:uiPriority w:val="99"/>
     <w:semiHidden/>
     <w:rsid w:val="00897BA3"/>
@@ -8769,7 +8587,7 @@
   </w:style>
   <w:style w:type="paragraph" w:customStyle="1" w:styleId="paragraph">
     <w:name w:val="paragraph"/>
-    <w:basedOn w:val="Standaard"/>
+    <w:basedOn w:val="Normal"/>
     <w:rsid w:val="00136645"/>
     <w:pPr>
       <w:spacing w:before="100" w:beforeAutospacing="1" w:after="100" w:afterAutospacing="1" w:line="240" w:lineRule="auto"/>
@@ -8783,17 +8601,17 @@
   </w:style>
   <w:style w:type="character" w:customStyle="1" w:styleId="normaltextrun">
     <w:name w:val="normaltextrun"/>
-    <w:basedOn w:val="Standaardalinea-lettertype"/>
+    <w:basedOn w:val="DefaultParagraphFont"/>
     <w:rsid w:val="00136645"/>
   </w:style>
   <w:style w:type="character" w:customStyle="1" w:styleId="eop">
     <w:name w:val="eop"/>
-    <w:basedOn w:val="Standaardalinea-lettertype"/>
+    <w:basedOn w:val="DefaultParagraphFont"/>
     <w:rsid w:val="00136645"/>
   </w:style>
-  <w:style w:type="paragraph" w:styleId="Lijstalinea">
+  <w:style w:type="paragraph" w:styleId="ListParagraph">
     <w:name w:val="List Paragraph"/>
-    <w:basedOn w:val="Standaard"/>
+    <w:basedOn w:val="Normal"/>
     <w:uiPriority w:val="34"/>
     <w:qFormat/>
     <w:rsid w:val="00D16838"/>
@@ -8802,9 +8620,9 @@
       <w:contextualSpacing/>
     </w:pPr>
   </w:style>
-  <w:style w:type="table" w:styleId="Tabelraster">
+  <w:style w:type="table" w:styleId="TableGrid">
     <w:name w:val="Table Grid"/>
-    <w:basedOn w:val="Standaardtabel"/>
+    <w:basedOn w:val="TableNormal"/>
     <w:uiPriority w:val="39"/>
     <w:rsid w:val="00577989"/>
     <w:pPr>
@@ -8823,7 +8641,7 @@
   </w:style>
   <w:style w:type="character" w:styleId="Hyperlink">
     <w:name w:val="Hyperlink"/>
-    <w:basedOn w:val="Standaardalinea-lettertype"/>
+    <w:basedOn w:val="DefaultParagraphFont"/>
     <w:uiPriority w:val="99"/>
     <w:unhideWhenUsed/>
     <w:rsid w:val="007A3A5C"/>
@@ -8832,9 +8650,9 @@
       <w:u w:val="single"/>
     </w:rPr>
   </w:style>
-  <w:style w:type="character" w:styleId="Onopgelostemelding">
+  <w:style w:type="character" w:styleId="UnresolvedMention">
     <w:name w:val="Unresolved Mention"/>
-    <w:basedOn w:val="Standaardalinea-lettertype"/>
+    <w:basedOn w:val="DefaultParagraphFont"/>
     <w:uiPriority w:val="99"/>
     <w:semiHidden/>
     <w:unhideWhenUsed/>
@@ -8844,10 +8662,10 @@
       <w:shd w:val="clear" w:color="auto" w:fill="E1DFDD"/>
     </w:rPr>
   </w:style>
-  <w:style w:type="paragraph" w:styleId="Koptekst">
+  <w:style w:type="paragraph" w:styleId="Header">
     <w:name w:val="header"/>
-    <w:basedOn w:val="Standaard"/>
-    <w:link w:val="KoptekstChar"/>
+    <w:basedOn w:val="Normal"/>
+    <w:link w:val="HeaderChar"/>
     <w:uiPriority w:val="99"/>
     <w:unhideWhenUsed/>
     <w:rsid w:val="003C7A38"/>
@@ -8859,17 +8677,17 @@
       <w:spacing w:line="240" w:lineRule="auto"/>
     </w:pPr>
   </w:style>
-  <w:style w:type="character" w:customStyle="1" w:styleId="KoptekstChar">
-    <w:name w:val="Koptekst Char"/>
-    <w:basedOn w:val="Standaardalinea-lettertype"/>
-    <w:link w:val="Koptekst"/>
+  <w:style w:type="character" w:customStyle="1" w:styleId="HeaderChar">
+    <w:name w:val="Header Char"/>
+    <w:basedOn w:val="DefaultParagraphFont"/>
+    <w:link w:val="Header"/>
     <w:uiPriority w:val="99"/>
     <w:rsid w:val="003C7A38"/>
   </w:style>
-  <w:style w:type="paragraph" w:styleId="Voettekst">
+  <w:style w:type="paragraph" w:styleId="Footer">
     <w:name w:val="footer"/>
-    <w:basedOn w:val="Standaard"/>
-    <w:link w:val="VoettekstChar"/>
+    <w:basedOn w:val="Normal"/>
+    <w:link w:val="FooterChar"/>
     <w:uiPriority w:val="99"/>
     <w:unhideWhenUsed/>
     <w:rsid w:val="003C7A38"/>
@@ -8881,10 +8699,10 @@
       <w:spacing w:line="240" w:lineRule="auto"/>
     </w:pPr>
   </w:style>
-  <w:style w:type="character" w:customStyle="1" w:styleId="VoettekstChar">
-    <w:name w:val="Voettekst Char"/>
-    <w:basedOn w:val="Standaardalinea-lettertype"/>
-    <w:link w:val="Voettekst"/>
+  <w:style w:type="character" w:customStyle="1" w:styleId="FooterChar">
+    <w:name w:val="Footer Char"/>
+    <w:basedOn w:val="DefaultParagraphFont"/>
+    <w:link w:val="Footer"/>
     <w:uiPriority w:val="99"/>
     <w:rsid w:val="003C7A38"/>
   </w:style>

</xml_diff>

<commit_message>
Maike's student number added
</commit_message>
<xml_diff>
--- a/Assignment 1_IntrotoNLP2022.docx
+++ b/Assignment 1_IntrotoNLP2022.docx
@@ -4,7 +4,7 @@
   <w:body>
     <w:p>
       <w:pPr>
-        <w:pStyle w:val="Kop1"/>
+        <w:pStyle w:val="Heading1"/>
         <w:jc w:val="center"/>
       </w:pPr>
       <w:bookmarkStart w:id="0" w:name="_4r58ggvavatg" w:colFirst="0" w:colLast="0"/>
@@ -16,15 +16,7 @@
     <w:p/>
     <w:p>
       <w:r>
-        <w:t xml:space="preserve">In this assignment, we work with a dataset that contains sentences from news articles. It has been collected for a shared task at </w:t>
-      </w:r>
-      <w:proofErr w:type="spellStart"/>
-      <w:r>
-        <w:t>SemEval</w:t>
-      </w:r>
-      <w:proofErr w:type="spellEnd"/>
-      <w:r>
-        <w:t xml:space="preserve"> 2018 for </w:t>
+        <w:t xml:space="preserve">In this assignment, we work with a dataset that contains sentences from news articles. It has been collected for a shared task at SemEval 2018 for </w:t>
       </w:r>
       <w:r>
         <w:rPr>
@@ -148,15 +140,7 @@
         </w:rPr>
       </w:pPr>
       <w:r>
-        <w:t xml:space="preserve">You are allowed to use Python packages (e.g. pandas, </w:t>
-      </w:r>
-      <w:proofErr w:type="spellStart"/>
-      <w:r>
-        <w:t>sklearn</w:t>
-      </w:r>
-      <w:proofErr w:type="spellEnd"/>
-      <w:r>
-        <w:t xml:space="preserve">). </w:t>
+        <w:t xml:space="preserve">You are allowed to use Python packages (e.g. pandas, sklearn). </w:t>
       </w:r>
     </w:p>
     <w:p/>
@@ -293,28 +277,12 @@
         </w:rPr>
         <w:t xml:space="preserve">Name: </w:t>
       </w:r>
-      <w:proofErr w:type="spellStart"/>
       <w:r>
         <w:rPr>
           <w:b/>
         </w:rPr>
-        <w:t>Andreea</w:t>
-      </w:r>
-      <w:proofErr w:type="spellEnd"/>
-      <w:r>
-        <w:rPr>
-          <w:b/>
-        </w:rPr>
-        <w:t xml:space="preserve"> </w:t>
-      </w:r>
-      <w:proofErr w:type="spellStart"/>
-      <w:r>
-        <w:rPr>
-          <w:b/>
-        </w:rPr>
-        <w:t>Hazu</w:t>
-      </w:r>
-      <w:proofErr w:type="spellEnd"/>
+        <w:t>Andreea Hazu</w:t>
+      </w:r>
     </w:p>
     <w:p>
       <w:pPr>
@@ -328,39 +296,38 @@
           <w:b/>
           <w:lang w:val="nl-NL"/>
         </w:rPr>
-        <w:t xml:space="preserve">Student </w:t>
-      </w:r>
-      <w:proofErr w:type="spellStart"/>
+        <w:t xml:space="preserve">Student id: </w:t>
+      </w:r>
       <w:r>
         <w:rPr>
           <w:b/>
           <w:lang w:val="nl-NL"/>
         </w:rPr>
-        <w:t>id</w:t>
-      </w:r>
-      <w:proofErr w:type="spellEnd"/>
-      <w:r>
+        <w:t>2645225</w:t>
+      </w:r>
+    </w:p>
+    <w:p>
+      <w:pPr>
         <w:rPr>
           <w:b/>
           <w:lang w:val="nl-NL"/>
         </w:rPr>
-        <w:t xml:space="preserve">: </w:t>
-      </w:r>
-      <w:r>
+      </w:pPr>
+    </w:p>
+    <w:p>
+      <w:pPr>
         <w:rPr>
           <w:b/>
           <w:lang w:val="nl-NL"/>
         </w:rPr>
-        <w:t>2645225</w:t>
-      </w:r>
-    </w:p>
-    <w:p>
-      <w:pPr>
+      </w:pPr>
+      <w:r>
         <w:rPr>
           <w:b/>
           <w:lang w:val="nl-NL"/>
         </w:rPr>
-      </w:pPr>
+        <w:t>Student 2</w:t>
+      </w:r>
     </w:p>
     <w:p>
       <w:pPr>
@@ -374,48 +341,45 @@
           <w:b/>
           <w:lang w:val="nl-NL"/>
         </w:rPr>
-        <w:t>Student 2</w:t>
-      </w:r>
-    </w:p>
-    <w:p>
-      <w:pPr>
+        <w:t xml:space="preserve">Name: </w:t>
+      </w:r>
+      <w:r>
         <w:rPr>
           <w:b/>
           <w:lang w:val="nl-NL"/>
         </w:rPr>
-      </w:pPr>
-      <w:r>
+        <w:t>Giulia Bössenecker</w:t>
+      </w:r>
+    </w:p>
+    <w:p>
+      <w:pPr>
         <w:rPr>
           <w:b/>
           <w:lang w:val="nl-NL"/>
         </w:rPr>
-        <w:t xml:space="preserve">Name: </w:t>
-      </w:r>
-      <w:proofErr w:type="spellStart"/>
+      </w:pPr>
       <w:r>
         <w:rPr>
           <w:b/>
           <w:lang w:val="nl-NL"/>
         </w:rPr>
-        <w:t>Giulia</w:t>
-      </w:r>
-      <w:proofErr w:type="spellEnd"/>
+        <w:t xml:space="preserve">Student id: </w:t>
+      </w:r>
       <w:r>
         <w:rPr>
           <w:b/>
           <w:lang w:val="nl-NL"/>
         </w:rPr>
-        <w:t xml:space="preserve"> </w:t>
-      </w:r>
-      <w:proofErr w:type="spellStart"/>
-      <w:r>
+        <w:t>2624238</w:t>
+      </w:r>
+    </w:p>
+    <w:p>
+      <w:pPr>
         <w:rPr>
           <w:b/>
           <w:lang w:val="nl-NL"/>
         </w:rPr>
-        <w:t>Bössenecker</w:t>
-      </w:r>
-      <w:proofErr w:type="spellEnd"/>
+      </w:pPr>
     </w:p>
     <w:p>
       <w:pPr>
@@ -429,30 +393,29 @@
           <w:b/>
           <w:lang w:val="nl-NL"/>
         </w:rPr>
-        <w:t xml:space="preserve">Student </w:t>
-      </w:r>
-      <w:proofErr w:type="spellStart"/>
-      <w:r>
+        <w:t>Student 3</w:t>
+      </w:r>
+    </w:p>
+    <w:p>
+      <w:pPr>
         <w:rPr>
           <w:b/>
           <w:lang w:val="nl-NL"/>
         </w:rPr>
-        <w:t>id</w:t>
-      </w:r>
-      <w:proofErr w:type="spellEnd"/>
+      </w:pPr>
       <w:r>
         <w:rPr>
           <w:b/>
           <w:lang w:val="nl-NL"/>
         </w:rPr>
-        <w:t xml:space="preserve">: </w:t>
+        <w:t xml:space="preserve">Name: </w:t>
       </w:r>
       <w:r>
         <w:rPr>
           <w:b/>
           <w:lang w:val="nl-NL"/>
         </w:rPr>
-        <w:t>2624238</w:t>
+        <w:t>Maike Nützel</w:t>
       </w:r>
     </w:p>
     <w:p>
@@ -462,187 +425,106 @@
           <w:lang w:val="nl-NL"/>
         </w:rPr>
       </w:pPr>
-    </w:p>
-    <w:p>
-      <w:pPr>
+      <w:r>
         <w:rPr>
           <w:b/>
           <w:lang w:val="nl-NL"/>
         </w:rPr>
-      </w:pPr>
+        <w:t xml:space="preserve">Student id: </w:t>
+      </w:r>
       <w:r>
         <w:rPr>
           <w:b/>
           <w:lang w:val="nl-NL"/>
         </w:rPr>
-        <w:t>Student 3</w:t>
-      </w:r>
-    </w:p>
-    <w:p>
-      <w:pPr>
-        <w:rPr>
-          <w:b/>
+        <w:t>2580833</w:t>
+      </w:r>
+    </w:p>
+    <w:p>
+      <w:pPr>
+        <w:rPr>
           <w:lang w:val="nl-NL"/>
         </w:rPr>
       </w:pPr>
-      <w:r>
-        <w:rPr>
-          <w:b/>
+    </w:p>
+    <w:p>
+      <w:pPr>
+        <w:rPr>
           <w:lang w:val="nl-NL"/>
         </w:rPr>
-        <w:t xml:space="preserve">Name: </w:t>
-      </w:r>
-      <w:r>
-        <w:rPr>
-          <w:b/>
-          <w:lang w:val="nl-NL"/>
-        </w:rPr>
-        <w:t xml:space="preserve">Maike </w:t>
-      </w:r>
-      <w:proofErr w:type="spellStart"/>
-      <w:r>
-        <w:rPr>
-          <w:b/>
-          <w:lang w:val="nl-NL"/>
-        </w:rPr>
-        <w:t>Nützel</w:t>
-      </w:r>
-      <w:proofErr w:type="spellEnd"/>
-    </w:p>
-    <w:p>
-      <w:pPr>
-        <w:rPr>
-          <w:b/>
-          <w:lang w:val="nl-NL"/>
-        </w:rPr>
-      </w:pPr>
-      <w:r>
-        <w:rPr>
-          <w:b/>
-          <w:lang w:val="nl-NL"/>
-        </w:rPr>
-        <w:t xml:space="preserve">Student </w:t>
-      </w:r>
-      <w:proofErr w:type="spellStart"/>
-      <w:r>
-        <w:rPr>
-          <w:b/>
-          <w:lang w:val="nl-NL"/>
-        </w:rPr>
-        <w:t>id</w:t>
-      </w:r>
-      <w:proofErr w:type="spellEnd"/>
-      <w:r>
-        <w:rPr>
-          <w:b/>
-          <w:lang w:val="nl-NL"/>
-        </w:rPr>
-        <w:t xml:space="preserve">: </w:t>
-      </w:r>
-    </w:p>
-    <w:p>
-      <w:pPr>
-        <w:rPr>
-          <w:lang w:val="nl-NL"/>
-        </w:rPr>
-      </w:pPr>
-    </w:p>
-    <w:p>
-      <w:pPr>
-        <w:rPr>
-          <w:lang w:val="nl-NL"/>
-        </w:rPr>
-      </w:pPr>
-    </w:p>
-    <w:p>
-      <w:pPr>
-        <w:pStyle w:val="Kop2"/>
+      </w:pPr>
+    </w:p>
+    <w:p>
+      <w:pPr>
+        <w:pStyle w:val="Heading2"/>
       </w:pPr>
       <w:bookmarkStart w:id="1" w:name="_7gwo6yz225wt" w:colFirst="0" w:colLast="0"/>
       <w:bookmarkEnd w:id="1"/>
       <w:r>
         <w:lastRenderedPageBreak/>
-        <w:t xml:space="preserve">PART A:  Linguistic analysis using </w:t>
-      </w:r>
-      <w:proofErr w:type="spellStart"/>
-      <w:r>
-        <w:t>spaCy</w:t>
-      </w:r>
-      <w:proofErr w:type="spellEnd"/>
+        <w:t xml:space="preserve">PART A:  Linguistic analysis using spaCy </w:t>
+      </w:r>
+    </w:p>
+    <w:p>
+      <w:r>
+        <w:t xml:space="preserve">In the first part of the assignment, we focus on an analysis of the sentences in the training data. </w:t>
+      </w:r>
+    </w:p>
+    <w:p>
+      <w:pPr>
+        <w:rPr>
+          <w:i/>
+        </w:rPr>
+      </w:pPr>
+      <w:r>
+        <w:rPr>
+          <w:b/>
+        </w:rPr>
+        <w:t>File:</w:t>
+      </w:r>
       <w:r>
         <w:t xml:space="preserve"> </w:t>
       </w:r>
-    </w:p>
-    <w:p>
-      <w:r>
-        <w:t xml:space="preserve">In the first part of the assignment, we focus on an analysis of the sentences in the training data. </w:t>
-      </w:r>
-    </w:p>
-    <w:p>
-      <w:pPr>
+      <w:r>
         <w:rPr>
           <w:i/>
         </w:rPr>
-      </w:pPr>
-      <w:r>
-        <w:rPr>
-          <w:b/>
-        </w:rPr>
-        <w:t>File:</w:t>
-      </w:r>
-      <w:r>
-        <w:t xml:space="preserve"> </w:t>
-      </w:r>
-      <w:r>
+        <w:t>data/preprocessed/train/sentences.txt</w:t>
+      </w:r>
+    </w:p>
+    <w:p>
+      <w:pPr>
         <w:rPr>
           <w:i/>
         </w:rPr>
-        <w:t>data/preprocessed/train/sentences.txt</w:t>
-      </w:r>
-    </w:p>
-    <w:p>
-      <w:pPr>
+      </w:pPr>
+      <w:r>
+        <w:t xml:space="preserve">Implement your analyses in </w:t>
+      </w:r>
+      <w:r>
         <w:rPr>
           <w:i/>
         </w:rPr>
-      </w:pPr>
-      <w:r>
-        <w:t xml:space="preserve">Implement your analyses in </w:t>
-      </w:r>
-      <w:r>
+        <w:t>TODO_analyses.py.</w:t>
+      </w:r>
+    </w:p>
+    <w:p>
+      <w:pPr>
         <w:rPr>
           <w:i/>
         </w:rPr>
-        <w:t>TODO_analyses.py.</w:t>
-      </w:r>
-    </w:p>
-    <w:p>
-      <w:pPr>
+      </w:pPr>
+    </w:p>
+    <w:p>
+      <w:r>
+        <w:t xml:space="preserve">Note that we are using the most recent spaCy version (3.2) and the model </w:t>
+      </w:r>
+      <w:r>
         <w:rPr>
           <w:i/>
         </w:rPr>
-      </w:pPr>
-    </w:p>
-    <w:p>
-      <w:r>
-        <w:t xml:space="preserve">Note that we are using the most recent </w:t>
-      </w:r>
-      <w:proofErr w:type="spellStart"/>
-      <w:r>
-        <w:t>spaCy</w:t>
-      </w:r>
-      <w:proofErr w:type="spellEnd"/>
-      <w:r>
-        <w:t xml:space="preserve"> version (3.2) and the model </w:t>
-      </w:r>
-      <w:proofErr w:type="spellStart"/>
-      <w:r>
-        <w:rPr>
-          <w:i/>
-        </w:rPr>
         <w:t>en_core_web_sm</w:t>
       </w:r>
-      <w:proofErr w:type="spellEnd"/>
       <w:r>
         <w:t xml:space="preserve">. Results might vary for other versions. If you cannot use 3.2, clearly explain this to your TA and specify on your submission which version you are using instead. </w:t>
       </w:r>
@@ -682,15 +564,7 @@
       </w:r>
       <w:r>
         <w:br/>
-        <w:t xml:space="preserve">Process the dataset using the </w:t>
-      </w:r>
-      <w:proofErr w:type="spellStart"/>
-      <w:r>
-        <w:t>spaCy</w:t>
-      </w:r>
-      <w:proofErr w:type="spellEnd"/>
-      <w:r>
-        <w:t xml:space="preserve"> package and extract the following information:</w:t>
+        <w:t>Process the dataset using the spaCy package and extract the following information:</w:t>
       </w:r>
     </w:p>
     <w:p>
@@ -833,24 +707,14 @@
       <w:r>
         <w:t xml:space="preserve"> part-of-speech tagger on the dataset and identify the ten most frequent POS tags. Complete the table below for these ten tags (the tagger in the model </w:t>
       </w:r>
-      <w:proofErr w:type="spellStart"/>
       <w:r>
         <w:rPr>
           <w:i/>
         </w:rPr>
         <w:t>en_core_web_sm</w:t>
       </w:r>
-      <w:proofErr w:type="spellEnd"/>
-      <w:r>
-        <w:t xml:space="preserve"> is trained on the PENN Treebank </w:t>
-      </w:r>
-      <w:proofErr w:type="spellStart"/>
-      <w:r>
-        <w:t>tagset</w:t>
-      </w:r>
-      <w:proofErr w:type="spellEnd"/>
-      <w:r>
-        <w:t xml:space="preserve">). </w:t>
+      <w:r>
+        <w:t xml:space="preserve"> is trained on the PENN Treebank tagset). </w:t>
       </w:r>
     </w:p>
     <w:p>
@@ -917,7 +781,6 @@
                 <w:szCs w:val="16"/>
               </w:rPr>
             </w:pPr>
-            <w:proofErr w:type="spellStart"/>
             <w:r>
               <w:rPr>
                 <w:sz w:val="16"/>
@@ -925,7 +788,6 @@
               </w:rPr>
               <w:t>Finegrained</w:t>
             </w:r>
-            <w:proofErr w:type="spellEnd"/>
             <w:r>
               <w:rPr>
                 <w:sz w:val="16"/>
@@ -1777,7 +1639,6 @@
                 <w:szCs w:val="16"/>
               </w:rPr>
             </w:pPr>
-            <w:proofErr w:type="spellStart"/>
             <w:r>
               <w:rPr>
                 <w:sz w:val="16"/>
@@ -1785,7 +1646,6 @@
               </w:rPr>
               <w:t>of,in,to</w:t>
             </w:r>
-            <w:proofErr w:type="spellEnd"/>
           </w:p>
         </w:tc>
         <w:tc>
@@ -2000,7 +1860,6 @@
                 <w:szCs w:val="16"/>
               </w:rPr>
             </w:pPr>
-            <w:proofErr w:type="spellStart"/>
             <w:r>
               <w:rPr>
                 <w:sz w:val="16"/>
@@ -2008,7 +1867,6 @@
               </w:rPr>
               <w:t>the,a,the</w:t>
             </w:r>
-            <w:proofErr w:type="spellEnd"/>
           </w:p>
         </w:tc>
         <w:tc>
@@ -2223,7 +2081,6 @@
                 <w:szCs w:val="16"/>
               </w:rPr>
             </w:pPr>
-            <w:proofErr w:type="spellStart"/>
             <w:r>
               <w:rPr>
                 <w:sz w:val="16"/>
@@ -2231,7 +2088,6 @@
               </w:rPr>
               <w:t>other,Russian,presidential</w:t>
             </w:r>
-            <w:proofErr w:type="spellEnd"/>
           </w:p>
         </w:tc>
         <w:tc>
@@ -2446,7 +2302,6 @@
                 <w:szCs w:val="16"/>
               </w:rPr>
             </w:pPr>
-            <w:proofErr w:type="spellStart"/>
             <w:r>
               <w:rPr>
                 <w:sz w:val="16"/>
@@ -2454,7 +2309,6 @@
               </w:rPr>
               <w:t>ants,troops,people</w:t>
             </w:r>
-            <w:proofErr w:type="spellEnd"/>
           </w:p>
         </w:tc>
         <w:tc>
@@ -2890,7 +2744,6 @@
                 <w:szCs w:val="16"/>
               </w:rPr>
             </w:pPr>
-            <w:proofErr w:type="spellStart"/>
             <w:r>
               <w:rPr>
                 <w:sz w:val="16"/>
@@ -2898,7 +2751,6 @@
               </w:rPr>
               <w:t>was,were,said</w:t>
             </w:r>
-            <w:proofErr w:type="spellEnd"/>
           </w:p>
         </w:tc>
         <w:tc>
@@ -3552,15 +3404,7 @@
         <w:t>‘</w:t>
       </w:r>
       <w:r>
-        <w:t xml:space="preserve">Police said three children were </w:t>
-      </w:r>
-      <w:proofErr w:type="spellStart"/>
-      <w:r>
-        <w:t>hospitalised</w:t>
-      </w:r>
-      <w:proofErr w:type="spellEnd"/>
-      <w:r>
-        <w:t xml:space="preserve"> for "severe dehydration"</w:t>
+        <w:t>Police said three children were hospitalised for "severe dehydration"</w:t>
       </w:r>
       <w:r>
         <w:t>’</w:t>
@@ -3666,7 +3510,7 @@
     <w:p/>
     <w:p>
       <w:pPr>
-        <w:pStyle w:val="Kop2"/>
+        <w:pStyle w:val="Heading2"/>
       </w:pPr>
       <w:bookmarkStart w:id="2" w:name="_ow1jpqrn8z1i" w:colFirst="0" w:colLast="0"/>
       <w:bookmarkEnd w:id="2"/>
@@ -3761,7 +3605,7 @@
     </w:p>
     <w:p>
       <w:pPr>
-        <w:pStyle w:val="Lijstalinea"/>
+        <w:pStyle w:val="ListParagraph"/>
         <w:numPr>
           <w:ilvl w:val="0"/>
           <w:numId w:val="5"/>
@@ -3779,7 +3623,7 @@
     </w:p>
     <w:p>
       <w:pPr>
-        <w:pStyle w:val="Lijstalinea"/>
+        <w:pStyle w:val="ListParagraph"/>
         <w:numPr>
           <w:ilvl w:val="0"/>
           <w:numId w:val="5"/>
@@ -3908,30 +3752,8 @@
         <w:rPr>
           <w:i/>
         </w:rPr>
-        <w:t>data/original/</w:t>
-      </w:r>
-      <w:proofErr w:type="spellStart"/>
-      <w:r>
-        <w:rPr>
-          <w:i/>
-        </w:rPr>
-        <w:t>english</w:t>
-      </w:r>
-      <w:proofErr w:type="spellEnd"/>
-      <w:r>
-        <w:rPr>
-          <w:i/>
-        </w:rPr>
-        <w:t>/</w:t>
-      </w:r>
-      <w:proofErr w:type="spellStart"/>
-      <w:r>
-        <w:rPr>
-          <w:i/>
-        </w:rPr>
-        <w:t>WikiNews_Train.tsv</w:t>
-      </w:r>
-      <w:proofErr w:type="spellEnd"/>
+        <w:t>data/original/english/WikiNews_Train.tsv</w:t>
+      </w:r>
       <w:r>
         <w:t xml:space="preserve"> and extract the following columns: </w:t>
       </w:r>
@@ -3985,15 +3807,7 @@
         <w:ind w:left="720"/>
       </w:pPr>
       <w:r>
-        <w:t xml:space="preserve">Min, max, median, mean, and </w:t>
-      </w:r>
-      <w:proofErr w:type="spellStart"/>
-      <w:r>
-        <w:t>stdev</w:t>
-      </w:r>
-      <w:proofErr w:type="spellEnd"/>
-      <w:r>
-        <w:t xml:space="preserve"> of the probabilistic label: </w:t>
+        <w:t xml:space="preserve">Min, max, median, mean, and stdev of the probabilistic label: </w:t>
       </w:r>
       <w:r>
         <w:t>0.00, 1.00, 0.00, 0.08, 0.17</w:t>
@@ -4090,15 +3904,7 @@
         <w:ind w:left="720"/>
       </w:pPr>
       <w:r>
-        <w:t xml:space="preserve">Calculate the frequency of the tokens using the </w:t>
-      </w:r>
-      <w:proofErr w:type="spellStart"/>
-      <w:r>
-        <w:t>wordfreq</w:t>
-      </w:r>
-      <w:proofErr w:type="spellEnd"/>
-      <w:r>
-        <w:t xml:space="preserve"> package (</w:t>
+        <w:t>Calculate the frequency of the tokens using the wordfreq package (</w:t>
       </w:r>
       <w:hyperlink r:id="rId10">
         <w:r>
@@ -4545,15 +4351,7 @@
         <w:t>subordinating conjunctions</w:t>
       </w:r>
       <w:r>
-        <w:t xml:space="preserve"> (SCONJ) as well as </w:t>
-      </w:r>
-      <w:proofErr w:type="spellStart"/>
-      <w:r>
-        <w:t>adpositions</w:t>
-      </w:r>
-      <w:proofErr w:type="spellEnd"/>
-      <w:r>
-        <w:t xml:space="preserve"> (ADP) have low probabilistic complexities; Interjections (INTJ) cluster for low to medium probabilistic complexities, while other present POS tags vary across the probabilistic complexity board.</w:t>
+        <w:t xml:space="preserve"> (SCONJ) as well as adpositions (ADP) have low probabilistic complexities; Interjections (INTJ) cluster for low to medium probabilistic complexities, while other present POS tags vary across the probabilistic complexity board.</w:t>
       </w:r>
     </w:p>
     <w:p/>
@@ -4632,21 +4430,7 @@
           <w:rPr>
             <w:rStyle w:val="Hyperlink"/>
           </w:rPr>
-          <w:t xml:space="preserve"> </w:t>
-        </w:r>
-        <w:proofErr w:type="spellStart"/>
-        <w:r>
-          <w:rPr>
-            <w:rStyle w:val="Hyperlink"/>
-          </w:rPr>
-          <w:t>Shankweiler</w:t>
-        </w:r>
-        <w:proofErr w:type="spellEnd"/>
-        <w:r>
-          <w:rPr>
-            <w:rStyle w:val="Hyperlink"/>
-          </w:rPr>
-          <w:t xml:space="preserve"> and Harris (1966)</w:t>
+          <w:t xml:space="preserve"> Shankweiler and Harris (1966)</w:t>
         </w:r>
       </w:hyperlink>
       <w:r>
@@ -4757,15 +4541,7 @@
         <w:ind w:left="720"/>
       </w:pPr>
       <w:r>
-        <w:t xml:space="preserve">Test different thresholds and choose the one which yields the highest accuracy on the </w:t>
-      </w:r>
-      <w:proofErr w:type="spellStart"/>
-      <w:r>
-        <w:t>dev_data</w:t>
-      </w:r>
-      <w:proofErr w:type="spellEnd"/>
-      <w:r>
-        <w:t xml:space="preserve">: </w:t>
+        <w:t xml:space="preserve">Test different thresholds and choose the one which yields the highest accuracy on the dev_data: </w:t>
       </w:r>
     </w:p>
     <w:p>
@@ -4803,7 +4579,7 @@
     </w:p>
     <w:tbl>
       <w:tblPr>
-        <w:tblStyle w:val="Tabelraster"/>
+        <w:tblStyle w:val="TableGrid"/>
         <w:tblpPr w:leftFromText="180" w:rightFromText="180" w:vertAnchor="text" w:horzAnchor="margin" w:tblpXSpec="center" w:tblpY="123"/>
         <w:tblW w:w="0" w:type="auto"/>
         <w:tblLook w:val="04A0" w:firstRow="1" w:lastRow="0" w:firstColumn="1" w:lastColumn="0" w:noHBand="0" w:noVBand="1"/>
@@ -5196,7 +4972,7 @@
     <w:p/>
     <w:p>
       <w:pPr>
-        <w:pStyle w:val="Kop2"/>
+        <w:pStyle w:val="Heading2"/>
       </w:pPr>
       <w:bookmarkStart w:id="3" w:name="_wo4evtr4c8re" w:colFirst="0" w:colLast="0"/>
       <w:bookmarkEnd w:id="3"/>
@@ -5316,15 +5092,7 @@
         <w:ind w:left="720"/>
       </w:pPr>
       <w:r>
-        <w:t xml:space="preserve">The script parses the sentences and corresponding labels from directories train, </w:t>
-      </w:r>
-      <w:proofErr w:type="spellStart"/>
-      <w:r>
-        <w:t>val</w:t>
-      </w:r>
-      <w:proofErr w:type="spellEnd"/>
-      <w:r>
-        <w:t xml:space="preserve"> and test and based on these 3 separate files</w:t>
+        <w:t>The script parses the sentences and corresponding labels from directories train, val and test and based on these 3 separate files</w:t>
       </w:r>
       <w:r>
         <w:t xml:space="preserve"> creates</w:t>
@@ -5335,7 +5103,7 @@
     </w:p>
     <w:p>
       <w:pPr>
-        <w:pStyle w:val="Lijstalinea"/>
+        <w:pStyle w:val="ListParagraph"/>
         <w:numPr>
           <w:ilvl w:val="0"/>
           <w:numId w:val="7"/>
@@ -5353,7 +5121,7 @@
     </w:p>
     <w:p>
       <w:pPr>
-        <w:pStyle w:val="Lijstalinea"/>
+        <w:pStyle w:val="ListParagraph"/>
         <w:numPr>
           <w:ilvl w:val="0"/>
           <w:numId w:val="7"/>
@@ -5365,17 +5133,15 @@
     </w:p>
     <w:p>
       <w:pPr>
-        <w:pStyle w:val="Lijstalinea"/>
+        <w:pStyle w:val="ListParagraph"/>
         <w:numPr>
           <w:ilvl w:val="0"/>
           <w:numId w:val="7"/>
         </w:numPr>
       </w:pPr>
-      <w:proofErr w:type="spellStart"/>
       <w:r>
         <w:t>dataset_params.json</w:t>
       </w:r>
-      <w:proofErr w:type="spellEnd"/>
       <w:r>
         <w:t xml:space="preserve"> will contain the 3 </w:t>
       </w:r>
@@ -5457,7 +5223,7 @@
     </w:p>
     <w:p>
       <w:pPr>
-        <w:pStyle w:val="Lijstalinea"/>
+        <w:pStyle w:val="ListParagraph"/>
         <w:numPr>
           <w:ilvl w:val="0"/>
           <w:numId w:val="6"/>
@@ -5474,28 +5240,12 @@
         <w:t>:</w:t>
       </w:r>
       <w:r>
-        <w:t xml:space="preserve"> maps every index in range (</w:t>
-      </w:r>
-      <w:proofErr w:type="spellStart"/>
-      <w:r>
-        <w:t>params.vocab_size</w:t>
-      </w:r>
-      <w:proofErr w:type="spellEnd"/>
-      <w:r>
-        <w:t xml:space="preserve">) to a </w:t>
-      </w:r>
-      <w:proofErr w:type="spellStart"/>
-      <w:r>
-        <w:t>params.embedding_dim</w:t>
-      </w:r>
-      <w:proofErr w:type="spellEnd"/>
-      <w:r>
-        <w:t xml:space="preserve"> vector.</w:t>
-      </w:r>
-    </w:p>
-    <w:p>
-      <w:pPr>
-        <w:pStyle w:val="Lijstalinea"/>
+        <w:t xml:space="preserve"> maps every index in range (params.vocab_size) to a params.embedding_dim vector.</w:t>
+      </w:r>
+    </w:p>
+    <w:p>
+      <w:pPr>
+        <w:pStyle w:val="ListParagraph"/>
         <w:numPr>
           <w:ilvl w:val="0"/>
           <w:numId w:val="6"/>
@@ -5510,7 +5260,7 @@
     </w:p>
     <w:p>
       <w:pPr>
-        <w:pStyle w:val="Lijstalinea"/>
+        <w:pStyle w:val="ListParagraph"/>
         <w:numPr>
           <w:ilvl w:val="0"/>
           <w:numId w:val="6"/>
@@ -5691,35 +5441,13 @@
         <w:rPr>
           <w:i/>
         </w:rPr>
-        <w:t>experiments/</w:t>
-      </w:r>
-      <w:proofErr w:type="spellStart"/>
+        <w:t>experiments/base_model/</w:t>
+      </w:r>
       <w:r>
         <w:rPr>
           <w:i/>
         </w:rPr>
-        <w:t>base_model</w:t>
-      </w:r>
-      <w:proofErr w:type="spellEnd"/>
-      <w:r>
-        <w:rPr>
-          <w:i/>
-        </w:rPr>
-        <w:t>/</w:t>
-      </w:r>
-      <w:proofErr w:type="spellStart"/>
-      <w:r>
-        <w:rPr>
-          <w:i/>
-        </w:rPr>
-        <w:t>model_output.tsv</w:t>
-      </w:r>
-      <w:proofErr w:type="spellEnd"/>
-      <w:r>
-        <w:rPr>
-          <w:i/>
-        </w:rPr>
-        <w:t>.</w:t>
+        <w:t>model_output.tsv.</w:t>
       </w:r>
     </w:p>
     <w:p>
@@ -7807,7 +7535,7 @@
     </w:p>
     <w:p>
       <w:pPr>
-        <w:pStyle w:val="Kop2"/>
+        <w:pStyle w:val="Heading2"/>
       </w:pPr>
       <w:r>
         <w:t>Bonus Tasks</w:t>
@@ -8724,25 +8452,25 @@
       </w:rPr>
     </w:lvl>
   </w:abstractNum>
-  <w:num w:numId="1" w16cid:durableId="862018569">
+  <w:num w:numId="1">
     <w:abstractNumId w:val="2"/>
   </w:num>
-  <w:num w:numId="2" w16cid:durableId="1097022971">
+  <w:num w:numId="2">
     <w:abstractNumId w:val="1"/>
   </w:num>
-  <w:num w:numId="3" w16cid:durableId="1927689786">
+  <w:num w:numId="3">
     <w:abstractNumId w:val="0"/>
   </w:num>
-  <w:num w:numId="4" w16cid:durableId="1996647627">
+  <w:num w:numId="4">
     <w:abstractNumId w:val="3"/>
   </w:num>
-  <w:num w:numId="5" w16cid:durableId="1677616409">
+  <w:num w:numId="5">
     <w:abstractNumId w:val="6"/>
   </w:num>
-  <w:num w:numId="6" w16cid:durableId="1791317531">
+  <w:num w:numId="6">
     <w:abstractNumId w:val="5"/>
   </w:num>
-  <w:num w:numId="7" w16cid:durableId="1834373475">
+  <w:num w:numId="7">
     <w:abstractNumId w:val="4"/>
   </w:num>
 </w:numbering>
@@ -9143,14 +8871,14 @@
     <w:lsdException w:name="Unresolved Mention" w:semiHidden="1" w:unhideWhenUsed="1"/>
     <w:lsdException w:name="Smart Link" w:semiHidden="1" w:unhideWhenUsed="1"/>
   </w:latentStyles>
-  <w:style w:type="paragraph" w:default="1" w:styleId="Standaard">
+  <w:style w:type="paragraph" w:default="1" w:styleId="Normal">
     <w:name w:val="Normal"/>
     <w:qFormat/>
   </w:style>
-  <w:style w:type="paragraph" w:styleId="Kop1">
+  <w:style w:type="paragraph" w:styleId="Heading1">
     <w:name w:val="heading 1"/>
-    <w:basedOn w:val="Standaard"/>
-    <w:next w:val="Standaard"/>
+    <w:basedOn w:val="Normal"/>
+    <w:next w:val="Normal"/>
     <w:uiPriority w:val="9"/>
     <w:qFormat/>
     <w:pPr>
@@ -9164,10 +8892,10 @@
       <w:szCs w:val="40"/>
     </w:rPr>
   </w:style>
-  <w:style w:type="paragraph" w:styleId="Kop2">
+  <w:style w:type="paragraph" w:styleId="Heading2">
     <w:name w:val="heading 2"/>
-    <w:basedOn w:val="Standaard"/>
-    <w:next w:val="Standaard"/>
+    <w:basedOn w:val="Normal"/>
+    <w:next w:val="Normal"/>
     <w:uiPriority w:val="9"/>
     <w:unhideWhenUsed/>
     <w:qFormat/>
@@ -9182,10 +8910,10 @@
       <w:szCs w:val="32"/>
     </w:rPr>
   </w:style>
-  <w:style w:type="paragraph" w:styleId="Kop3">
+  <w:style w:type="paragraph" w:styleId="Heading3">
     <w:name w:val="heading 3"/>
-    <w:basedOn w:val="Standaard"/>
-    <w:next w:val="Standaard"/>
+    <w:basedOn w:val="Normal"/>
+    <w:next w:val="Normal"/>
     <w:uiPriority w:val="9"/>
     <w:semiHidden/>
     <w:unhideWhenUsed/>
@@ -9202,10 +8930,10 @@
       <w:szCs w:val="28"/>
     </w:rPr>
   </w:style>
-  <w:style w:type="paragraph" w:styleId="Kop4">
+  <w:style w:type="paragraph" w:styleId="Heading4">
     <w:name w:val="heading 4"/>
-    <w:basedOn w:val="Standaard"/>
-    <w:next w:val="Standaard"/>
+    <w:basedOn w:val="Normal"/>
+    <w:next w:val="Normal"/>
     <w:uiPriority w:val="9"/>
     <w:semiHidden/>
     <w:unhideWhenUsed/>
@@ -9222,10 +8950,10 @@
       <w:szCs w:val="24"/>
     </w:rPr>
   </w:style>
-  <w:style w:type="paragraph" w:styleId="Kop5">
+  <w:style w:type="paragraph" w:styleId="Heading5">
     <w:name w:val="heading 5"/>
-    <w:basedOn w:val="Standaard"/>
-    <w:next w:val="Standaard"/>
+    <w:basedOn w:val="Normal"/>
+    <w:next w:val="Normal"/>
     <w:uiPriority w:val="9"/>
     <w:semiHidden/>
     <w:unhideWhenUsed/>
@@ -9240,10 +8968,10 @@
       <w:color w:val="666666"/>
     </w:rPr>
   </w:style>
-  <w:style w:type="paragraph" w:styleId="Kop6">
+  <w:style w:type="paragraph" w:styleId="Heading6">
     <w:name w:val="heading 6"/>
-    <w:basedOn w:val="Standaard"/>
-    <w:next w:val="Standaard"/>
+    <w:basedOn w:val="Normal"/>
+    <w:next w:val="Normal"/>
     <w:uiPriority w:val="9"/>
     <w:semiHidden/>
     <w:unhideWhenUsed/>
@@ -9259,13 +8987,13 @@
       <w:color w:val="666666"/>
     </w:rPr>
   </w:style>
-  <w:style w:type="character" w:default="1" w:styleId="Standaardalinea-lettertype">
+  <w:style w:type="character" w:default="1" w:styleId="DefaultParagraphFont">
     <w:name w:val="Default Paragraph Font"/>
     <w:uiPriority w:val="1"/>
     <w:semiHidden/>
     <w:unhideWhenUsed/>
   </w:style>
-  <w:style w:type="table" w:default="1" w:styleId="Standaardtabel">
+  <w:style w:type="table" w:default="1" w:styleId="TableNormal">
     <w:name w:val="Normal Table"/>
     <w:uiPriority w:val="99"/>
     <w:semiHidden/>
@@ -9280,16 +9008,16 @@
       </w:tblCellMar>
     </w:tblPr>
   </w:style>
-  <w:style w:type="numbering" w:default="1" w:styleId="Geenlijst">
+  <w:style w:type="numbering" w:default="1" w:styleId="NoList">
     <w:name w:val="No List"/>
     <w:uiPriority w:val="99"/>
     <w:semiHidden/>
     <w:unhideWhenUsed/>
   </w:style>
-  <w:style w:type="paragraph" w:styleId="Titel">
+  <w:style w:type="paragraph" w:styleId="Title">
     <w:name w:val="Title"/>
-    <w:basedOn w:val="Standaard"/>
-    <w:next w:val="Standaard"/>
+    <w:basedOn w:val="Normal"/>
+    <w:next w:val="Normal"/>
     <w:uiPriority w:val="10"/>
     <w:qFormat/>
     <w:pPr>
@@ -9302,10 +9030,10 @@
       <w:szCs w:val="52"/>
     </w:rPr>
   </w:style>
-  <w:style w:type="paragraph" w:styleId="Ondertitel">
+  <w:style w:type="paragraph" w:styleId="Subtitle">
     <w:name w:val="Subtitle"/>
-    <w:basedOn w:val="Standaard"/>
-    <w:next w:val="Standaard"/>
+    <w:basedOn w:val="Normal"/>
+    <w:next w:val="Normal"/>
     <w:uiPriority w:val="11"/>
     <w:qFormat/>
     <w:pPr>
@@ -9320,7 +9048,7 @@
     </w:rPr>
   </w:style>
   <w:style w:type="table" w:customStyle="1" w:styleId="a">
-    <w:basedOn w:val="Standaardtabel"/>
+    <w:basedOn w:val="TableNormal"/>
     <w:tblPr>
       <w:tblStyleRowBandSize w:val="1"/>
       <w:tblStyleColBandSize w:val="1"/>
@@ -9333,7 +9061,7 @@
     </w:tblPr>
   </w:style>
   <w:style w:type="table" w:customStyle="1" w:styleId="a0">
-    <w:basedOn w:val="Standaardtabel"/>
+    <w:basedOn w:val="TableNormal"/>
     <w:tblPr>
       <w:tblStyleRowBandSize w:val="1"/>
       <w:tblStyleColBandSize w:val="1"/>
@@ -9345,10 +9073,10 @@
       </w:tblCellMar>
     </w:tblPr>
   </w:style>
-  <w:style w:type="paragraph" w:styleId="Tekstopmerking">
+  <w:style w:type="paragraph" w:styleId="CommentText">
     <w:name w:val="annotation text"/>
-    <w:basedOn w:val="Standaard"/>
-    <w:link w:val="TekstopmerkingChar"/>
+    <w:basedOn w:val="Normal"/>
+    <w:link w:val="CommentTextChar"/>
     <w:uiPriority w:val="99"/>
     <w:semiHidden/>
     <w:unhideWhenUsed/>
@@ -9360,10 +9088,10 @@
       <w:szCs w:val="20"/>
     </w:rPr>
   </w:style>
-  <w:style w:type="character" w:customStyle="1" w:styleId="TekstopmerkingChar">
-    <w:name w:val="Tekst opmerking Char"/>
-    <w:basedOn w:val="Standaardalinea-lettertype"/>
-    <w:link w:val="Tekstopmerking"/>
+  <w:style w:type="character" w:customStyle="1" w:styleId="CommentTextChar">
+    <w:name w:val="Comment Text Char"/>
+    <w:basedOn w:val="DefaultParagraphFont"/>
+    <w:link w:val="CommentText"/>
     <w:uiPriority w:val="99"/>
     <w:semiHidden/>
     <w:rPr>
@@ -9371,9 +9099,9 @@
       <w:szCs w:val="20"/>
     </w:rPr>
   </w:style>
-  <w:style w:type="character" w:styleId="Verwijzingopmerking">
+  <w:style w:type="character" w:styleId="CommentReference">
     <w:name w:val="annotation reference"/>
-    <w:basedOn w:val="Standaardalinea-lettertype"/>
+    <w:basedOn w:val="DefaultParagraphFont"/>
     <w:uiPriority w:val="99"/>
     <w:semiHidden/>
     <w:unhideWhenUsed/>
@@ -9382,10 +9110,10 @@
       <w:szCs w:val="16"/>
     </w:rPr>
   </w:style>
-  <w:style w:type="paragraph" w:styleId="Ballontekst">
+  <w:style w:type="paragraph" w:styleId="BalloonText">
     <w:name w:val="Balloon Text"/>
-    <w:basedOn w:val="Standaard"/>
-    <w:link w:val="BallontekstChar"/>
+    <w:basedOn w:val="Normal"/>
+    <w:link w:val="BalloonTextChar"/>
     <w:uiPriority w:val="99"/>
     <w:semiHidden/>
     <w:unhideWhenUsed/>
@@ -9399,10 +9127,10 @@
       <w:szCs w:val="18"/>
     </w:rPr>
   </w:style>
-  <w:style w:type="character" w:customStyle="1" w:styleId="BallontekstChar">
-    <w:name w:val="Ballontekst Char"/>
-    <w:basedOn w:val="Standaardalinea-lettertype"/>
-    <w:link w:val="Ballontekst"/>
+  <w:style w:type="character" w:customStyle="1" w:styleId="BalloonTextChar">
+    <w:name w:val="Balloon Text Char"/>
+    <w:basedOn w:val="DefaultParagraphFont"/>
+    <w:link w:val="BalloonText"/>
     <w:uiPriority w:val="99"/>
     <w:semiHidden/>
     <w:rsid w:val="00897BA3"/>
@@ -9414,7 +9142,7 @@
   </w:style>
   <w:style w:type="paragraph" w:customStyle="1" w:styleId="paragraph">
     <w:name w:val="paragraph"/>
-    <w:basedOn w:val="Standaard"/>
+    <w:basedOn w:val="Normal"/>
     <w:rsid w:val="00136645"/>
     <w:pPr>
       <w:spacing w:before="100" w:beforeAutospacing="1" w:after="100" w:afterAutospacing="1" w:line="240" w:lineRule="auto"/>
@@ -9428,17 +9156,17 @@
   </w:style>
   <w:style w:type="character" w:customStyle="1" w:styleId="normaltextrun">
     <w:name w:val="normaltextrun"/>
-    <w:basedOn w:val="Standaardalinea-lettertype"/>
+    <w:basedOn w:val="DefaultParagraphFont"/>
     <w:rsid w:val="00136645"/>
   </w:style>
   <w:style w:type="character" w:customStyle="1" w:styleId="eop">
     <w:name w:val="eop"/>
-    <w:basedOn w:val="Standaardalinea-lettertype"/>
+    <w:basedOn w:val="DefaultParagraphFont"/>
     <w:rsid w:val="00136645"/>
   </w:style>
-  <w:style w:type="paragraph" w:styleId="Lijstalinea">
+  <w:style w:type="paragraph" w:styleId="ListParagraph">
     <w:name w:val="List Paragraph"/>
-    <w:basedOn w:val="Standaard"/>
+    <w:basedOn w:val="Normal"/>
     <w:uiPriority w:val="34"/>
     <w:qFormat/>
     <w:rsid w:val="00D16838"/>
@@ -9447,9 +9175,9 @@
       <w:contextualSpacing/>
     </w:pPr>
   </w:style>
-  <w:style w:type="table" w:styleId="Tabelraster">
+  <w:style w:type="table" w:styleId="TableGrid">
     <w:name w:val="Table Grid"/>
-    <w:basedOn w:val="Standaardtabel"/>
+    <w:basedOn w:val="TableNormal"/>
     <w:uiPriority w:val="39"/>
     <w:rsid w:val="00577989"/>
     <w:pPr>
@@ -9468,7 +9196,7 @@
   </w:style>
   <w:style w:type="character" w:styleId="Hyperlink">
     <w:name w:val="Hyperlink"/>
-    <w:basedOn w:val="Standaardalinea-lettertype"/>
+    <w:basedOn w:val="DefaultParagraphFont"/>
     <w:uiPriority w:val="99"/>
     <w:unhideWhenUsed/>
     <w:rsid w:val="007A3A5C"/>
@@ -9477,9 +9205,9 @@
       <w:u w:val="single"/>
     </w:rPr>
   </w:style>
-  <w:style w:type="character" w:styleId="Onopgelostemelding">
+  <w:style w:type="character" w:styleId="UnresolvedMention">
     <w:name w:val="Unresolved Mention"/>
-    <w:basedOn w:val="Standaardalinea-lettertype"/>
+    <w:basedOn w:val="DefaultParagraphFont"/>
     <w:uiPriority w:val="99"/>
     <w:semiHidden/>
     <w:unhideWhenUsed/>
@@ -9489,10 +9217,10 @@
       <w:shd w:val="clear" w:color="auto" w:fill="E1DFDD"/>
     </w:rPr>
   </w:style>
-  <w:style w:type="paragraph" w:styleId="Koptekst">
+  <w:style w:type="paragraph" w:styleId="Header">
     <w:name w:val="header"/>
-    <w:basedOn w:val="Standaard"/>
-    <w:link w:val="KoptekstChar"/>
+    <w:basedOn w:val="Normal"/>
+    <w:link w:val="HeaderChar"/>
     <w:uiPriority w:val="99"/>
     <w:unhideWhenUsed/>
     <w:rsid w:val="003C7A38"/>
@@ -9504,17 +9232,17 @@
       <w:spacing w:line="240" w:lineRule="auto"/>
     </w:pPr>
   </w:style>
-  <w:style w:type="character" w:customStyle="1" w:styleId="KoptekstChar">
-    <w:name w:val="Koptekst Char"/>
-    <w:basedOn w:val="Standaardalinea-lettertype"/>
-    <w:link w:val="Koptekst"/>
+  <w:style w:type="character" w:customStyle="1" w:styleId="HeaderChar">
+    <w:name w:val="Header Char"/>
+    <w:basedOn w:val="DefaultParagraphFont"/>
+    <w:link w:val="Header"/>
     <w:uiPriority w:val="99"/>
     <w:rsid w:val="003C7A38"/>
   </w:style>
-  <w:style w:type="paragraph" w:styleId="Voettekst">
+  <w:style w:type="paragraph" w:styleId="Footer">
     <w:name w:val="footer"/>
-    <w:basedOn w:val="Standaard"/>
-    <w:link w:val="VoettekstChar"/>
+    <w:basedOn w:val="Normal"/>
+    <w:link w:val="FooterChar"/>
     <w:uiPriority w:val="99"/>
     <w:unhideWhenUsed/>
     <w:rsid w:val="003C7A38"/>
@@ -9526,10 +9254,10 @@
       <w:spacing w:line="240" w:lineRule="auto"/>
     </w:pPr>
   </w:style>
-  <w:style w:type="character" w:customStyle="1" w:styleId="VoettekstChar">
-    <w:name w:val="Voettekst Char"/>
-    <w:basedOn w:val="Standaardalinea-lettertype"/>
-    <w:link w:val="Voettekst"/>
+  <w:style w:type="character" w:customStyle="1" w:styleId="FooterChar">
+    <w:name w:val="Footer Char"/>
+    <w:basedOn w:val="DefaultParagraphFont"/>
+    <w:link w:val="Footer"/>
     <w:uiPriority w:val="99"/>
     <w:rsid w:val="003C7A38"/>
   </w:style>

</xml_diff>

<commit_message>
14: learning rate experiment
</commit_message>
<xml_diff>
--- a/Assignment 1_IntrotoNLP2022.docx
+++ b/Assignment 1_IntrotoNLP2022.docx
@@ -96,12 +96,28 @@
         <w:t>pdf</w:t>
       </w:r>
       <w:r>
-        <w:t xml:space="preserve"> of this document, the format should not be changed. </w:t>
-      </w:r>
-    </w:p>
-    <w:p>
-      <w:r>
-        <w:t xml:space="preserve">All floating point numbers should be rounded to </w:t>
+        <w:t xml:space="preserve"> of this </w:t>
+      </w:r>
+      <w:proofErr w:type="gramStart"/>
+      <w:r>
+        <w:t>document,</w:t>
+      </w:r>
+      <w:proofErr w:type="gramEnd"/>
+      <w:r>
+        <w:t xml:space="preserve"> the format should not be changed. </w:t>
+      </w:r>
+    </w:p>
+    <w:p>
+      <w:r>
+        <w:t xml:space="preserve">All </w:t>
+      </w:r>
+      <w:proofErr w:type="gramStart"/>
+      <w:r>
+        <w:t>floating point</w:t>
+      </w:r>
+      <w:proofErr w:type="gramEnd"/>
+      <w:r>
+        <w:t xml:space="preserve"> numbers should be rounded to </w:t>
       </w:r>
       <w:r>
         <w:rPr>
@@ -148,7 +164,15 @@
         </w:rPr>
       </w:pPr>
       <w:r>
-        <w:t xml:space="preserve">You are allowed to use Python packages (e.g. pandas, </w:t>
+        <w:t>You are allowed to use Python packages (</w:t>
+      </w:r>
+      <w:proofErr w:type="gramStart"/>
+      <w:r>
+        <w:t>e.g.</w:t>
+      </w:r>
+      <w:proofErr w:type="gramEnd"/>
+      <w:r>
+        <w:t xml:space="preserve"> pandas, </w:t>
       </w:r>
       <w:proofErr w:type="spellStart"/>
       <w:r>
@@ -1447,6 +1471,7 @@
               </w:rPr>
             </w:pPr>
             <w:hyperlink r:id="rId8" w:history="1">
+              <w:proofErr w:type="gramStart"/>
               <w:r>
                 <w:rPr>
                   <w:rStyle w:val="Hyperlink"/>
@@ -1471,6 +1496,7 @@
                 </w:rPr>
                 <w:t>US</w:t>
               </w:r>
+              <w:proofErr w:type="gramEnd"/>
             </w:hyperlink>
             <w:r>
               <w:rPr>
@@ -1694,12 +1720,21 @@
               </w:rPr>
             </w:pPr>
             <w:proofErr w:type="spellStart"/>
-            <w:r>
-              <w:rPr>
-                <w:sz w:val="16"/>
-                <w:szCs w:val="16"/>
-              </w:rPr>
-              <w:t>of,in,to</w:t>
+            <w:proofErr w:type="gramStart"/>
+            <w:r>
+              <w:rPr>
+                <w:sz w:val="16"/>
+                <w:szCs w:val="16"/>
+              </w:rPr>
+              <w:t>of,in</w:t>
+            </w:r>
+            <w:proofErr w:type="gramEnd"/>
+            <w:r>
+              <w:rPr>
+                <w:sz w:val="16"/>
+                <w:szCs w:val="16"/>
+              </w:rPr>
+              <w:t>,to</w:t>
             </w:r>
             <w:proofErr w:type="spellEnd"/>
           </w:p>
@@ -1917,12 +1952,21 @@
               </w:rPr>
             </w:pPr>
             <w:proofErr w:type="spellStart"/>
-            <w:r>
-              <w:rPr>
-                <w:sz w:val="16"/>
-                <w:szCs w:val="16"/>
-              </w:rPr>
-              <w:t>the,a,the</w:t>
+            <w:proofErr w:type="gramStart"/>
+            <w:r>
+              <w:rPr>
+                <w:sz w:val="16"/>
+                <w:szCs w:val="16"/>
+              </w:rPr>
+              <w:t>the,a</w:t>
+            </w:r>
+            <w:proofErr w:type="gramEnd"/>
+            <w:r>
+              <w:rPr>
+                <w:sz w:val="16"/>
+                <w:szCs w:val="16"/>
+              </w:rPr>
+              <w:t>,the</w:t>
             </w:r>
             <w:proofErr w:type="spellEnd"/>
           </w:p>
@@ -2140,12 +2184,21 @@
               </w:rPr>
             </w:pPr>
             <w:proofErr w:type="spellStart"/>
-            <w:r>
-              <w:rPr>
-                <w:sz w:val="16"/>
-                <w:szCs w:val="16"/>
-              </w:rPr>
-              <w:t>other,Russian,presidential</w:t>
+            <w:proofErr w:type="gramStart"/>
+            <w:r>
+              <w:rPr>
+                <w:sz w:val="16"/>
+                <w:szCs w:val="16"/>
+              </w:rPr>
+              <w:t>other,Russian</w:t>
+            </w:r>
+            <w:proofErr w:type="gramEnd"/>
+            <w:r>
+              <w:rPr>
+                <w:sz w:val="16"/>
+                <w:szCs w:val="16"/>
+              </w:rPr>
+              <w:t>,presidential</w:t>
             </w:r>
             <w:proofErr w:type="spellEnd"/>
           </w:p>
@@ -2363,12 +2416,21 @@
               </w:rPr>
             </w:pPr>
             <w:proofErr w:type="spellStart"/>
-            <w:r>
-              <w:rPr>
-                <w:sz w:val="16"/>
-                <w:szCs w:val="16"/>
-              </w:rPr>
-              <w:t>ants,troops,people</w:t>
+            <w:proofErr w:type="gramStart"/>
+            <w:r>
+              <w:rPr>
+                <w:sz w:val="16"/>
+                <w:szCs w:val="16"/>
+              </w:rPr>
+              <w:t>ants,troops</w:t>
+            </w:r>
+            <w:proofErr w:type="gramEnd"/>
+            <w:r>
+              <w:rPr>
+                <w:sz w:val="16"/>
+                <w:szCs w:val="16"/>
+              </w:rPr>
+              <w:t>,people</w:t>
             </w:r>
             <w:proofErr w:type="spellEnd"/>
           </w:p>
@@ -2807,12 +2869,21 @@
               </w:rPr>
             </w:pPr>
             <w:proofErr w:type="spellStart"/>
-            <w:r>
-              <w:rPr>
-                <w:sz w:val="16"/>
-                <w:szCs w:val="16"/>
-              </w:rPr>
-              <w:t>was,were,said</w:t>
+            <w:proofErr w:type="gramStart"/>
+            <w:r>
+              <w:rPr>
+                <w:sz w:val="16"/>
+                <w:szCs w:val="16"/>
+              </w:rPr>
+              <w:t>was,were</w:t>
+            </w:r>
+            <w:proofErr w:type="gramEnd"/>
+            <w:r>
+              <w:rPr>
+                <w:sz w:val="16"/>
+                <w:szCs w:val="16"/>
+              </w:rPr>
+              <w:t>,said</w:t>
             </w:r>
             <w:proofErr w:type="spellEnd"/>
           </w:p>
@@ -3449,7 +3520,15 @@
         <w:t>‘C</w:t>
       </w:r>
       <w:r>
-        <w:t>hildren are thought to be aged three, eight, and ten years , alongside an eighteen-month-old baby</w:t>
+        <w:t xml:space="preserve">hildren are thought to be aged three, eight, and ten </w:t>
+      </w:r>
+      <w:proofErr w:type="gramStart"/>
+      <w:r>
+        <w:t>years ,</w:t>
+      </w:r>
+      <w:proofErr w:type="gramEnd"/>
+      <w:r>
+        <w:t xml:space="preserve"> alongside an eighteen-month-old baby</w:t>
       </w:r>
       <w:r>
         <w:t>’</w:t>
@@ -4415,13 +4494,21 @@
         <w:ind w:left="720"/>
       </w:pPr>
       <w:r>
-        <w:t xml:space="preserve">The scatterplot for probabilistic complexity by POS tags is not very informative, except that </w:t>
+        <w:t xml:space="preserve">The scatterplot for probabilistic complexity by POS tags is not very informative, except </w:t>
+      </w:r>
+      <w:proofErr w:type="gramStart"/>
+      <w:r>
+        <w:t xml:space="preserve">that </w:t>
       </w:r>
       <w:r>
         <w:t>subordinating conjunctions</w:t>
       </w:r>
       <w:r>
-        <w:t xml:space="preserve"> (SCONJ) as well as </w:t>
+        <w:t xml:space="preserve"> (SCONJ)</w:t>
+      </w:r>
+      <w:proofErr w:type="gramEnd"/>
+      <w:r>
+        <w:t xml:space="preserve"> as well as </w:t>
       </w:r>
       <w:proofErr w:type="spellStart"/>
       <w:r>
@@ -4488,7 +4575,15 @@
         <w:t>correlate positively with the probabilistic complexity of a word.</w:t>
       </w:r>
       <w:r>
-        <w:t xml:space="preserve"> The more syllables, the more difficult a word is to pronounce/articulate and to remember/learn. Thus the </w:t>
+        <w:t xml:space="preserve"> The more syllables, the more difficult a word is to pronounce/articulate and to remember/learn. </w:t>
+      </w:r>
+      <w:proofErr w:type="gramStart"/>
+      <w:r>
+        <w:t>Thus</w:t>
+      </w:r>
+      <w:proofErr w:type="gramEnd"/>
+      <w:r>
+        <w:t xml:space="preserve"> the </w:t>
       </w:r>
       <w:r>
         <w:lastRenderedPageBreak/>
@@ -5067,7 +5162,11 @@
       </w:r>
     </w:p>
     <w:p/>
-    <w:p/>
+    <w:p>
+      <w:r>
+        <w:tab/>
+      </w:r>
+    </w:p>
     <w:p/>
     <w:p/>
     <w:p/>
@@ -5253,9 +5352,14 @@
       </w:pPr>
       <w:proofErr w:type="spellStart"/>
       <w:r>
-        <w:t>dataset_params.json</w:t>
+        <w:t>dataset_</w:t>
+      </w:r>
+      <w:proofErr w:type="gramStart"/>
+      <w:r>
+        <w:t>params.json</w:t>
       </w:r>
       <w:proofErr w:type="spellEnd"/>
+      <w:proofErr w:type="gramEnd"/>
       <w:r>
         <w:t xml:space="preserve"> will contain the 3 </w:t>
       </w:r>
@@ -5381,8 +5485,13 @@
         <w:t xml:space="preserve">a </w:t>
       </w:r>
       <w:proofErr w:type="spellStart"/>
-      <w:r>
-        <w:t>params.embedding_dim</w:t>
+      <w:proofErr w:type="gramStart"/>
+      <w:r>
+        <w:t>params.embedding</w:t>
+      </w:r>
+      <w:proofErr w:type="gramEnd"/>
+      <w:r>
+        <w:t>_dim</w:t>
       </w:r>
       <w:proofErr w:type="spellEnd"/>
       <w:r>
@@ -5523,12 +5632,14 @@
       <w:r>
         <w:t xml:space="preserve">Fully connected </w:t>
       </w:r>
+      <w:proofErr w:type="gramStart"/>
       <w:r>
         <w:t>layer</w:t>
       </w:r>
       <w:r>
         <w:t>:</w:t>
       </w:r>
+      <w:proofErr w:type="gramEnd"/>
       <w:r>
         <w:t xml:space="preserve"> helps convert the LSTM output for each token to a distribution over NER </w:t>
       </w:r>
@@ -8390,6 +8501,9 @@
       <w:r>
         <w:t xml:space="preserve">Hyperparameter: </w:t>
       </w:r>
+      <w:r>
+        <w:t>Learning Rat</w:t>
+      </w:r>
     </w:p>
     <w:p>
       <w:pPr>
@@ -8408,48 +8522,73 @@
       <w:pPr>
         <w:ind w:left="720"/>
       </w:pPr>
-    </w:p>
-    <w:p>
-      <w:pPr>
-        <w:ind w:left="720"/>
-      </w:pPr>
-    </w:p>
-    <w:p>
-      <w:pPr>
-        <w:ind w:left="720"/>
-      </w:pPr>
-    </w:p>
-    <w:p>
-      <w:pPr>
-        <w:ind w:left="720"/>
-      </w:pPr>
-    </w:p>
-    <w:p>
-      <w:pPr>
-        <w:ind w:left="720"/>
-      </w:pPr>
-    </w:p>
-    <w:p>
-      <w:pPr>
-        <w:ind w:left="720"/>
-      </w:pPr>
-    </w:p>
-    <w:p>
-      <w:pPr>
-        <w:ind w:left="720"/>
-      </w:pPr>
-    </w:p>
-    <w:p>
-      <w:pPr>
-        <w:ind w:left="720"/>
-      </w:pPr>
-    </w:p>
-    <w:p>
-      <w:pPr>
-        <w:ind w:left="720"/>
+      <w:r>
+        <w:drawing>
+          <wp:inline distT="0" distB="0" distL="0" distR="0" wp14:anchorId="284F6EF2" wp14:editId="63E0FE33">
+            <wp:extent cx="5453298" cy="2726649"/>
+            <wp:effectExtent l="0" t="0" r="0" b="0"/>
+            <wp:docPr id="4" name="Picture 4"/>
+            <wp:cNvGraphicFramePr>
+              <a:graphicFrameLocks xmlns:a="http://schemas.openxmlformats.org/drawingml/2006/main" noChangeAspect="1"/>
+            </wp:cNvGraphicFramePr>
+            <a:graphic xmlns:a="http://schemas.openxmlformats.org/drawingml/2006/main">
+              <a:graphicData uri="http://schemas.openxmlformats.org/drawingml/2006/picture">
+                <pic:pic xmlns:pic="http://schemas.openxmlformats.org/drawingml/2006/picture">
+                  <pic:nvPicPr>
+                    <pic:cNvPr id="1" name=""/>
+                    <pic:cNvPicPr/>
+                  </pic:nvPicPr>
+                  <pic:blipFill>
+                    <a:blip r:embed="rId17"/>
+                    <a:stretch>
+                      <a:fillRect/>
+                    </a:stretch>
+                  </pic:blipFill>
+                  <pic:spPr>
+                    <a:xfrm>
+                      <a:off x="0" y="0"/>
+                      <a:ext cx="5473822" cy="2736911"/>
+                    </a:xfrm>
+                    <a:prstGeom prst="rect">
+                      <a:avLst/>
+                    </a:prstGeom>
+                  </pic:spPr>
+                </pic:pic>
+              </a:graphicData>
+            </a:graphic>
+          </wp:inline>
+        </w:drawing>
+      </w:r>
+    </w:p>
+    <w:p>
+      <w:pPr>
+        <w:ind w:left="720"/>
+      </w:pPr>
+    </w:p>
+    <w:p>
+      <w:pPr>
+        <w:ind w:firstLine="720"/>
       </w:pPr>
       <w:r>
         <w:t xml:space="preserve">Interpret the result (2-4 sentences): </w:t>
+      </w:r>
+    </w:p>
+    <w:p>
+      <w:pPr>
+        <w:ind w:firstLine="720"/>
+        <w:rPr>
+          <w:b/>
+          <w:bCs/>
+          <w:color w:val="FF0000"/>
+        </w:rPr>
+      </w:pPr>
+      <w:r>
+        <w:rPr>
+          <w:b/>
+          <w:bCs/>
+          <w:color w:val="FF0000"/>
+        </w:rPr>
+        <w:t>TO-DO</w:t>
       </w:r>
     </w:p>
     <w:p>
@@ -8535,7 +8674,6 @@
         <w:pStyle w:val="Heading2"/>
       </w:pPr>
       <w:r>
-        <w:lastRenderedPageBreak/>
         <w:t>Bonus Tasks</w:t>
       </w:r>
     </w:p>

</xml_diff>

<commit_message>
14: embedding dim experiment
</commit_message>
<xml_diff>
--- a/Assignment 1_IntrotoNLP2022.docx
+++ b/Assignment 1_IntrotoNLP2022.docx
@@ -8504,6 +8504,9 @@
       <w:r>
         <w:t>Learning Rat</w:t>
       </w:r>
+      <w:r>
+        <w:t>e</w:t>
+      </w:r>
     </w:p>
     <w:p>
       <w:pPr>
@@ -8576,40 +8579,50 @@
     <w:p>
       <w:pPr>
         <w:ind w:firstLine="720"/>
+      </w:pPr>
+    </w:p>
+    <w:p>
+      <w:pPr>
+        <w:ind w:left="720"/>
+      </w:pPr>
+      <w:r>
+        <w:t xml:space="preserve">Learning rates between 0.1 and 1e-08 were explored. Best results were obtained for a learning rate of </w:t>
+      </w:r>
+      <w:r>
         <w:rPr>
           <w:b/>
           <w:bCs/>
-          <w:color w:val="FF0000"/>
-        </w:rPr>
-      </w:pPr>
-      <w:r>
-        <w:rPr>
-          <w:b/>
-          <w:bCs/>
-          <w:color w:val="FF0000"/>
-        </w:rPr>
-        <w:t>TO-DO</w:t>
-      </w:r>
-    </w:p>
-    <w:p>
-      <w:pPr>
-        <w:ind w:left="720"/>
-      </w:pPr>
-    </w:p>
-    <w:p>
-      <w:pPr>
-        <w:ind w:left="720"/>
-      </w:pPr>
-    </w:p>
-    <w:p>
-      <w:pPr>
-        <w:ind w:left="720"/>
-      </w:pPr>
-    </w:p>
-    <w:p>
-      <w:pPr>
-        <w:ind w:left="720"/>
-      </w:pPr>
+        </w:rPr>
+        <w:t>0.01</w:t>
+      </w:r>
+      <w:r>
+        <w:t xml:space="preserve"> when using training dataset and dev dataset for testing. The value </w:t>
+      </w:r>
+      <w:r>
+        <w:lastRenderedPageBreak/>
+        <w:t>is very close to its neighbors, 0.001 and 0.1.</w:t>
+      </w:r>
+      <w:r>
+        <w:t xml:space="preserve"> </w:t>
+      </w:r>
+      <w:r>
+        <w:t>A</w:t>
+      </w:r>
+      <w:r>
+        <w:t>s a</w:t>
+      </w:r>
+      <w:r>
+        <w:t xml:space="preserve"> learning rate that is too large can cause the model to converge too quickly to a suboptimal solution, </w:t>
+      </w:r>
+      <w:r>
+        <w:t>and</w:t>
+      </w:r>
+      <w:r>
+        <w:t xml:space="preserve"> a learning rate that is too small can cause the process to get stuck</w:t>
+      </w:r>
+      <w:r>
+        <w:t>, choosing a learning rate of 0.001 seems like a good decision, even if this is not the best value found in our experiment.</w:t>
+      </w:r>
     </w:p>
     <w:p>
       <w:pPr>
@@ -8662,9 +8675,155 @@
       <w:bookmarkEnd w:id="4"/>
       <w:bookmarkEnd w:id="5"/>
       <w:bookmarkEnd w:id="6"/>
+    </w:p>
+    <w:p/>
+    <w:p>
+      <w:pPr>
+        <w:ind w:left="720"/>
+      </w:pPr>
+      <w:r>
+        <w:t>---------------------------------------------------------------------------------------------------------------------</w:t>
+      </w:r>
       <w:r>
         <w:br/>
       </w:r>
+    </w:p>
+    <w:p>
+      <w:pPr>
+        <w:ind w:firstLine="720"/>
+      </w:pPr>
+      <w:r>
+        <w:t xml:space="preserve">Hyperparameter: </w:t>
+      </w:r>
+      <w:r>
+        <w:t>Embedding dimension</w:t>
+      </w:r>
+    </w:p>
+    <w:p>
+      <w:pPr>
+        <w:ind w:firstLine="720"/>
+      </w:pPr>
+      <w:r>
+        <w:t>Plot:</w:t>
+      </w:r>
+    </w:p>
+    <w:p>
+      <w:pPr>
+        <w:ind w:firstLine="720"/>
+      </w:pPr>
+      <w:r>
+        <w:drawing>
+          <wp:inline distT="0" distB="0" distL="0" distR="0" wp14:anchorId="47BF7E41" wp14:editId="28FF684E">
+            <wp:extent cx="5473822" cy="2736911"/>
+            <wp:effectExtent l="0" t="0" r="0" b="6350"/>
+            <wp:docPr id="6" name="Picture 6"/>
+            <wp:cNvGraphicFramePr>
+              <a:graphicFrameLocks xmlns:a="http://schemas.openxmlformats.org/drawingml/2006/main" noChangeAspect="1"/>
+            </wp:cNvGraphicFramePr>
+            <a:graphic xmlns:a="http://schemas.openxmlformats.org/drawingml/2006/main">
+              <a:graphicData uri="http://schemas.openxmlformats.org/drawingml/2006/picture">
+                <pic:pic xmlns:pic="http://schemas.openxmlformats.org/drawingml/2006/picture">
+                  <pic:nvPicPr>
+                    <pic:cNvPr id="6" name="Picture 6"/>
+                    <pic:cNvPicPr/>
+                  </pic:nvPicPr>
+                  <pic:blipFill>
+                    <a:blip r:embed="rId18">
+                      <a:extLst>
+                        <a:ext uri="{28A0092B-C50C-407E-A947-70E740481C1C}">
+                          <a14:useLocalDpi xmlns:a14="http://schemas.microsoft.com/office/drawing/2010/main" val="0"/>
+                        </a:ext>
+                      </a:extLst>
+                    </a:blip>
+                    <a:stretch>
+                      <a:fillRect/>
+                    </a:stretch>
+                  </pic:blipFill>
+                  <pic:spPr>
+                    <a:xfrm>
+                      <a:off x="0" y="0"/>
+                      <a:ext cx="5473822" cy="2736911"/>
+                    </a:xfrm>
+                    <a:prstGeom prst="rect">
+                      <a:avLst/>
+                    </a:prstGeom>
+                  </pic:spPr>
+                </pic:pic>
+              </a:graphicData>
+            </a:graphic>
+          </wp:inline>
+        </w:drawing>
+      </w:r>
+    </w:p>
+    <w:p>
+      <w:pPr>
+        <w:ind w:firstLine="720"/>
+      </w:pPr>
+      <w:r>
+        <w:t xml:space="preserve">Interpret the result (2-4 sentences): </w:t>
+      </w:r>
+    </w:p>
+    <w:p>
+      <w:pPr>
+        <w:ind w:firstLine="720"/>
+      </w:pPr>
+    </w:p>
+    <w:p>
+      <w:pPr>
+        <w:ind w:left="720"/>
+      </w:pPr>
+      <w:r>
+        <w:t xml:space="preserve">Contrasting the result with the one obtained for searching for the optimal learning rate, in this experiment the differences between the 8 plotted </w:t>
+      </w:r>
+      <w:r>
+        <w:t xml:space="preserve">embedding dimensions clearly point towards a winner (50 embedding dimensions with 0.53 F1). All the other values tested range between 0.43 and 0.46 weighted average F1, significantly lower than the winning value. </w:t>
+      </w:r>
+    </w:p>
+    <w:p>
+      <w:r>
+        <w:tab/>
+      </w:r>
+    </w:p>
+    <w:p>
+      <w:pPr>
+        <w:ind w:left="720"/>
+      </w:pPr>
+      <w:r>
+        <w:t>Provide 3 examples for which the label changes when the hyperparameter changes:</w:t>
+      </w:r>
+    </w:p>
+    <w:p>
+      <w:pPr>
+        <w:numPr>
+          <w:ilvl w:val="0"/>
+          <w:numId w:val="8"/>
+        </w:numPr>
+      </w:pPr>
+      <w:r>
+        <w:t>Example 1, Label at Value 1, Label at Value 2</w:t>
+      </w:r>
+    </w:p>
+    <w:p>
+      <w:pPr>
+        <w:numPr>
+          <w:ilvl w:val="0"/>
+          <w:numId w:val="8"/>
+        </w:numPr>
+      </w:pPr>
+      <w:r>
+        <w:t>Example 2, Label at Value 1, Label at Value 2</w:t>
+      </w:r>
+    </w:p>
+    <w:p>
+      <w:pPr>
+        <w:numPr>
+          <w:ilvl w:val="0"/>
+          <w:numId w:val="8"/>
+        </w:numPr>
+      </w:pPr>
+      <w:r>
+        <w:t>Example 3, Label at Value 1, Label at Value 2</w:t>
+      </w:r>
       <w:r>
         <w:br/>
       </w:r>
@@ -8674,6 +8833,7 @@
         <w:pStyle w:val="Heading2"/>
       </w:pPr>
       <w:r>
+        <w:lastRenderedPageBreak/>
         <w:t>Bonus Tasks</w:t>
       </w:r>
     </w:p>
@@ -8799,16 +8959,16 @@
 <file path=word/numbering.xml><?xml version="1.0" encoding="utf-8"?>
 <w:numbering xmlns:wpc="http://schemas.microsoft.com/office/word/2010/wordprocessingCanvas" xmlns:cx="http://schemas.microsoft.com/office/drawing/2014/chartex" xmlns:cx1="http://schemas.microsoft.com/office/drawing/2015/9/8/chartex" xmlns:cx2="http://schemas.microsoft.com/office/drawing/2015/10/21/chartex" xmlns:cx3="http://schemas.microsoft.com/office/drawing/2016/5/9/chartex" xmlns:cx4="http://schemas.microsoft.com/office/drawing/2016/5/10/chartex" xmlns:cx5="http://schemas.microsoft.com/office/drawing/2016/5/11/chartex" xmlns:cx6="http://schemas.microsoft.com/office/drawing/2016/5/12/chartex" xmlns:cx7="http://schemas.microsoft.com/office/drawing/2016/5/13/chartex" xmlns:cx8="http://schemas.microsoft.com/office/drawing/2016/5/14/chartex" xmlns:mc="http://schemas.openxmlformats.org/markup-compatibility/2006" xmlns:aink="http://schemas.microsoft.com/office/drawing/2016/ink" xmlns:am3d="http://schemas.microsoft.com/office/drawing/2017/model3d" xmlns:o="urn:schemas-microsoft-com:office:office" xmlns:r="http://schemas.openxmlformats.org/officeDocument/2006/relationships" xmlns:m="http://schemas.openxmlformats.org/officeDocument/2006/math" xmlns:v="urn:schemas-microsoft-com:vml" xmlns:wp14="http://schemas.microsoft.com/office/word/2010/wordprocessingDrawing" xmlns:wp="http://schemas.openxmlformats.org/drawingml/2006/wordprocessingDrawing" xmlns:w10="urn:schemas-microsoft-com:office:word" xmlns:w="http://schemas.openxmlformats.org/wordprocessingml/2006/main" xmlns:w14="http://schemas.microsoft.com/office/word/2010/wordml" xmlns:w15="http://schemas.microsoft.com/office/word/2012/wordml" xmlns:w16cex="http://schemas.microsoft.com/office/word/2018/wordml/cex" xmlns:w16cid="http://schemas.microsoft.com/office/word/2016/wordml/cid" xmlns:w16="http://schemas.microsoft.com/office/word/2018/wordml" xmlns:w16sdtdh="http://schemas.microsoft.com/office/word/2020/wordml/sdtdatahash" xmlns:w16se="http://schemas.microsoft.com/office/word/2015/wordml/symex" xmlns:wpg="http://schemas.microsoft.com/office/word/2010/wordprocessingGroup" xmlns:wpi="http://schemas.microsoft.com/office/word/2010/wordprocessingInk" xmlns:wne="http://schemas.microsoft.com/office/word/2006/wordml" xmlns:wps="http://schemas.microsoft.com/office/word/2010/wordprocessingShape" mc:Ignorable="w14 w15 w16se w16cid w16 w16cex w16sdtdh wp14">
   <w:abstractNum w:abstractNumId="0" w15:restartNumberingAfterBreak="0">
-    <w:nsid w:val="0DE83C03"/>
+    <w:nsid w:val="0D2A2B27"/>
     <w:multiLevelType w:val="multilevel"/>
-    <w:tmpl w:val="062E716A"/>
+    <w:tmpl w:val="C0A8A58E"/>
     <w:lvl w:ilvl="0">
       <w:start w:val="1"/>
       <w:numFmt w:val="decimal"/>
       <w:lvlText w:val="%1."/>
       <w:lvlJc w:val="left"/>
       <w:pPr>
-        <w:ind w:left="720" w:hanging="360"/>
+        <w:ind w:left="1440" w:hanging="360"/>
       </w:pPr>
       <w:rPr>
         <w:u w:val="none"/>
@@ -8820,7 +8980,7 @@
       <w:lvlText w:val="%2."/>
       <w:lvlJc w:val="left"/>
       <w:pPr>
-        <w:ind w:left="1440" w:hanging="360"/>
+        <w:ind w:left="2160" w:hanging="360"/>
       </w:pPr>
       <w:rPr>
         <w:u w:val="none"/>
@@ -8832,7 +8992,7 @@
       <w:lvlText w:val="%3."/>
       <w:lvlJc w:val="right"/>
       <w:pPr>
-        <w:ind w:left="2160" w:hanging="360"/>
+        <w:ind w:left="2880" w:hanging="360"/>
       </w:pPr>
       <w:rPr>
         <w:u w:val="none"/>
@@ -8844,7 +9004,7 @@
       <w:lvlText w:val="%4."/>
       <w:lvlJc w:val="left"/>
       <w:pPr>
-        <w:ind w:left="2880" w:hanging="360"/>
+        <w:ind w:left="3600" w:hanging="360"/>
       </w:pPr>
       <w:rPr>
         <w:u w:val="none"/>
@@ -8856,7 +9016,7 @@
       <w:lvlText w:val="%5."/>
       <w:lvlJc w:val="left"/>
       <w:pPr>
-        <w:ind w:left="3600" w:hanging="360"/>
+        <w:ind w:left="4320" w:hanging="360"/>
       </w:pPr>
       <w:rPr>
         <w:u w:val="none"/>
@@ -8868,7 +9028,7 @@
       <w:lvlText w:val="%6."/>
       <w:lvlJc w:val="right"/>
       <w:pPr>
-        <w:ind w:left="4320" w:hanging="360"/>
+        <w:ind w:left="5040" w:hanging="360"/>
       </w:pPr>
       <w:rPr>
         <w:u w:val="none"/>
@@ -8880,7 +9040,7 @@
       <w:lvlText w:val="%7."/>
       <w:lvlJc w:val="left"/>
       <w:pPr>
-        <w:ind w:left="5040" w:hanging="360"/>
+        <w:ind w:left="5760" w:hanging="360"/>
       </w:pPr>
       <w:rPr>
         <w:u w:val="none"/>
@@ -8892,7 +9052,7 @@
       <w:lvlText w:val="%8."/>
       <w:lvlJc w:val="left"/>
       <w:pPr>
-        <w:ind w:left="5760" w:hanging="360"/>
+        <w:ind w:left="6480" w:hanging="360"/>
       </w:pPr>
       <w:rPr>
         <w:u w:val="none"/>
@@ -8904,7 +9064,7 @@
       <w:lvlText w:val="%9."/>
       <w:lvlJc w:val="right"/>
       <w:pPr>
-        <w:ind w:left="6480" w:hanging="360"/>
+        <w:ind w:left="7200" w:hanging="360"/>
       </w:pPr>
       <w:rPr>
         <w:u w:val="none"/>
@@ -8912,6 +9072,119 @@
     </w:lvl>
   </w:abstractNum>
   <w:abstractNum w:abstractNumId="1" w15:restartNumberingAfterBreak="0">
+    <w:nsid w:val="0DE83C03"/>
+    <w:multiLevelType w:val="multilevel"/>
+    <w:tmpl w:val="062E716A"/>
+    <w:lvl w:ilvl="0">
+      <w:start w:val="1"/>
+      <w:numFmt w:val="decimal"/>
+      <w:lvlText w:val="%1."/>
+      <w:lvlJc w:val="left"/>
+      <w:pPr>
+        <w:ind w:left="720" w:hanging="360"/>
+      </w:pPr>
+      <w:rPr>
+        <w:u w:val="none"/>
+      </w:rPr>
+    </w:lvl>
+    <w:lvl w:ilvl="1">
+      <w:start w:val="1"/>
+      <w:numFmt w:val="lowerLetter"/>
+      <w:lvlText w:val="%2."/>
+      <w:lvlJc w:val="left"/>
+      <w:pPr>
+        <w:ind w:left="1440" w:hanging="360"/>
+      </w:pPr>
+      <w:rPr>
+        <w:u w:val="none"/>
+      </w:rPr>
+    </w:lvl>
+    <w:lvl w:ilvl="2">
+      <w:start w:val="1"/>
+      <w:numFmt w:val="lowerRoman"/>
+      <w:lvlText w:val="%3."/>
+      <w:lvlJc w:val="right"/>
+      <w:pPr>
+        <w:ind w:left="2160" w:hanging="360"/>
+      </w:pPr>
+      <w:rPr>
+        <w:u w:val="none"/>
+      </w:rPr>
+    </w:lvl>
+    <w:lvl w:ilvl="3">
+      <w:start w:val="1"/>
+      <w:numFmt w:val="decimal"/>
+      <w:lvlText w:val="%4."/>
+      <w:lvlJc w:val="left"/>
+      <w:pPr>
+        <w:ind w:left="2880" w:hanging="360"/>
+      </w:pPr>
+      <w:rPr>
+        <w:u w:val="none"/>
+      </w:rPr>
+    </w:lvl>
+    <w:lvl w:ilvl="4">
+      <w:start w:val="1"/>
+      <w:numFmt w:val="lowerLetter"/>
+      <w:lvlText w:val="%5."/>
+      <w:lvlJc w:val="left"/>
+      <w:pPr>
+        <w:ind w:left="3600" w:hanging="360"/>
+      </w:pPr>
+      <w:rPr>
+        <w:u w:val="none"/>
+      </w:rPr>
+    </w:lvl>
+    <w:lvl w:ilvl="5">
+      <w:start w:val="1"/>
+      <w:numFmt w:val="lowerRoman"/>
+      <w:lvlText w:val="%6."/>
+      <w:lvlJc w:val="right"/>
+      <w:pPr>
+        <w:ind w:left="4320" w:hanging="360"/>
+      </w:pPr>
+      <w:rPr>
+        <w:u w:val="none"/>
+      </w:rPr>
+    </w:lvl>
+    <w:lvl w:ilvl="6">
+      <w:start w:val="1"/>
+      <w:numFmt w:val="decimal"/>
+      <w:lvlText w:val="%7."/>
+      <w:lvlJc w:val="left"/>
+      <w:pPr>
+        <w:ind w:left="5040" w:hanging="360"/>
+      </w:pPr>
+      <w:rPr>
+        <w:u w:val="none"/>
+      </w:rPr>
+    </w:lvl>
+    <w:lvl w:ilvl="7">
+      <w:start w:val="1"/>
+      <w:numFmt w:val="lowerLetter"/>
+      <w:lvlText w:val="%8."/>
+      <w:lvlJc w:val="left"/>
+      <w:pPr>
+        <w:ind w:left="5760" w:hanging="360"/>
+      </w:pPr>
+      <w:rPr>
+        <w:u w:val="none"/>
+      </w:rPr>
+    </w:lvl>
+    <w:lvl w:ilvl="8">
+      <w:start w:val="1"/>
+      <w:numFmt w:val="lowerRoman"/>
+      <w:lvlText w:val="%9."/>
+      <w:lvlJc w:val="right"/>
+      <w:pPr>
+        <w:ind w:left="6480" w:hanging="360"/>
+      </w:pPr>
+      <w:rPr>
+        <w:u w:val="none"/>
+      </w:rPr>
+    </w:lvl>
+  </w:abstractNum>
+  <w:abstractNum w:abstractNumId="2" w15:restartNumberingAfterBreak="0">
     <w:nsid w:val="0FC36660"/>
     <w:multiLevelType w:val="multilevel"/>
     <w:tmpl w:val="765867BC"/>
@@ -9024,7 +9297,7 @@
       </w:rPr>
     </w:lvl>
   </w:abstractNum>
-  <w:abstractNum w:abstractNumId="2" w15:restartNumberingAfterBreak="0">
+  <w:abstractNum w:abstractNumId="3" w15:restartNumberingAfterBreak="0">
     <w:nsid w:val="25C00195"/>
     <w:multiLevelType w:val="multilevel"/>
     <w:tmpl w:val="D05C0A86"/>
@@ -9137,7 +9410,7 @@
       </w:rPr>
     </w:lvl>
   </w:abstractNum>
-  <w:abstractNum w:abstractNumId="3" w15:restartNumberingAfterBreak="0">
+  <w:abstractNum w:abstractNumId="4" w15:restartNumberingAfterBreak="0">
     <w:nsid w:val="2E4013A9"/>
     <w:multiLevelType w:val="multilevel"/>
     <w:tmpl w:val="C0A8A58E"/>
@@ -9250,7 +9523,7 @@
       </w:rPr>
     </w:lvl>
   </w:abstractNum>
-  <w:abstractNum w:abstractNumId="4" w15:restartNumberingAfterBreak="0">
+  <w:abstractNum w:abstractNumId="5" w15:restartNumberingAfterBreak="0">
     <w:nsid w:val="3D411DFB"/>
     <w:multiLevelType w:val="hybridMultilevel"/>
     <w:tmpl w:val="AC62A90A"/>
@@ -9363,7 +9636,7 @@
       </w:rPr>
     </w:lvl>
   </w:abstractNum>
-  <w:abstractNum w:abstractNumId="5" w15:restartNumberingAfterBreak="0">
+  <w:abstractNum w:abstractNumId="6" w15:restartNumberingAfterBreak="0">
     <w:nsid w:val="59D20544"/>
     <w:multiLevelType w:val="hybridMultilevel"/>
     <w:tmpl w:val="2C4CB07C"/>
@@ -9475,7 +9748,7 @@
       </w:rPr>
     </w:lvl>
   </w:abstractNum>
-  <w:abstractNum w:abstractNumId="6" w15:restartNumberingAfterBreak="0">
+  <w:abstractNum w:abstractNumId="7" w15:restartNumberingAfterBreak="0">
     <w:nsid w:val="5F5176D5"/>
     <w:multiLevelType w:val="hybridMultilevel"/>
     <w:tmpl w:val="11ECD208"/>
@@ -9589,25 +9862,28 @@
     </w:lvl>
   </w:abstractNum>
   <w:num w:numId="1">
+    <w:abstractNumId w:val="3"/>
+  </w:num>
+  <w:num w:numId="2">
     <w:abstractNumId w:val="2"/>
   </w:num>
-  <w:num w:numId="2">
+  <w:num w:numId="3">
     <w:abstractNumId w:val="1"/>
   </w:num>
-  <w:num w:numId="3">
-    <w:abstractNumId w:val="0"/>
-  </w:num>
   <w:num w:numId="4">
-    <w:abstractNumId w:val="3"/>
+    <w:abstractNumId w:val="4"/>
   </w:num>
   <w:num w:numId="5">
+    <w:abstractNumId w:val="7"/>
+  </w:num>
+  <w:num w:numId="6">
     <w:abstractNumId w:val="6"/>
   </w:num>
-  <w:num w:numId="6">
+  <w:num w:numId="7">
     <w:abstractNumId w:val="5"/>
   </w:num>
-  <w:num w:numId="7">
-    <w:abstractNumId w:val="4"/>
+  <w:num w:numId="8">
+    <w:abstractNumId w:val="0"/>
   </w:num>
 </w:numbering>
 </file>

</xml_diff>

<commit_message>
14 eval best and worst, get differences
</commit_message>
<xml_diff>
--- a/Assignment 1_IntrotoNLP2022.docx
+++ b/Assignment 1_IntrotoNLP2022.docx
@@ -16,15 +16,7 @@
     <w:p/>
     <w:p>
       <w:r>
-        <w:t xml:space="preserve">In this assignment, we work with a dataset that contains sentences from news articles. It has been collected for a shared task at </w:t>
-      </w:r>
-      <w:proofErr w:type="spellStart"/>
-      <w:r>
-        <w:t>SemEval</w:t>
-      </w:r>
-      <w:proofErr w:type="spellEnd"/>
-      <w:r>
-        <w:t xml:space="preserve"> 2018 for </w:t>
+        <w:t xml:space="preserve">In this assignment, we work with a dataset that contains sentences from news articles. It has been collected for a shared task at SemEval 2018 for </w:t>
       </w:r>
       <w:r>
         <w:rPr>
@@ -96,28 +88,12 @@
         <w:t>pdf</w:t>
       </w:r>
       <w:r>
-        <w:t xml:space="preserve"> of this </w:t>
-      </w:r>
-      <w:proofErr w:type="gramStart"/>
-      <w:r>
-        <w:t>document,</w:t>
-      </w:r>
-      <w:proofErr w:type="gramEnd"/>
-      <w:r>
-        <w:t xml:space="preserve"> the format should not be changed. </w:t>
-      </w:r>
-    </w:p>
-    <w:p>
-      <w:r>
-        <w:t xml:space="preserve">All </w:t>
-      </w:r>
-      <w:proofErr w:type="gramStart"/>
-      <w:r>
-        <w:t>floating point</w:t>
-      </w:r>
-      <w:proofErr w:type="gramEnd"/>
-      <w:r>
-        <w:t xml:space="preserve"> numbers should be rounded to </w:t>
+        <w:t xml:space="preserve"> of this document, the format should not be changed. </w:t>
+      </w:r>
+    </w:p>
+    <w:p>
+      <w:r>
+        <w:t xml:space="preserve">All floating point numbers should be rounded to </w:t>
       </w:r>
       <w:r>
         <w:rPr>
@@ -164,23 +140,7 @@
         </w:rPr>
       </w:pPr>
       <w:r>
-        <w:t>You are allowed to use Python packages (</w:t>
-      </w:r>
-      <w:proofErr w:type="gramStart"/>
-      <w:r>
-        <w:t>e.g.</w:t>
-      </w:r>
-      <w:proofErr w:type="gramEnd"/>
-      <w:r>
-        <w:t xml:space="preserve"> pandas, </w:t>
-      </w:r>
-      <w:proofErr w:type="spellStart"/>
-      <w:r>
-        <w:t>sklearn</w:t>
-      </w:r>
-      <w:proofErr w:type="spellEnd"/>
-      <w:r>
-        <w:t xml:space="preserve">). </w:t>
+        <w:t xml:space="preserve">You are allowed to use Python packages (e.g. pandas, sklearn). </w:t>
       </w:r>
     </w:p>
     <w:p/>
@@ -502,87 +462,69 @@
       <w:bookmarkEnd w:id="1"/>
       <w:r>
         <w:lastRenderedPageBreak/>
-        <w:t xml:space="preserve">PART A:  Linguistic analysis using </w:t>
-      </w:r>
-      <w:proofErr w:type="spellStart"/>
-      <w:r>
-        <w:t>spaCy</w:t>
-      </w:r>
-      <w:proofErr w:type="spellEnd"/>
+        <w:t xml:space="preserve">PART A:  Linguistic analysis using spaCy </w:t>
+      </w:r>
+    </w:p>
+    <w:p>
+      <w:r>
+        <w:t xml:space="preserve">In the first part of the assignment, we focus on an analysis of the sentences in the training data. </w:t>
+      </w:r>
+    </w:p>
+    <w:p>
+      <w:pPr>
+        <w:rPr>
+          <w:i/>
+        </w:rPr>
+      </w:pPr>
+      <w:r>
+        <w:rPr>
+          <w:b/>
+        </w:rPr>
+        <w:t>File:</w:t>
+      </w:r>
       <w:r>
         <w:t xml:space="preserve"> </w:t>
       </w:r>
-    </w:p>
-    <w:p>
-      <w:r>
-        <w:t xml:space="preserve">In the first part of the assignment, we focus on an analysis of the sentences in the training data. </w:t>
-      </w:r>
-    </w:p>
-    <w:p>
-      <w:pPr>
+      <w:r>
         <w:rPr>
           <w:i/>
         </w:rPr>
-      </w:pPr>
-      <w:r>
-        <w:rPr>
-          <w:b/>
-        </w:rPr>
-        <w:t>File:</w:t>
-      </w:r>
-      <w:r>
-        <w:t xml:space="preserve"> </w:t>
-      </w:r>
-      <w:r>
+        <w:t>data/preprocessed/train/sentences.txt</w:t>
+      </w:r>
+    </w:p>
+    <w:p>
+      <w:pPr>
         <w:rPr>
           <w:i/>
         </w:rPr>
-        <w:t>data/preprocessed/train/sentences.txt</w:t>
-      </w:r>
-    </w:p>
-    <w:p>
-      <w:pPr>
+      </w:pPr>
+      <w:r>
+        <w:t xml:space="preserve">Implement your analyses in </w:t>
+      </w:r>
+      <w:r>
         <w:rPr>
           <w:i/>
         </w:rPr>
-      </w:pPr>
-      <w:r>
-        <w:t xml:space="preserve">Implement your analyses in </w:t>
-      </w:r>
-      <w:r>
+        <w:t>TODO_analyses.py.</w:t>
+      </w:r>
+    </w:p>
+    <w:p>
+      <w:pPr>
         <w:rPr>
           <w:i/>
         </w:rPr>
-        <w:t>TODO_analyses.py.</w:t>
-      </w:r>
-    </w:p>
-    <w:p>
-      <w:pPr>
+      </w:pPr>
+    </w:p>
+    <w:p>
+      <w:r>
+        <w:t xml:space="preserve">Note that we are using the most recent spaCy version (3.2) and the model </w:t>
+      </w:r>
+      <w:r>
         <w:rPr>
           <w:i/>
         </w:rPr>
-      </w:pPr>
-    </w:p>
-    <w:p>
-      <w:r>
-        <w:t xml:space="preserve">Note that we are using the most recent </w:t>
-      </w:r>
-      <w:proofErr w:type="spellStart"/>
-      <w:r>
-        <w:t>spaCy</w:t>
-      </w:r>
-      <w:proofErr w:type="spellEnd"/>
-      <w:r>
-        <w:t xml:space="preserve"> version (3.2) and the model </w:t>
-      </w:r>
-      <w:proofErr w:type="spellStart"/>
-      <w:r>
-        <w:rPr>
-          <w:i/>
-        </w:rPr>
         <w:t>en_core_web_sm</w:t>
       </w:r>
-      <w:proofErr w:type="spellEnd"/>
       <w:r>
         <w:t xml:space="preserve">. Results might vary for other versions. If you cannot use 3.2, clearly explain this to your TA and specify on your submission which version you are using instead. </w:t>
       </w:r>
@@ -622,15 +564,7 @@
       </w:r>
       <w:r>
         <w:br/>
-        <w:t xml:space="preserve">Process the dataset using the </w:t>
-      </w:r>
-      <w:proofErr w:type="spellStart"/>
-      <w:r>
-        <w:t>spaCy</w:t>
-      </w:r>
-      <w:proofErr w:type="spellEnd"/>
-      <w:r>
-        <w:t xml:space="preserve"> package and extract the following information:</w:t>
+        <w:t>Process the dataset using the spaCy package and extract the following information:</w:t>
       </w:r>
     </w:p>
     <w:p>
@@ -773,24 +707,14 @@
       <w:r>
         <w:t xml:space="preserve"> part-of-speech tagger on the dataset and identify the ten most frequent POS tags. Complete the table below for these ten tags (the tagger in the model </w:t>
       </w:r>
-      <w:proofErr w:type="spellStart"/>
       <w:r>
         <w:rPr>
           <w:i/>
         </w:rPr>
         <w:t>en_core_web_sm</w:t>
       </w:r>
-      <w:proofErr w:type="spellEnd"/>
-      <w:r>
-        <w:t xml:space="preserve"> is trained on the PENN Treebank </w:t>
-      </w:r>
-      <w:proofErr w:type="spellStart"/>
-      <w:r>
-        <w:t>tagset</w:t>
-      </w:r>
-      <w:proofErr w:type="spellEnd"/>
-      <w:r>
-        <w:t xml:space="preserve">). </w:t>
+      <w:r>
+        <w:t xml:space="preserve"> is trained on the PENN Treebank tagset). </w:t>
       </w:r>
     </w:p>
     <w:p>
@@ -857,7 +781,6 @@
                 <w:szCs w:val="16"/>
               </w:rPr>
             </w:pPr>
-            <w:proofErr w:type="spellStart"/>
             <w:r>
               <w:rPr>
                 <w:sz w:val="16"/>
@@ -865,7 +788,6 @@
               </w:rPr>
               <w:t>Finegrained</w:t>
             </w:r>
-            <w:proofErr w:type="spellEnd"/>
             <w:r>
               <w:rPr>
                 <w:sz w:val="16"/>
@@ -1471,7 +1393,6 @@
               </w:rPr>
             </w:pPr>
             <w:hyperlink r:id="rId8" w:history="1">
-              <w:proofErr w:type="gramStart"/>
               <w:r>
                 <w:rPr>
                   <w:rStyle w:val="Hyperlink"/>
@@ -1496,7 +1417,6 @@
                 </w:rPr>
                 <w:t>US</w:t>
               </w:r>
-              <w:proofErr w:type="gramEnd"/>
             </w:hyperlink>
             <w:r>
               <w:rPr>
@@ -1719,24 +1639,13 @@
                 <w:szCs w:val="16"/>
               </w:rPr>
             </w:pPr>
-            <w:proofErr w:type="spellStart"/>
-            <w:proofErr w:type="gramStart"/>
-            <w:r>
-              <w:rPr>
-                <w:sz w:val="16"/>
-                <w:szCs w:val="16"/>
-              </w:rPr>
-              <w:t>of,in</w:t>
-            </w:r>
-            <w:proofErr w:type="gramEnd"/>
-            <w:r>
-              <w:rPr>
-                <w:sz w:val="16"/>
-                <w:szCs w:val="16"/>
-              </w:rPr>
-              <w:t>,to</w:t>
-            </w:r>
-            <w:proofErr w:type="spellEnd"/>
+            <w:r>
+              <w:rPr>
+                <w:sz w:val="16"/>
+                <w:szCs w:val="16"/>
+              </w:rPr>
+              <w:t>of,in,to</w:t>
+            </w:r>
           </w:p>
         </w:tc>
         <w:tc>
@@ -1951,24 +1860,13 @@
                 <w:szCs w:val="16"/>
               </w:rPr>
             </w:pPr>
-            <w:proofErr w:type="spellStart"/>
-            <w:proofErr w:type="gramStart"/>
-            <w:r>
-              <w:rPr>
-                <w:sz w:val="16"/>
-                <w:szCs w:val="16"/>
-              </w:rPr>
-              <w:t>the,a</w:t>
-            </w:r>
-            <w:proofErr w:type="gramEnd"/>
-            <w:r>
-              <w:rPr>
-                <w:sz w:val="16"/>
-                <w:szCs w:val="16"/>
-              </w:rPr>
-              <w:t>,the</w:t>
-            </w:r>
-            <w:proofErr w:type="spellEnd"/>
+            <w:r>
+              <w:rPr>
+                <w:sz w:val="16"/>
+                <w:szCs w:val="16"/>
+              </w:rPr>
+              <w:t>the,a,the</w:t>
+            </w:r>
           </w:p>
         </w:tc>
         <w:tc>
@@ -2183,24 +2081,13 @@
                 <w:szCs w:val="16"/>
               </w:rPr>
             </w:pPr>
-            <w:proofErr w:type="spellStart"/>
-            <w:proofErr w:type="gramStart"/>
-            <w:r>
-              <w:rPr>
-                <w:sz w:val="16"/>
-                <w:szCs w:val="16"/>
-              </w:rPr>
-              <w:t>other,Russian</w:t>
-            </w:r>
-            <w:proofErr w:type="gramEnd"/>
-            <w:r>
-              <w:rPr>
-                <w:sz w:val="16"/>
-                <w:szCs w:val="16"/>
-              </w:rPr>
-              <w:t>,presidential</w:t>
-            </w:r>
-            <w:proofErr w:type="spellEnd"/>
+            <w:r>
+              <w:rPr>
+                <w:sz w:val="16"/>
+                <w:szCs w:val="16"/>
+              </w:rPr>
+              <w:t>other,Russian,presidential</w:t>
+            </w:r>
           </w:p>
         </w:tc>
         <w:tc>
@@ -2415,24 +2302,13 @@
                 <w:szCs w:val="16"/>
               </w:rPr>
             </w:pPr>
-            <w:proofErr w:type="spellStart"/>
-            <w:proofErr w:type="gramStart"/>
-            <w:r>
-              <w:rPr>
-                <w:sz w:val="16"/>
-                <w:szCs w:val="16"/>
-              </w:rPr>
-              <w:t>ants,troops</w:t>
-            </w:r>
-            <w:proofErr w:type="gramEnd"/>
-            <w:r>
-              <w:rPr>
-                <w:sz w:val="16"/>
-                <w:szCs w:val="16"/>
-              </w:rPr>
-              <w:t>,people</w:t>
-            </w:r>
-            <w:proofErr w:type="spellEnd"/>
+            <w:r>
+              <w:rPr>
+                <w:sz w:val="16"/>
+                <w:szCs w:val="16"/>
+              </w:rPr>
+              <w:t>ants,troops,people</w:t>
+            </w:r>
           </w:p>
         </w:tc>
         <w:tc>
@@ -2868,24 +2744,13 @@
                 <w:szCs w:val="16"/>
               </w:rPr>
             </w:pPr>
-            <w:proofErr w:type="spellStart"/>
-            <w:proofErr w:type="gramStart"/>
-            <w:r>
-              <w:rPr>
-                <w:sz w:val="16"/>
-                <w:szCs w:val="16"/>
-              </w:rPr>
-              <w:t>was,were</w:t>
-            </w:r>
-            <w:proofErr w:type="gramEnd"/>
-            <w:r>
-              <w:rPr>
-                <w:sz w:val="16"/>
-                <w:szCs w:val="16"/>
-              </w:rPr>
-              <w:t>,said</w:t>
-            </w:r>
-            <w:proofErr w:type="spellEnd"/>
+            <w:r>
+              <w:rPr>
+                <w:sz w:val="16"/>
+                <w:szCs w:val="16"/>
+              </w:rPr>
+              <w:t>was,were,said</w:t>
+            </w:r>
           </w:p>
         </w:tc>
         <w:tc>
@@ -3520,15 +3385,7 @@
         <w:t>‘C</w:t>
       </w:r>
       <w:r>
-        <w:t xml:space="preserve">hildren are thought to be aged three, eight, and ten </w:t>
-      </w:r>
-      <w:proofErr w:type="gramStart"/>
-      <w:r>
-        <w:t>years ,</w:t>
-      </w:r>
-      <w:proofErr w:type="gramEnd"/>
-      <w:r>
-        <w:t xml:space="preserve"> alongside an eighteen-month-old baby</w:t>
+        <w:t>hildren are thought to be aged three, eight, and ten years , alongside an eighteen-month-old baby</w:t>
       </w:r>
       <w:r>
         <w:t>’</w:t>
@@ -3547,15 +3404,7 @@
         <w:t>‘</w:t>
       </w:r>
       <w:r>
-        <w:t xml:space="preserve">Police said three children were </w:t>
-      </w:r>
-      <w:proofErr w:type="spellStart"/>
-      <w:r>
-        <w:t>hospitalised</w:t>
-      </w:r>
-      <w:proofErr w:type="spellEnd"/>
-      <w:r>
-        <w:t xml:space="preserve"> for "severe dehydration"</w:t>
+        <w:t>Police said three children were hospitalised for "severe dehydration"</w:t>
       </w:r>
       <w:r>
         <w:t>’</w:t>
@@ -3903,30 +3752,8 @@
         <w:rPr>
           <w:i/>
         </w:rPr>
-        <w:t>data/original/</w:t>
-      </w:r>
-      <w:proofErr w:type="spellStart"/>
-      <w:r>
-        <w:rPr>
-          <w:i/>
-        </w:rPr>
-        <w:t>english</w:t>
-      </w:r>
-      <w:proofErr w:type="spellEnd"/>
-      <w:r>
-        <w:rPr>
-          <w:i/>
-        </w:rPr>
-        <w:t>/</w:t>
-      </w:r>
-      <w:proofErr w:type="spellStart"/>
-      <w:r>
-        <w:rPr>
-          <w:i/>
-        </w:rPr>
-        <w:t>WikiNews_Train.tsv</w:t>
-      </w:r>
-      <w:proofErr w:type="spellEnd"/>
+        <w:t>data/original/english/WikiNews_Train.tsv</w:t>
+      </w:r>
       <w:r>
         <w:t xml:space="preserve"> and extract the following columns: </w:t>
       </w:r>
@@ -3980,15 +3807,7 @@
         <w:ind w:left="720"/>
       </w:pPr>
       <w:r>
-        <w:t xml:space="preserve">Min, max, median, mean, and </w:t>
-      </w:r>
-      <w:proofErr w:type="spellStart"/>
-      <w:r>
-        <w:t>stdev</w:t>
-      </w:r>
-      <w:proofErr w:type="spellEnd"/>
-      <w:r>
-        <w:t xml:space="preserve"> of the probabilistic label: </w:t>
+        <w:t xml:space="preserve">Min, max, median, mean, and stdev of the probabilistic label: </w:t>
       </w:r>
       <w:r>
         <w:t>0.00, 1.00, 0.00, 0.08, 0.17</w:t>
@@ -4085,15 +3904,7 @@
         <w:ind w:left="720"/>
       </w:pPr>
       <w:r>
-        <w:t xml:space="preserve">Calculate the frequency of the tokens using the </w:t>
-      </w:r>
-      <w:proofErr w:type="spellStart"/>
-      <w:r>
-        <w:t>wordfreq</w:t>
-      </w:r>
-      <w:proofErr w:type="spellEnd"/>
-      <w:r>
-        <w:t xml:space="preserve"> package (</w:t>
+        <w:t>Calculate the frequency of the tokens using the wordfreq package (</w:t>
       </w:r>
       <w:hyperlink r:id="rId10">
         <w:r>
@@ -4494,29 +4305,13 @@
         <w:ind w:left="720"/>
       </w:pPr>
       <w:r>
-        <w:t xml:space="preserve">The scatterplot for probabilistic complexity by POS tags is not very informative, except </w:t>
-      </w:r>
-      <w:proofErr w:type="gramStart"/>
-      <w:r>
-        <w:t xml:space="preserve">that </w:t>
+        <w:t xml:space="preserve">The scatterplot for probabilistic complexity by POS tags is not very informative, except that </w:t>
       </w:r>
       <w:r>
         <w:t>subordinating conjunctions</w:t>
       </w:r>
       <w:r>
-        <w:t xml:space="preserve"> (SCONJ)</w:t>
-      </w:r>
-      <w:proofErr w:type="gramEnd"/>
-      <w:r>
-        <w:t xml:space="preserve"> as well as </w:t>
-      </w:r>
-      <w:proofErr w:type="spellStart"/>
-      <w:r>
-        <w:t>adpositions</w:t>
-      </w:r>
-      <w:proofErr w:type="spellEnd"/>
-      <w:r>
-        <w:t xml:space="preserve"> (ADP) have low probabilistic complexities; Interjections (INTJ) cluster for low to medium probabilistic complexities, while other present POS tags vary across the probabilistic complexity board.</w:t>
+        <w:t xml:space="preserve"> (SCONJ) as well as adpositions (ADP) have low probabilistic complexities; Interjections (INTJ) cluster for low to medium probabilistic complexities, while other present POS tags vary across the probabilistic complexity board.</w:t>
       </w:r>
     </w:p>
     <w:p/>
@@ -4575,15 +4370,7 @@
         <w:t>correlate positively with the probabilistic complexity of a word.</w:t>
       </w:r>
       <w:r>
-        <w:t xml:space="preserve"> The more syllables, the more difficult a word is to pronounce/articulate and to remember/learn. </w:t>
-      </w:r>
-      <w:proofErr w:type="gramStart"/>
-      <w:r>
-        <w:t>Thus</w:t>
-      </w:r>
-      <w:proofErr w:type="gramEnd"/>
-      <w:r>
-        <w:t xml:space="preserve"> the </w:t>
+        <w:t xml:space="preserve"> The more syllables, the more difficult a word is to pronounce/articulate and to remember/learn. Thus the </w:t>
       </w:r>
       <w:r>
         <w:lastRenderedPageBreak/>
@@ -4606,21 +4393,7 @@
           <w:rPr>
             <w:rStyle w:val="Hyperlink"/>
           </w:rPr>
-          <w:t xml:space="preserve"> </w:t>
-        </w:r>
-        <w:proofErr w:type="spellStart"/>
-        <w:r>
-          <w:rPr>
-            <w:rStyle w:val="Hyperlink"/>
-          </w:rPr>
-          <w:t>Shankweiler</w:t>
-        </w:r>
-        <w:proofErr w:type="spellEnd"/>
-        <w:r>
-          <w:rPr>
-            <w:rStyle w:val="Hyperlink"/>
-          </w:rPr>
-          <w:t xml:space="preserve"> and Harris (1966)</w:t>
+          <w:t xml:space="preserve"> Shankweiler and Harris (1966)</w:t>
         </w:r>
       </w:hyperlink>
       <w:r>
@@ -4731,15 +4504,7 @@
         <w:ind w:left="720"/>
       </w:pPr>
       <w:r>
-        <w:t xml:space="preserve">Test different thresholds and choose the one which yields the highest accuracy on the </w:t>
-      </w:r>
-      <w:proofErr w:type="spellStart"/>
-      <w:r>
-        <w:t>dev_data</w:t>
-      </w:r>
-      <w:proofErr w:type="spellEnd"/>
-      <w:r>
-        <w:t xml:space="preserve">: </w:t>
+        <w:t xml:space="preserve">Test different thresholds and choose the one which yields the highest accuracy on the dev_data: </w:t>
       </w:r>
     </w:p>
     <w:p>
@@ -5295,15 +5060,7 @@
         <w:ind w:left="720"/>
       </w:pPr>
       <w:r>
-        <w:t xml:space="preserve">The script parses the sentences and corresponding labels from directories train, </w:t>
-      </w:r>
-      <w:proofErr w:type="spellStart"/>
-      <w:r>
-        <w:t>val</w:t>
-      </w:r>
-      <w:proofErr w:type="spellEnd"/>
-      <w:r>
-        <w:t xml:space="preserve"> and test and based on these 3 separate files</w:t>
+        <w:t>The script parses the sentences and corresponding labels from directories train, val and test and based on these 3 separate files</w:t>
       </w:r>
       <w:r>
         <w:t xml:space="preserve"> creates</w:t>
@@ -5350,16 +5107,9 @@
           <w:numId w:val="7"/>
         </w:numPr>
       </w:pPr>
-      <w:proofErr w:type="spellStart"/>
-      <w:r>
-        <w:t>dataset_</w:t>
-      </w:r>
-      <w:proofErr w:type="gramStart"/>
-      <w:r>
-        <w:t>params.json</w:t>
-      </w:r>
-      <w:proofErr w:type="spellEnd"/>
-      <w:proofErr w:type="gramEnd"/>
+      <w:r>
+        <w:t>dataset_params.json</w:t>
+      </w:r>
       <w:r>
         <w:t xml:space="preserve"> will contain the 3 </w:t>
       </w:r>
@@ -5482,20 +5232,7 @@
         <w:t xml:space="preserve"> (</w:t>
       </w:r>
       <w:r>
-        <w:t xml:space="preserve">a </w:t>
-      </w:r>
-      <w:proofErr w:type="spellStart"/>
-      <w:proofErr w:type="gramStart"/>
-      <w:r>
-        <w:t>params.embedding</w:t>
-      </w:r>
-      <w:proofErr w:type="gramEnd"/>
-      <w:r>
-        <w:t>_dim</w:t>
-      </w:r>
-      <w:proofErr w:type="spellEnd"/>
-      <w:r>
-        <w:t xml:space="preserve"> vector</w:t>
+        <w:t>a params.embedding_dim vector</w:t>
       </w:r>
       <w:r>
         <w:t>)</w:t>
@@ -5530,71 +5267,7 @@
           <w:color w:val="262626"/>
           <w:shd w:val="clear" w:color="auto" w:fill="FFFFFF"/>
         </w:rPr>
-        <w:t>a multi-layer long short-term memory</w:t>
-      </w:r>
-      <w:r>
-        <w:rPr>
-          <w:rFonts w:ascii="Helvetica" w:hAnsi="Helvetica" w:cs="Helvetica"/>
-          <w:color w:val="262626"/>
-          <w:shd w:val="clear" w:color="auto" w:fill="FFFFFF"/>
-        </w:rPr>
-        <w:t xml:space="preserve"> </w:t>
-      </w:r>
-      <w:r>
-        <w:rPr>
-          <w:rFonts w:ascii="Helvetica" w:hAnsi="Helvetica" w:cs="Helvetica"/>
-          <w:color w:val="262626"/>
-          <w:shd w:val="clear" w:color="auto" w:fill="FFFFFF"/>
-        </w:rPr>
-        <w:t>(LSTM) RNN to an input sequence</w:t>
-      </w:r>
-      <w:r>
-        <w:rPr>
-          <w:rFonts w:ascii="Helvetica" w:hAnsi="Helvetica" w:cs="Helvetica"/>
-          <w:color w:val="262626"/>
-          <w:shd w:val="clear" w:color="auto" w:fill="FFFFFF"/>
-        </w:rPr>
-        <w:t xml:space="preserve">. </w:t>
-      </w:r>
-      <w:r>
-        <w:rPr>
-          <w:rFonts w:ascii="Helvetica" w:hAnsi="Helvetica" w:cs="Helvetica"/>
-          <w:color w:val="262626"/>
-          <w:shd w:val="clear" w:color="auto" w:fill="FFFFFF"/>
-        </w:rPr>
-        <w:t>For each element in the input sequence, each layer computes</w:t>
-      </w:r>
-      <w:r>
-        <w:rPr>
-          <w:rFonts w:ascii="Helvetica" w:hAnsi="Helvetica" w:cs="Helvetica"/>
-          <w:color w:val="262626"/>
-          <w:shd w:val="clear" w:color="auto" w:fill="FFFFFF"/>
-        </w:rPr>
-        <w:t xml:space="preserve"> a function output that</w:t>
-      </w:r>
-      <w:r>
-        <w:rPr>
-          <w:rFonts w:ascii="Helvetica" w:hAnsi="Helvetica" w:cs="Helvetica"/>
-          <w:color w:val="262626"/>
-          <w:shd w:val="clear" w:color="auto" w:fill="FFFFFF"/>
-        </w:rPr>
-        <w:t xml:space="preserve"> is the hidden state at time t</w:t>
-      </w:r>
-      <w:r>
-        <w:rPr>
-          <w:rFonts w:ascii="Helvetica" w:hAnsi="Helvetica" w:cs="Helvetica"/>
-          <w:color w:val="262626"/>
-          <w:shd w:val="clear" w:color="auto" w:fill="FFFFFF"/>
-        </w:rPr>
-        <w:t>. Because this is a multilayer LSTM, the input of the current layer i</w:t>
-      </w:r>
-      <w:r>
-        <w:rPr>
-          <w:rFonts w:ascii="Helvetica" w:hAnsi="Helvetica" w:cs="Helvetica"/>
-          <w:color w:val="262626"/>
-          <w:shd w:val="clear" w:color="auto" w:fill="FFFFFF"/>
-        </w:rPr>
-        <w:t>s the hidden state of the previous layer multiplied by</w:t>
+        <w:t>a multi-layer long short-term memory (LSTM) RNN to an input sequence. For each element in the input sequence, each layer computes a function output that is the hidden state at time t. Because this is a multilayer LSTM, the input of the current layer is the hidden state of the previous layer multiplied by</w:t>
       </w:r>
       <w:r>
         <w:rPr>
@@ -5632,14 +5305,12 @@
       <w:r>
         <w:t xml:space="preserve">Fully connected </w:t>
       </w:r>
-      <w:proofErr w:type="gramStart"/>
       <w:r>
         <w:t>layer</w:t>
       </w:r>
       <w:r>
         <w:t>:</w:t>
       </w:r>
-      <w:proofErr w:type="gramEnd"/>
       <w:r>
         <w:t xml:space="preserve"> helps convert the LSTM output for each token to a distribution over NER </w:t>
       </w:r>
@@ -5652,23 +5323,7 @@
           <w:color w:val="262626"/>
           <w:shd w:val="clear" w:color="auto" w:fill="FFFFFF"/>
         </w:rPr>
-        <w:t>This a</w:t>
-      </w:r>
-      <w:r>
-        <w:rPr>
-          <w:rFonts w:ascii="Helvetica" w:hAnsi="Helvetica" w:cs="Helvetica"/>
-          <w:color w:val="262626"/>
-          <w:shd w:val="clear" w:color="auto" w:fill="FFFFFF"/>
-        </w:rPr>
-        <w:t xml:space="preserve">pplies a linear transformation to the incoming </w:t>
-      </w:r>
-      <w:r>
-        <w:rPr>
-          <w:rFonts w:ascii="Helvetica" w:hAnsi="Helvetica" w:cs="Helvetica"/>
-          <w:color w:val="262626"/>
-          <w:shd w:val="clear" w:color="auto" w:fill="FFFFFF"/>
-        </w:rPr>
-        <w:t>tokens from the LTSM by multiplying them with a weight matrix and applying a bias. The result is an output tensor</w:t>
+        <w:t>This applies a linear transformation to the incoming tokens from the LTSM by multiplying them with a weight matrix and applying a bias. The result is an output tensor</w:t>
       </w:r>
       <w:r>
         <w:rPr>
@@ -5799,13 +5454,7 @@
                 <w:rPr>
                   <w:rFonts w:ascii="Cambria Math" w:hAnsi="Cambria Math"/>
                 </w:rPr>
-                <m:t>i</m:t>
-              </m:r>
-              <m:r>
-                <w:rPr>
-                  <w:rFonts w:ascii="Cambria Math" w:hAnsi="Cambria Math"/>
-                </w:rPr>
-                <m:t>=1</m:t>
+                <m:t>i=1</m:t>
               </m:r>
             </m:sub>
             <m:sup>
@@ -6094,27 +5743,7 @@
         </m:sSub>
       </m:oMath>
       <w:r>
-        <w:t>​</w:t>
-      </w:r>
-      <w:r>
-        <w:t xml:space="preserve"> </w:t>
-      </w:r>
-      <w:r>
-        <w:t>is the ii-</w:t>
-      </w:r>
-      <w:proofErr w:type="spellStart"/>
-      <w:r>
-        <w:t>th</w:t>
-      </w:r>
-      <w:proofErr w:type="spellEnd"/>
-      <w:r>
-        <w:t xml:space="preserve"> scalar </w:t>
-      </w:r>
-      <w:r>
-        <w:t>v</w:t>
-      </w:r>
-      <w:r>
-        <w:t xml:space="preserve">alue in the model output, </w:t>
+        <w:t xml:space="preserve">​ is the ii-th scalar value in the model output, </w:t>
       </w:r>
       <m:oMath>
         <m:sSub>
@@ -6144,10 +5773,7 @@
         </m:sSub>
       </m:oMath>
       <w:r>
-        <w:t xml:space="preserve">  is the corresponding target value, and output size is the number of scalar values in the model output</w:t>
-      </w:r>
-      <w:r>
-        <w:t>.</w:t>
+        <w:t xml:space="preserve">  is the corresponding target value, and output size is the number of scalar values in the model output.</w:t>
       </w:r>
     </w:p>
     <w:p>
@@ -6280,35 +5906,13 @@
         <w:rPr>
           <w:i/>
         </w:rPr>
-        <w:t>experiments/</w:t>
-      </w:r>
-      <w:proofErr w:type="spellStart"/>
+        <w:t>experiments/base_model/</w:t>
+      </w:r>
       <w:r>
         <w:rPr>
           <w:i/>
         </w:rPr>
-        <w:t>base_model</w:t>
-      </w:r>
-      <w:proofErr w:type="spellEnd"/>
-      <w:r>
-        <w:rPr>
-          <w:i/>
-        </w:rPr>
-        <w:t>/</w:t>
-      </w:r>
-      <w:proofErr w:type="spellStart"/>
-      <w:r>
-        <w:rPr>
-          <w:i/>
-        </w:rPr>
-        <w:t>model_output.tsv</w:t>
-      </w:r>
-      <w:proofErr w:type="spellEnd"/>
-      <w:r>
-        <w:rPr>
-          <w:i/>
-        </w:rPr>
-        <w:t>.</w:t>
+        <w:t>model_output.tsv.</w:t>
       </w:r>
     </w:p>
     <w:p>
@@ -8526,6 +8130,9 @@
         <w:ind w:left="720"/>
       </w:pPr>
       <w:r>
+        <w:rPr>
+          <w:noProof/>
+        </w:rPr>
         <w:drawing>
           <wp:inline distT="0" distB="0" distL="0" distR="0" wp14:anchorId="284F6EF2" wp14:editId="63E0FE33">
             <wp:extent cx="5453298" cy="2726649"/>
@@ -8603,10 +8210,7 @@
         <w:t>is very close to its neighbors, 0.001 and 0.1.</w:t>
       </w:r>
       <w:r>
-        <w:t xml:space="preserve"> </w:t>
-      </w:r>
-      <w:r>
-        <w:t>A</w:t>
+        <w:t xml:space="preserve"> A</w:t>
       </w:r>
       <w:r>
         <w:t>s a</w:t>
@@ -8635,6 +8239,14 @@
       </w:pPr>
       <w:r>
         <w:t>Provide 3 examples for which the label changes when the hyperparameter changes:</w:t>
+      </w:r>
+    </w:p>
+    <w:p>
+      <w:pPr>
+        <w:ind w:left="720" w:firstLine="360"/>
+      </w:pPr>
+      <w:r>
+        <w:t>learning_rate - 0.0001 vs 0.01</w:t>
       </w:r>
     </w:p>
     <w:p>
@@ -8645,7 +8257,19 @@
         </w:numPr>
       </w:pPr>
       <w:r>
-        <w:t>Example 1, Label at Value 1, Label at Value 2</w:t>
+        <w:t>house</w:t>
+      </w:r>
+      <w:r>
+        <w:t xml:space="preserve">, </w:t>
+      </w:r>
+      <w:r>
+        <w:t>N</w:t>
+      </w:r>
+      <w:r>
+        <w:t xml:space="preserve">, </w:t>
+      </w:r>
+      <w:r>
+        <w:t>C</w:t>
       </w:r>
     </w:p>
     <w:p>
@@ -8656,7 +8280,13 @@
         </w:numPr>
       </w:pPr>
       <w:r>
-        <w:t>Example 2, Label at Value 1, Label at Value 2</w:t>
+        <w:t>met</w:t>
+      </w:r>
+      <w:r>
+        <w:t xml:space="preserve">, </w:t>
+      </w:r>
+      <w:r>
+        <w:t>N, C</w:t>
       </w:r>
     </w:p>
     <w:p>
@@ -8666,15 +8296,15 @@
           <w:numId w:val="4"/>
         </w:numPr>
       </w:pPr>
-      <w:r>
-        <w:t>Example 3, Label at Value 1, Label at Value 2</w:t>
-      </w:r>
       <w:bookmarkStart w:id="4" w:name="_9fte4u5t7b5a" w:colFirst="0" w:colLast="0"/>
       <w:bookmarkStart w:id="5" w:name="_568wf18wsjfo" w:colFirst="0" w:colLast="0"/>
       <w:bookmarkStart w:id="6" w:name="_bceytvpcw57t" w:colFirst="0" w:colLast="0"/>
       <w:bookmarkEnd w:id="4"/>
       <w:bookmarkEnd w:id="5"/>
       <w:bookmarkEnd w:id="6"/>
+      <w:r>
+        <w:t>gunfire, N, C</w:t>
+      </w:r>
     </w:p>
     <w:p/>
     <w:p>
@@ -8712,6 +8342,9 @@
         <w:ind w:firstLine="720"/>
       </w:pPr>
       <w:r>
+        <w:rPr>
+          <w:noProof/>
+        </w:rPr>
         <w:drawing>
           <wp:inline distT="0" distB="0" distL="0" distR="0" wp14:anchorId="47BF7E41" wp14:editId="28FF684E">
             <wp:extent cx="5473822" cy="2736911"/>
@@ -8800,7 +8433,7 @@
         </w:numPr>
       </w:pPr>
       <w:r>
-        <w:t>Example 1, Label at Value 1, Label at Value 2</w:t>
+        <w:t>happen, N, C</w:t>
       </w:r>
     </w:p>
     <w:p>
@@ -8811,7 +8444,7 @@
         </w:numPr>
       </w:pPr>
       <w:r>
-        <w:t>Example 2, Label at Value 1, Label at Value 2</w:t>
+        <w:t>repeatedly, N, C</w:t>
       </w:r>
     </w:p>
     <w:p>
@@ -8822,7 +8455,10 @@
         </w:numPr>
       </w:pPr>
       <w:r>
-        <w:t>Example 3, Label at Value 1, Label at Value 2</w:t>
+        <w:t>Reportedly</w:t>
+      </w:r>
+      <w:r>
+        <w:t>, N, C</w:t>
       </w:r>
       <w:r>
         <w:br/>

</xml_diff>

<commit_message>
Adjustments word doc + mentioning experiments.py in 14
</commit_message>
<xml_diff>
--- a/Assignment 1_IntrotoNLP2022.docx
+++ b/Assignment 1_IntrotoNLP2022.docx
@@ -6126,15 +6126,41 @@
           <w:color w:val="262626"/>
           <w:shd w:val="clear" w:color="auto" w:fill="FFFFFF"/>
         </w:rPr>
-        <w:t>This applies a linear transformation to the incoming tokens from the LTSM by multiplying them with a weight matrix and applying a bias. The result is an output tensor</w:t>
-      </w:r>
+        <w:t xml:space="preserve">This applies a linear transformation to the incoming tokens from the LTSM by multiplying them with a weight matrix and applying a bias. The result is an output </w:t>
+      </w:r>
+      <w:proofErr w:type="gramStart"/>
       <w:r>
         <w:rPr>
           <w:rFonts w:ascii="Helvetica" w:hAnsi="Helvetica" w:cs="Helvetica"/>
           <w:color w:val="262626"/>
           <w:shd w:val="clear" w:color="auto" w:fill="FFFFFF"/>
         </w:rPr>
-        <w:t>, in our case the NER tags.</w:t>
+        <w:t>tensor</w:t>
+      </w:r>
+      <w:r>
+        <w:rPr>
+          <w:rFonts w:ascii="Helvetica" w:hAnsi="Helvetica" w:cs="Helvetica"/>
+          <w:color w:val="262626"/>
+          <w:shd w:val="clear" w:color="auto" w:fill="FFFFFF"/>
+        </w:rPr>
+        <w:t>;</w:t>
+      </w:r>
+      <w:proofErr w:type="gramEnd"/>
+      <w:r>
+        <w:rPr>
+          <w:rFonts w:ascii="Helvetica" w:hAnsi="Helvetica" w:cs="Helvetica"/>
+          <w:color w:val="262626"/>
+          <w:shd w:val="clear" w:color="auto" w:fill="FFFFFF"/>
+        </w:rPr>
+        <w:t xml:space="preserve"> </w:t>
+      </w:r>
+      <w:r>
+        <w:rPr>
+          <w:rFonts w:ascii="Helvetica" w:hAnsi="Helvetica" w:cs="Helvetica"/>
+          <w:color w:val="262626"/>
+          <w:shd w:val="clear" w:color="auto" w:fill="FFFFFF"/>
+        </w:rPr>
+        <w:t>in our case the NER tags.</w:t>
       </w:r>
     </w:p>
     <w:p>
@@ -8838,16 +8864,20 @@
       <w:r>
         <w:t>he same measure was computed for the models in exercise 12.</w:t>
       </w:r>
-    </w:p>
-    <w:p>
-      <w:pPr>
-        <w:ind w:left="720"/>
-      </w:pPr>
+      <w:r>
+        <w:t xml:space="preserve"> </w:t>
+      </w:r>
       <w:r>
         <w:t>T</w:t>
       </w:r>
       <w:r>
-        <w:t xml:space="preserve">he LTSM model is by far the best performer, with an F1 score of 0.74, comparable to the results obtained by the </w:t>
+        <w:t>he L</w:t>
+      </w:r>
+      <w:r>
+        <w:t>ST</w:t>
+      </w:r>
+      <w:r>
+        <w:t xml:space="preserve">M model is by far the best performer, with an F1 score of 0.74, comparable to the results obtained by the </w:t>
       </w:r>
       <w:r>
         <w:t>hu-berlin</w:t>
@@ -8861,35 +8891,37 @@
         <w:ind w:left="720"/>
       </w:pPr>
       <w:r>
-        <w:t>Looking at the available instances in the sampled training (7746 instances) and test sets (1287 instances), these are roughly 3.5 times less than in the shared task reported, the power of the results in though lower</w:t>
-      </w:r>
-      <w:r>
-        <w:t xml:space="preserve">. </w:t>
-      </w:r>
-    </w:p>
-    <w:p>
-      <w:pPr>
-        <w:ind w:left="720"/>
-      </w:pPr>
-      <w:r>
-        <w:t xml:space="preserve">With larger datasets, the results could possibly look much better. </w:t>
-      </w:r>
-    </w:p>
-    <w:p>
-      <w:pPr>
-        <w:ind w:left="720"/>
-      </w:pPr>
-      <w:r>
-        <w:t>The length model has a performance of 0.68, lower than the 0.71 F1 score of the shared task baseline.</w:t>
+        <w:t>Looking at the available instances in the sampled training (7746 instances) and test sets (1287 instances), these are roughly 3.5 times less than in the shared task reported, the power of the results i</w:t>
+      </w:r>
+      <w:r>
+        <w:t>s</w:t>
+      </w:r>
+      <w:r>
+        <w:t xml:space="preserve"> though lower</w:t>
+      </w:r>
+      <w:r>
+        <w:t>. With larger datasets, the results could possibly look much better. The length model has a performance of 0.68, lower than the 0.71 F1 score of the shared task baseline.</w:t>
       </w:r>
       <w:r>
         <w:t xml:space="preserve"> </w:t>
       </w:r>
       <w:r>
-        <w:t xml:space="preserve">Random, majority and frequency models have bad performance, </w:t>
-      </w:r>
-      <w:r>
-        <w:t xml:space="preserve">all, </w:t>
+        <w:t xml:space="preserve">Random, majority and frequency models </w:t>
+      </w:r>
+      <w:r>
+        <w:t xml:space="preserve">all </w:t>
+      </w:r>
+      <w:r>
+        <w:t>have</w:t>
+      </w:r>
+      <w:r>
+        <w:t xml:space="preserve"> </w:t>
+      </w:r>
+      <w:r>
+        <w:t>bad performance,</w:t>
+      </w:r>
+      <w:r>
+        <w:t xml:space="preserve"> </w:t>
       </w:r>
       <w:r>
         <w:t>with F1 score around 0.44.</w:t>
@@ -8916,6 +8948,19 @@
       </w:r>
       <w:r>
         <w:t>(2 points)</w:t>
+      </w:r>
+      <w:r>
+        <w:t xml:space="preserve"> </w:t>
+      </w:r>
+      <w:r>
+        <w:br/>
+      </w:r>
+      <w:r>
+        <w:rPr>
+          <w:b/>
+          <w:bCs/>
+        </w:rPr>
+        <w:t xml:space="preserve">For this exercise, we (group 40) used the experiments.py file. Please run this file when checking. </w:t>
       </w:r>
       <w:r>
         <w:br/>

</xml_diff>

<commit_message>
part B merged in baselines
</commit_message>
<xml_diff>
--- a/Assignment 1_IntrotoNLP2022.docx
+++ b/Assignment 1_IntrotoNLP2022.docx
@@ -4,7 +4,7 @@
   <w:body>
     <w:p>
       <w:pPr>
-        <w:pStyle w:val="Kop1"/>
+        <w:pStyle w:val="Heading1"/>
         <w:jc w:val="center"/>
       </w:pPr>
       <w:bookmarkStart w:id="0" w:name="_4r58ggvavatg" w:colFirst="0" w:colLast="0"/>
@@ -96,28 +96,12 @@
         <w:t>pdf</w:t>
       </w:r>
       <w:r>
-        <w:t xml:space="preserve"> of this </w:t>
-      </w:r>
-      <w:proofErr w:type="gramStart"/>
-      <w:r>
-        <w:t>document,</w:t>
-      </w:r>
-      <w:proofErr w:type="gramEnd"/>
-      <w:r>
-        <w:t xml:space="preserve"> the format should not be changed. </w:t>
-      </w:r>
-    </w:p>
-    <w:p>
-      <w:r>
-        <w:t xml:space="preserve">All </w:t>
-      </w:r>
-      <w:proofErr w:type="gramStart"/>
-      <w:r>
-        <w:t>floating point</w:t>
-      </w:r>
-      <w:proofErr w:type="gramEnd"/>
-      <w:r>
-        <w:t xml:space="preserve"> numbers should be rounded to </w:t>
+        <w:t xml:space="preserve"> of this document, the format should not be changed. </w:t>
+      </w:r>
+    </w:p>
+    <w:p>
+      <w:r>
+        <w:t xml:space="preserve">All floating point numbers should be rounded to </w:t>
       </w:r>
       <w:r>
         <w:rPr>
@@ -164,15 +148,7 @@
         </w:rPr>
       </w:pPr>
       <w:r>
-        <w:t>You are allowed to use Python packages (</w:t>
-      </w:r>
-      <w:proofErr w:type="gramStart"/>
-      <w:r>
-        <w:t>e.g.</w:t>
-      </w:r>
-      <w:proofErr w:type="gramEnd"/>
-      <w:r>
-        <w:t xml:space="preserve"> pandas, </w:t>
+        <w:t xml:space="preserve">You are allowed to use Python packages (e.g. pandas, </w:t>
       </w:r>
       <w:proofErr w:type="spellStart"/>
       <w:r>
@@ -496,7 +472,7 @@
     </w:p>
     <w:p>
       <w:pPr>
-        <w:pStyle w:val="Kop2"/>
+        <w:pStyle w:val="Heading2"/>
       </w:pPr>
       <w:bookmarkStart w:id="1" w:name="_7gwo6yz225wt" w:colFirst="0" w:colLast="0"/>
       <w:bookmarkEnd w:id="1"/>
@@ -715,11 +691,6 @@
       <w:r>
         <w:t>tokens after removing punctuations.</w:t>
       </w:r>
-    </w:p>
-    <w:p>
-      <w:pPr>
-        <w:ind w:left="720"/>
-      </w:pPr>
     </w:p>
     <w:p/>
     <w:p>
@@ -1290,7 +1261,14 @@
                 <w:sz w:val="16"/>
                 <w:szCs w:val="16"/>
               </w:rPr>
-              <w:t xml:space="preserve">Project </w:t>
+              <w:t>p</w:t>
+            </w:r>
+            <w:r>
+              <w:rPr>
+                <w:sz w:val="16"/>
+                <w:szCs w:val="16"/>
+              </w:rPr>
+              <w:t xml:space="preserve">roject </w:t>
             </w:r>
           </w:p>
         </w:tc>
@@ -1471,7 +1449,6 @@
               </w:rPr>
             </w:pPr>
             <w:hyperlink r:id="rId8" w:history="1">
-              <w:proofErr w:type="gramStart"/>
               <w:r>
                 <w:rPr>
                   <w:rStyle w:val="Hyperlink"/>
@@ -1496,7 +1473,6 @@
                 </w:rPr>
                 <w:t>US</w:t>
               </w:r>
-              <w:proofErr w:type="gramEnd"/>
             </w:hyperlink>
             <w:r>
               <w:rPr>
@@ -1720,21 +1696,12 @@
               </w:rPr>
             </w:pPr>
             <w:proofErr w:type="spellStart"/>
-            <w:proofErr w:type="gramStart"/>
-            <w:r>
-              <w:rPr>
-                <w:sz w:val="16"/>
-                <w:szCs w:val="16"/>
-              </w:rPr>
-              <w:t>of,in</w:t>
-            </w:r>
-            <w:proofErr w:type="gramEnd"/>
-            <w:r>
-              <w:rPr>
-                <w:sz w:val="16"/>
-                <w:szCs w:val="16"/>
-              </w:rPr>
-              <w:t>,to</w:t>
+            <w:r>
+              <w:rPr>
+                <w:sz w:val="16"/>
+                <w:szCs w:val="16"/>
+              </w:rPr>
+              <w:t>of,in,to</w:t>
             </w:r>
             <w:proofErr w:type="spellEnd"/>
           </w:p>
@@ -1952,21 +1919,12 @@
               </w:rPr>
             </w:pPr>
             <w:proofErr w:type="spellStart"/>
-            <w:proofErr w:type="gramStart"/>
-            <w:r>
-              <w:rPr>
-                <w:sz w:val="16"/>
-                <w:szCs w:val="16"/>
-              </w:rPr>
-              <w:t>the,a</w:t>
-            </w:r>
-            <w:proofErr w:type="gramEnd"/>
-            <w:r>
-              <w:rPr>
-                <w:sz w:val="16"/>
-                <w:szCs w:val="16"/>
-              </w:rPr>
-              <w:t>,the</w:t>
+            <w:r>
+              <w:rPr>
+                <w:sz w:val="16"/>
+                <w:szCs w:val="16"/>
+              </w:rPr>
+              <w:t>the,a,the</w:t>
             </w:r>
             <w:proofErr w:type="spellEnd"/>
           </w:p>
@@ -2184,21 +2142,12 @@
               </w:rPr>
             </w:pPr>
             <w:proofErr w:type="spellStart"/>
-            <w:proofErr w:type="gramStart"/>
-            <w:r>
-              <w:rPr>
-                <w:sz w:val="16"/>
-                <w:szCs w:val="16"/>
-              </w:rPr>
-              <w:t>other,Russian</w:t>
-            </w:r>
-            <w:proofErr w:type="gramEnd"/>
-            <w:r>
-              <w:rPr>
-                <w:sz w:val="16"/>
-                <w:szCs w:val="16"/>
-              </w:rPr>
-              <w:t>,presidential</w:t>
+            <w:r>
+              <w:rPr>
+                <w:sz w:val="16"/>
+                <w:szCs w:val="16"/>
+              </w:rPr>
+              <w:t>other,Russian,presidential</w:t>
             </w:r>
             <w:proofErr w:type="spellEnd"/>
           </w:p>
@@ -2416,21 +2365,12 @@
               </w:rPr>
             </w:pPr>
             <w:proofErr w:type="spellStart"/>
-            <w:proofErr w:type="gramStart"/>
-            <w:r>
-              <w:rPr>
-                <w:sz w:val="16"/>
-                <w:szCs w:val="16"/>
-              </w:rPr>
-              <w:t>ants,troops</w:t>
-            </w:r>
-            <w:proofErr w:type="gramEnd"/>
-            <w:r>
-              <w:rPr>
-                <w:sz w:val="16"/>
-                <w:szCs w:val="16"/>
-              </w:rPr>
-              <w:t>,people</w:t>
+            <w:r>
+              <w:rPr>
+                <w:sz w:val="16"/>
+                <w:szCs w:val="16"/>
+              </w:rPr>
+              <w:t>ants,troops,people</w:t>
             </w:r>
             <w:proofErr w:type="spellEnd"/>
           </w:p>
@@ -2869,21 +2809,12 @@
               </w:rPr>
             </w:pPr>
             <w:proofErr w:type="spellStart"/>
-            <w:proofErr w:type="gramStart"/>
-            <w:r>
-              <w:rPr>
-                <w:sz w:val="16"/>
-                <w:szCs w:val="16"/>
-              </w:rPr>
-              <w:t>was,were</w:t>
-            </w:r>
-            <w:proofErr w:type="gramEnd"/>
-            <w:r>
-              <w:rPr>
-                <w:sz w:val="16"/>
-                <w:szCs w:val="16"/>
-              </w:rPr>
-              <w:t>,said</w:t>
+            <w:r>
+              <w:rPr>
+                <w:sz w:val="16"/>
+                <w:szCs w:val="16"/>
+              </w:rPr>
+              <w:t>was,were,said</w:t>
             </w:r>
             <w:proofErr w:type="spellEnd"/>
           </w:p>
@@ -3182,7 +3113,6 @@
                 <w:sz w:val="16"/>
                 <w:szCs w:val="16"/>
               </w:rPr>
-              <w:lastRenderedPageBreak/>
               <w:t>VBN</w:t>
             </w:r>
           </w:p>
@@ -3388,6 +3318,7 @@
         <w:rPr>
           <w:b/>
         </w:rPr>
+        <w:lastRenderedPageBreak/>
         <w:t xml:space="preserve">N-Grams </w:t>
       </w:r>
       <w:r>
@@ -3460,15 +3391,7 @@
         <w:tab/>
       </w:r>
       <w:r>
-        <w:t>Token bigrams</w:t>
-      </w:r>
-      <w:proofErr w:type="gramStart"/>
-      <w:r>
-        <w:t>:  [</w:t>
-      </w:r>
-      <w:proofErr w:type="gramEnd"/>
-      <w:r>
-        <w:t>('</w:t>
+        <w:t>Token bigrams:  [('</w:t>
       </w:r>
       <w:r>
         <w:rPr>
@@ -3536,15 +3459,7 @@
         <w:ind w:firstLine="720"/>
       </w:pPr>
       <w:r>
-        <w:t>Token trigrams</w:t>
-      </w:r>
-      <w:proofErr w:type="gramStart"/>
-      <w:r>
-        <w:t>:  [</w:t>
-      </w:r>
-      <w:proofErr w:type="gramEnd"/>
-      <w:r>
-        <w:t>('</w:t>
+        <w:t>Token trigrams:  [('</w:t>
       </w:r>
       <w:r>
         <w:rPr>
@@ -3616,7 +3531,6 @@
       <w:r>
         <w:t xml:space="preserve"> </w:t>
       </w:r>
-      <w:proofErr w:type="gramStart"/>
       <w:r>
         <w:rPr>
           <w:b/>
@@ -3634,7 +3548,6 @@
         </w:rPr>
         <w:t>.</w:t>
       </w:r>
-      <w:proofErr w:type="gramEnd"/>
       <w:r>
         <w:t>', 28)]</w:t>
       </w:r>
@@ -3649,15 +3562,7 @@
         <w:ind w:firstLine="720"/>
       </w:pPr>
       <w:r>
-        <w:t>POS bigrams</w:t>
-      </w:r>
-      <w:proofErr w:type="gramStart"/>
-      <w:r>
-        <w:t>:  [</w:t>
-      </w:r>
-      <w:proofErr w:type="gramEnd"/>
-      <w:r>
-        <w:t xml:space="preserve">('DT NN', 671), ('NNP </w:t>
+        <w:t xml:space="preserve">POS bigrams:  [('DT NN', 671), ('NNP </w:t>
       </w:r>
       <w:proofErr w:type="spellStart"/>
       <w:r>
@@ -3767,15 +3672,7 @@
         <w:t>‘C</w:t>
       </w:r>
       <w:r>
-        <w:t xml:space="preserve">hildren are thought to be aged three, eight, and ten </w:t>
-      </w:r>
-      <w:proofErr w:type="gramStart"/>
-      <w:r>
-        <w:t>years ,</w:t>
-      </w:r>
-      <w:proofErr w:type="gramEnd"/>
-      <w:r>
-        <w:t xml:space="preserve"> alongside an eighteen-month-old baby</w:t>
+        <w:t>hildren are thought to be aged three, eight, and ten years , alongside an eighteen-month-old baby</w:t>
       </w:r>
       <w:r>
         <w:t>’</w:t>
@@ -3920,254 +3817,169 @@
           <w:i/>
           <w:iCs/>
         </w:rPr>
-        <w:t xml:space="preserve">children are thought to be aged </w:t>
-      </w:r>
-      <w:proofErr w:type="gramStart"/>
-      <w:r>
+        <w:t>children are thought to be aged three , eight , and ten years , alongside an eighteen-month-old baby .</w:t>
+      </w:r>
+    </w:p>
+    <w:p>
+      <w:pPr>
+        <w:ind w:left="720"/>
+      </w:pPr>
+      <w:r>
+        <w:t>Named entities:  ['three , eight', 'ten years', 'eighteen-month-old']</w:t>
+      </w:r>
+    </w:p>
+    <w:p>
+      <w:pPr>
+        <w:ind w:left="720"/>
+      </w:pPr>
+    </w:p>
+    <w:p>
+      <w:pPr>
+        <w:ind w:left="720"/>
         <w:rPr>
           <w:i/>
           <w:iCs/>
         </w:rPr>
-        <w:t>three ,</w:t>
-      </w:r>
-      <w:proofErr w:type="gramEnd"/>
+      </w:pPr>
       <w:r>
         <w:rPr>
           <w:i/>
           <w:iCs/>
         </w:rPr>
-        <w:t xml:space="preserve"> eight , and ten years , alongside an eighteen-month-old baby .</w:t>
-      </w:r>
-    </w:p>
-    <w:p>
-      <w:pPr>
-        <w:ind w:left="720"/>
-      </w:pPr>
-      <w:r>
-        <w:t>Named entities</w:t>
-      </w:r>
-      <w:proofErr w:type="gramStart"/>
-      <w:r>
-        <w:t>:  [</w:t>
-      </w:r>
-      <w:proofErr w:type="gramEnd"/>
-      <w:r>
-        <w:t>'three , eight', 'ten years', 'eighteen-month-old']</w:t>
-      </w:r>
-    </w:p>
-    <w:p>
-      <w:pPr>
-        <w:ind w:left="720"/>
-      </w:pPr>
-    </w:p>
-    <w:p>
-      <w:pPr>
-        <w:ind w:left="720"/>
+        <w:t xml:space="preserve">We mixed different concentrations of ROS with the spores, plated them out on </w:t>
+      </w:r>
+      <w:proofErr w:type="spellStart"/>
+      <w:r>
         <w:rPr>
           <w:i/>
           <w:iCs/>
         </w:rPr>
-      </w:pPr>
+        <w:t>petridishes</w:t>
+      </w:r>
+      <w:proofErr w:type="spellEnd"/>
       <w:r>
         <w:rPr>
           <w:i/>
           <w:iCs/>
         </w:rPr>
-        <w:t xml:space="preserve">We mixed different concentrations of ROS with the spores, plated them out on </w:t>
-      </w:r>
-      <w:proofErr w:type="spellStart"/>
-      <w:r>
+        <w:t xml:space="preserve"> with an agar-solution where fungus can grow on .</w:t>
+      </w:r>
+    </w:p>
+    <w:p>
+      <w:pPr>
+        <w:ind w:left="720"/>
+      </w:pPr>
+      <w:r>
+        <w:t>Named entities:  ['ROS']</w:t>
+      </w:r>
+    </w:p>
+    <w:p>
+      <w:pPr>
+        <w:ind w:left="720"/>
+      </w:pPr>
+    </w:p>
+    <w:p>
+      <w:pPr>
+        <w:ind w:left="720"/>
         <w:rPr>
           <w:i/>
           <w:iCs/>
         </w:rPr>
-        <w:t>petridishes</w:t>
-      </w:r>
-      <w:proofErr w:type="spellEnd"/>
+      </w:pPr>
       <w:r>
         <w:rPr>
           <w:i/>
           <w:iCs/>
         </w:rPr>
-        <w:t xml:space="preserve"> with an agar-solution where fungus can grow </w:t>
-      </w:r>
-      <w:proofErr w:type="gramStart"/>
-      <w:r>
+        <w:t>They feel they are under-represented in higher education and are suffering in a regional economic downturn .</w:t>
+      </w:r>
+    </w:p>
+    <w:p>
+      <w:pPr>
+        <w:ind w:left="720"/>
+      </w:pPr>
+      <w:r>
+        <w:lastRenderedPageBreak/>
+        <w:t>Named entities:  []</w:t>
+      </w:r>
+    </w:p>
+    <w:p>
+      <w:pPr>
+        <w:ind w:left="720"/>
+      </w:pPr>
+    </w:p>
+    <w:p>
+      <w:pPr>
+        <w:ind w:left="720"/>
         <w:rPr>
           <w:i/>
           <w:iCs/>
         </w:rPr>
-        <w:t>on .</w:t>
-      </w:r>
-      <w:proofErr w:type="gramEnd"/>
-    </w:p>
-    <w:p>
-      <w:pPr>
-        <w:ind w:left="720"/>
-      </w:pPr>
-      <w:r>
-        <w:t>Named entities</w:t>
-      </w:r>
-      <w:proofErr w:type="gramStart"/>
-      <w:r>
-        <w:t>:  [</w:t>
-      </w:r>
-      <w:proofErr w:type="gramEnd"/>
-      <w:r>
-        <w:t>'ROS']</w:t>
-      </w:r>
-    </w:p>
-    <w:p>
-      <w:pPr>
-        <w:ind w:left="720"/>
-      </w:pPr>
-    </w:p>
-    <w:p>
-      <w:pPr>
-        <w:ind w:left="720"/>
+      </w:pPr>
+      <w:r>
         <w:rPr>
           <w:i/>
           <w:iCs/>
         </w:rPr>
-      </w:pPr>
-      <w:r>
+        <w:t>Especially as it concerns a third party building up its military presence near our borders.</w:t>
+      </w:r>
+    </w:p>
+    <w:p>
+      <w:pPr>
+        <w:ind w:left="720"/>
+      </w:pPr>
+      <w:r>
+        <w:t>Named entities:  ['third']</w:t>
+      </w:r>
+    </w:p>
+    <w:p>
+      <w:pPr>
+        <w:ind w:left="720"/>
+      </w:pPr>
+    </w:p>
+    <w:p>
+      <w:pPr>
+        <w:ind w:left="720"/>
         <w:rPr>
           <w:i/>
           <w:iCs/>
         </w:rPr>
-        <w:lastRenderedPageBreak/>
-        <w:t xml:space="preserve">They feel they are under-represented in higher education and are suffering in a regional economic </w:t>
-      </w:r>
-      <w:proofErr w:type="gramStart"/>
+      </w:pPr>
       <w:r>
         <w:rPr>
           <w:i/>
           <w:iCs/>
         </w:rPr>
-        <w:t>downturn .</w:t>
-      </w:r>
-      <w:proofErr w:type="gramEnd"/>
-    </w:p>
-    <w:p>
-      <w:pPr>
-        <w:ind w:left="720"/>
-      </w:pPr>
-      <w:r>
-        <w:t>Named entities</w:t>
-      </w:r>
-      <w:proofErr w:type="gramStart"/>
-      <w:r>
-        <w:t>:  [</w:t>
-      </w:r>
-      <w:proofErr w:type="gramEnd"/>
-      <w:r>
-        <w:t>]</w:t>
-      </w:r>
-    </w:p>
-    <w:p>
-      <w:pPr>
-        <w:ind w:left="720"/>
-      </w:pPr>
-    </w:p>
-    <w:p>
-      <w:pPr>
-        <w:ind w:left="720"/>
+        <w:t xml:space="preserve">Police said three children were </w:t>
+      </w:r>
+      <w:proofErr w:type="spellStart"/>
+      <w:r>
         <w:rPr>
           <w:i/>
           <w:iCs/>
         </w:rPr>
-      </w:pPr>
+        <w:t>hospitalised</w:t>
+      </w:r>
+      <w:proofErr w:type="spellEnd"/>
       <w:r>
         <w:rPr>
           <w:i/>
           <w:iCs/>
         </w:rPr>
-        <w:t>Especially as it concerns a third party building up its military presence near our borders.</w:t>
-      </w:r>
-    </w:p>
-    <w:p>
-      <w:pPr>
-        <w:ind w:left="720"/>
-      </w:pPr>
-      <w:r>
-        <w:t>Named entities</w:t>
-      </w:r>
-      <w:proofErr w:type="gramStart"/>
-      <w:r>
-        <w:t>:  [</w:t>
-      </w:r>
-      <w:proofErr w:type="gramEnd"/>
-      <w:r>
-        <w:t>'third']</w:t>
-      </w:r>
-    </w:p>
-    <w:p>
-      <w:pPr>
-        <w:ind w:left="720"/>
-      </w:pPr>
-    </w:p>
-    <w:p>
-      <w:pPr>
-        <w:ind w:left="720"/>
-        <w:rPr>
-          <w:i/>
-          <w:iCs/>
-        </w:rPr>
-      </w:pPr>
-      <w:r>
-        <w:rPr>
-          <w:i/>
-          <w:iCs/>
-        </w:rPr>
-        <w:t xml:space="preserve">Police said three children were </w:t>
-      </w:r>
-      <w:proofErr w:type="spellStart"/>
-      <w:r>
-        <w:rPr>
-          <w:i/>
-          <w:iCs/>
-        </w:rPr>
-        <w:t>hospitalised</w:t>
-      </w:r>
-      <w:proofErr w:type="spellEnd"/>
-      <w:r>
-        <w:rPr>
-          <w:i/>
-          <w:iCs/>
-        </w:rPr>
-        <w:t xml:space="preserve"> for \" severe dehydration \</w:t>
-      </w:r>
-      <w:proofErr w:type="gramStart"/>
-      <w:r>
-        <w:rPr>
-          <w:i/>
-          <w:iCs/>
-        </w:rPr>
-        <w:t>" .</w:t>
-      </w:r>
-      <w:proofErr w:type="gramEnd"/>
-    </w:p>
-    <w:p>
-      <w:pPr>
-        <w:ind w:left="720"/>
-      </w:pPr>
-      <w:r>
-        <w:t>Named entities</w:t>
-      </w:r>
-      <w:proofErr w:type="gramStart"/>
-      <w:r>
-        <w:t>:  [</w:t>
-      </w:r>
-      <w:proofErr w:type="gramEnd"/>
-      <w:r>
-        <w:t>'three', '\\']</w:t>
-      </w:r>
-    </w:p>
-    <w:p/>
-    <w:p/>
-    <w:p>
-      <w:pPr>
-        <w:pStyle w:val="Kop2"/>
+        <w:t xml:space="preserve"> for \" severe dehydration \" .</w:t>
+      </w:r>
+    </w:p>
+    <w:p>
+      <w:pPr>
+        <w:ind w:left="720"/>
+      </w:pPr>
+      <w:r>
+        <w:t>Named entities:  ['three', '\\']</w:t>
+      </w:r>
+    </w:p>
+    <w:p>
+      <w:pPr>
+        <w:pStyle w:val="Heading2"/>
       </w:pPr>
       <w:bookmarkStart w:id="2" w:name="_ow1jpqrn8z1i" w:colFirst="0" w:colLast="0"/>
       <w:bookmarkEnd w:id="2"/>
@@ -4262,7 +4074,7 @@
     </w:p>
     <w:p>
       <w:pPr>
-        <w:pStyle w:val="Lijstalinea"/>
+        <w:pStyle w:val="ListParagraph"/>
         <w:numPr>
           <w:ilvl w:val="0"/>
           <w:numId w:val="5"/>
@@ -4280,7 +4092,7 @@
     </w:p>
     <w:p>
       <w:pPr>
-        <w:pStyle w:val="Lijstalinea"/>
+        <w:pStyle w:val="ListParagraph"/>
         <w:numPr>
           <w:ilvl w:val="0"/>
           <w:numId w:val="5"/>
@@ -4361,7 +4173,6 @@
     </w:p>
     <w:p/>
     <w:p/>
-    <w:p/>
     <w:p>
       <w:pPr>
         <w:numPr>
@@ -4373,7 +4184,6 @@
         <w:rPr>
           <w:b/>
         </w:rPr>
-        <w:lastRenderedPageBreak/>
         <w:t xml:space="preserve">Extract basic statistics </w:t>
       </w:r>
       <w:r>
@@ -4456,6 +4266,7 @@
         <w:ind w:left="720"/>
       </w:pPr>
       <w:r>
+        <w:lastRenderedPageBreak/>
         <w:t xml:space="preserve">Provide the following information:  </w:t>
       </w:r>
     </w:p>
@@ -4704,7 +4515,6 @@
         <w:rPr>
           <w:noProof/>
         </w:rPr>
-        <w:lastRenderedPageBreak/>
         <w:drawing>
           <wp:inline distT="0" distB="0" distL="0" distR="0" wp14:anchorId="6969F03E" wp14:editId="082916F1">
             <wp:extent cx="5380837" cy="3363022"/>
@@ -4763,47 +4573,8 @@
       <w:pPr>
         <w:ind w:left="720"/>
       </w:pPr>
-    </w:p>
-    <w:p>
-      <w:pPr>
-        <w:ind w:left="720"/>
-      </w:pPr>
-    </w:p>
-    <w:p>
-      <w:pPr>
-        <w:ind w:left="720"/>
-      </w:pPr>
-    </w:p>
-    <w:p>
-      <w:pPr>
-        <w:ind w:left="720"/>
-      </w:pPr>
-    </w:p>
-    <w:p>
-      <w:pPr>
-        <w:ind w:left="720"/>
-      </w:pPr>
-    </w:p>
-    <w:p>
-      <w:pPr>
-        <w:ind w:left="720"/>
-      </w:pPr>
-    </w:p>
-    <w:p>
-      <w:pPr>
-        <w:ind w:left="720"/>
-      </w:pPr>
-    </w:p>
-    <w:p>
-      <w:pPr>
-        <w:ind w:left="720"/>
-      </w:pPr>
-    </w:p>
-    <w:p>
-      <w:pPr>
-        <w:ind w:left="720"/>
-      </w:pPr>
-      <w:r>
+      <w:r>
+        <w:lastRenderedPageBreak/>
         <w:t xml:space="preserve">Plot 2: </w:t>
       </w:r>
     </w:p>
@@ -4815,7 +4586,6 @@
         <w:rPr>
           <w:noProof/>
         </w:rPr>
-        <w:lastRenderedPageBreak/>
         <w:drawing>
           <wp:inline distT="0" distB="0" distL="0" distR="0" wp14:anchorId="679355BC" wp14:editId="40B62E4A">
             <wp:extent cx="5400027" cy="3375016"/>
@@ -4963,17 +4733,14 @@
         <w:ind w:left="720"/>
       </w:pPr>
       <w:r>
+        <w:lastRenderedPageBreak/>
         <w:t xml:space="preserve">There is no statistically significant correlation between length of token and probabilistic complexity, though we can see that </w:t>
       </w:r>
       <w:r>
         <w:t xml:space="preserve">the </w:t>
       </w:r>
       <w:r>
-        <w:t xml:space="preserve">tokens with lengths higher than 7 characters </w:t>
-      </w:r>
-      <w:r>
-        <w:lastRenderedPageBreak/>
-        <w:t>have a high probabilistic complexity,</w:t>
+        <w:t>tokens with lengths higher than 7 characters have a high probabilistic complexity,</w:t>
       </w:r>
       <w:r>
         <w:t xml:space="preserve"> </w:t>
@@ -5010,21 +4777,13 @@
         <w:ind w:left="720"/>
       </w:pPr>
       <w:r>
-        <w:t xml:space="preserve">The scatterplot for probabilistic complexity by POS tags is not very informative, except </w:t>
-      </w:r>
-      <w:proofErr w:type="gramStart"/>
-      <w:r>
-        <w:t xml:space="preserve">that </w:t>
+        <w:t xml:space="preserve">The scatterplot for probabilistic complexity by POS tags is not very informative, except that </w:t>
       </w:r>
       <w:r>
         <w:t>subordinating conjunctions</w:t>
       </w:r>
       <w:r>
-        <w:t xml:space="preserve"> (SCONJ)</w:t>
-      </w:r>
-      <w:proofErr w:type="gramEnd"/>
-      <w:r>
-        <w:t xml:space="preserve"> as well as </w:t>
+        <w:t xml:space="preserve"> (SCONJ) as well as </w:t>
       </w:r>
       <w:proofErr w:type="spellStart"/>
       <w:r>
@@ -5091,15 +4850,7 @@
         <w:t>correlate positively with the probabilistic complexity of a word.</w:t>
       </w:r>
       <w:r>
-        <w:t xml:space="preserve"> The more syllables, the more difficult a word is to pronounce/articulate and to remember/learn. </w:t>
-      </w:r>
-      <w:proofErr w:type="gramStart"/>
-      <w:r>
-        <w:t>Thus</w:t>
-      </w:r>
-      <w:proofErr w:type="gramEnd"/>
-      <w:r>
-        <w:t xml:space="preserve"> the complexity correlation.</w:t>
+        <w:t xml:space="preserve"> The more syllables, the more difficult a word is to pronounce/articulate and to remember/learn. Thus the complexity correlation.</w:t>
       </w:r>
       <w:r>
         <w:t xml:space="preserve"> </w:t>
@@ -5289,7 +5040,7 @@
     </w:p>
     <w:tbl>
       <w:tblPr>
-        <w:tblStyle w:val="Tabelraster"/>
+        <w:tblStyle w:val="TableGrid"/>
         <w:tblpPr w:leftFromText="180" w:rightFromText="180" w:vertAnchor="text" w:horzAnchor="margin" w:tblpXSpec="center" w:tblpY="123"/>
         <w:tblW w:w="0" w:type="auto"/>
         <w:tblLook w:val="04A0" w:firstRow="1" w:lastRow="0" w:firstColumn="1" w:lastColumn="0" w:noHBand="0" w:noVBand="1"/>
@@ -5305,17 +5056,8 @@
             <w:tcW w:w="1559" w:type="dxa"/>
           </w:tcPr>
           <w:p>
-            <w:pPr>
-              <w:rPr>
-                <w:sz w:val="20"/>
-                <w:szCs w:val="20"/>
-              </w:rPr>
-            </w:pPr>
-            <w:r>
-              <w:rPr>
-                <w:sz w:val="20"/>
-                <w:szCs w:val="20"/>
-              </w:rPr>
+            <w:r>
+              <w:lastRenderedPageBreak/>
               <w:t>Baseline</w:t>
             </w:r>
           </w:p>
@@ -5325,17 +5067,7 @@
             <w:tcW w:w="1980" w:type="dxa"/>
           </w:tcPr>
           <w:p>
-            <w:pPr>
-              <w:rPr>
-                <w:sz w:val="20"/>
-                <w:szCs w:val="20"/>
-              </w:rPr>
-            </w:pPr>
-            <w:r>
-              <w:rPr>
-                <w:sz w:val="20"/>
-                <w:szCs w:val="20"/>
-              </w:rPr>
+            <w:r>
               <w:t>Accuracy on dev</w:t>
             </w:r>
           </w:p>
@@ -5345,17 +5077,7 @@
             <w:tcW w:w="2268" w:type="dxa"/>
           </w:tcPr>
           <w:p>
-            <w:pPr>
-              <w:rPr>
-                <w:sz w:val="20"/>
-                <w:szCs w:val="20"/>
-              </w:rPr>
-            </w:pPr>
-            <w:r>
-              <w:rPr>
-                <w:sz w:val="20"/>
-                <w:szCs w:val="20"/>
-              </w:rPr>
+            <w:r>
               <w:t>Accuracy on test</w:t>
             </w:r>
           </w:p>
@@ -5367,17 +5089,7 @@
             <w:tcW w:w="1559" w:type="dxa"/>
           </w:tcPr>
           <w:p>
-            <w:pPr>
-              <w:rPr>
-                <w:sz w:val="20"/>
-                <w:szCs w:val="20"/>
-              </w:rPr>
-            </w:pPr>
-            <w:r>
-              <w:rPr>
-                <w:sz w:val="20"/>
-                <w:szCs w:val="20"/>
-              </w:rPr>
+            <w:r>
               <w:t>Majority</w:t>
             </w:r>
           </w:p>
@@ -5387,17 +5099,7 @@
             <w:tcW w:w="1980" w:type="dxa"/>
           </w:tcPr>
           <w:p>
-            <w:pPr>
-              <w:rPr>
-                <w:sz w:val="20"/>
-                <w:szCs w:val="20"/>
-              </w:rPr>
-            </w:pPr>
-            <w:r>
-              <w:rPr>
-                <w:sz w:val="20"/>
-                <w:szCs w:val="20"/>
-              </w:rPr>
+            <w:r>
               <w:t>0.85</w:t>
             </w:r>
           </w:p>
@@ -5407,17 +5109,7 @@
             <w:tcW w:w="2268" w:type="dxa"/>
           </w:tcPr>
           <w:p>
-            <w:pPr>
-              <w:rPr>
-                <w:sz w:val="20"/>
-                <w:szCs w:val="20"/>
-              </w:rPr>
-            </w:pPr>
-            <w:r>
-              <w:rPr>
-                <w:sz w:val="20"/>
-                <w:szCs w:val="20"/>
-              </w:rPr>
+            <w:r>
               <w:t>0.80</w:t>
             </w:r>
           </w:p>
@@ -5429,18 +5121,7 @@
             <w:tcW w:w="1559" w:type="dxa"/>
           </w:tcPr>
           <w:p>
-            <w:pPr>
-              <w:rPr>
-                <w:sz w:val="20"/>
-                <w:szCs w:val="20"/>
-              </w:rPr>
-            </w:pPr>
-            <w:r>
-              <w:rPr>
-                <w:sz w:val="20"/>
-                <w:szCs w:val="20"/>
-              </w:rPr>
-              <w:lastRenderedPageBreak/>
+            <w:r>
               <w:t>Random</w:t>
             </w:r>
           </w:p>
@@ -5450,17 +5131,7 @@
             <w:tcW w:w="1980" w:type="dxa"/>
           </w:tcPr>
           <w:p>
-            <w:pPr>
-              <w:rPr>
-                <w:sz w:val="20"/>
-                <w:szCs w:val="20"/>
-              </w:rPr>
-            </w:pPr>
-            <w:r>
-              <w:rPr>
-                <w:sz w:val="20"/>
-                <w:szCs w:val="20"/>
-              </w:rPr>
+            <w:r>
               <w:t>0.50</w:t>
             </w:r>
           </w:p>
@@ -5470,17 +5141,7 @@
             <w:tcW w:w="2268" w:type="dxa"/>
           </w:tcPr>
           <w:p>
-            <w:pPr>
-              <w:rPr>
-                <w:sz w:val="20"/>
-                <w:szCs w:val="20"/>
-              </w:rPr>
-            </w:pPr>
-            <w:r>
-              <w:rPr>
-                <w:sz w:val="20"/>
-                <w:szCs w:val="20"/>
-              </w:rPr>
+            <w:r>
               <w:t>0.50</w:t>
             </w:r>
           </w:p>
@@ -5492,17 +5153,7 @@
             <w:tcW w:w="1559" w:type="dxa"/>
           </w:tcPr>
           <w:p>
-            <w:pPr>
-              <w:rPr>
-                <w:sz w:val="20"/>
-                <w:szCs w:val="20"/>
-              </w:rPr>
-            </w:pPr>
-            <w:r>
-              <w:rPr>
-                <w:sz w:val="20"/>
-                <w:szCs w:val="20"/>
-              </w:rPr>
+            <w:r>
               <w:t>Length</w:t>
             </w:r>
           </w:p>
@@ -5512,17 +5163,7 @@
             <w:tcW w:w="1980" w:type="dxa"/>
           </w:tcPr>
           <w:p>
-            <w:pPr>
-              <w:rPr>
-                <w:sz w:val="20"/>
-                <w:szCs w:val="20"/>
-              </w:rPr>
-            </w:pPr>
-            <w:r>
-              <w:rPr>
-                <w:sz w:val="20"/>
-                <w:szCs w:val="20"/>
-              </w:rPr>
+            <w:r>
               <w:t>0.88</w:t>
             </w:r>
           </w:p>
@@ -5532,24 +5173,10 @@
             <w:tcW w:w="2268" w:type="dxa"/>
           </w:tcPr>
           <w:p>
-            <w:pPr>
-              <w:rPr>
-                <w:sz w:val="20"/>
-                <w:szCs w:val="20"/>
-              </w:rPr>
-            </w:pPr>
-            <w:r>
-              <w:rPr>
-                <w:sz w:val="20"/>
-                <w:szCs w:val="20"/>
-              </w:rPr>
+            <w:r>
               <w:t>0.8</w:t>
             </w:r>
             <w:r>
-              <w:rPr>
-                <w:sz w:val="20"/>
-                <w:szCs w:val="20"/>
-              </w:rPr>
               <w:t>5</w:t>
             </w:r>
           </w:p>
@@ -5561,17 +5188,7 @@
             <w:tcW w:w="1559" w:type="dxa"/>
           </w:tcPr>
           <w:p>
-            <w:pPr>
-              <w:rPr>
-                <w:sz w:val="20"/>
-                <w:szCs w:val="20"/>
-              </w:rPr>
-            </w:pPr>
-            <w:r>
-              <w:rPr>
-                <w:sz w:val="20"/>
-                <w:szCs w:val="20"/>
-              </w:rPr>
+            <w:r>
               <w:t>Frequency</w:t>
             </w:r>
           </w:p>
@@ -5581,17 +5198,7 @@
             <w:tcW w:w="1980" w:type="dxa"/>
           </w:tcPr>
           <w:p>
-            <w:pPr>
-              <w:rPr>
-                <w:sz w:val="20"/>
-                <w:szCs w:val="20"/>
-              </w:rPr>
-            </w:pPr>
-            <w:r>
-              <w:rPr>
-                <w:sz w:val="20"/>
-                <w:szCs w:val="20"/>
-              </w:rPr>
+            <w:r>
               <w:t>0.85</w:t>
             </w:r>
           </w:p>
@@ -5601,24 +5208,10 @@
             <w:tcW w:w="2268" w:type="dxa"/>
           </w:tcPr>
           <w:p>
-            <w:pPr>
-              <w:rPr>
-                <w:sz w:val="20"/>
-                <w:szCs w:val="20"/>
-              </w:rPr>
-            </w:pPr>
-            <w:r>
-              <w:rPr>
-                <w:sz w:val="20"/>
-                <w:szCs w:val="20"/>
-              </w:rPr>
+            <w:r>
               <w:t>0.8</w:t>
             </w:r>
             <w:r>
-              <w:rPr>
-                <w:sz w:val="20"/>
-                <w:szCs w:val="20"/>
-              </w:rPr>
               <w:t>0</w:t>
             </w:r>
           </w:p>
@@ -5647,16 +5240,20 @@
     </w:p>
     <w:p>
       <w:r>
-        <w:t xml:space="preserve">. </w:t>
-      </w:r>
-    </w:p>
-    <w:p>
+        <w:t xml:space="preserve"> </w:t>
+      </w:r>
+    </w:p>
+    <w:p>
+      <w:pPr>
+        <w:ind w:left="720"/>
+      </w:pPr>
       <w:r>
         <w:t xml:space="preserve">We ended up with 8 for the length threshold and 0.055 for the frequency threshold after running the threshold experiments. These thresholds yielded the highest accuracies. </w:t>
       </w:r>
     </w:p>
     <w:p>
       <w:pPr>
+        <w:ind w:left="720"/>
         <w:rPr>
           <w:color w:val="000000" w:themeColor="text1"/>
         </w:rPr>
@@ -5665,33 +5262,25 @@
         <w:rPr>
           <w:color w:val="000000" w:themeColor="text1"/>
         </w:rPr>
-        <w:t xml:space="preserve">As we can see in the table above, accuracy is lowest for random on both dev and test (0.50). This makes </w:t>
-      </w:r>
-      <w:proofErr w:type="gramStart"/>
+        <w:t>As we can see in the table above, accuracy is lowest for random on both dev and test (0.50). This makes sense,</w:t>
+      </w:r>
       <w:r>
         <w:rPr>
           <w:color w:val="000000" w:themeColor="text1"/>
         </w:rPr>
-        <w:t>sense,</w:t>
+        <w:t xml:space="preserve"> </w:t>
       </w:r>
       <w:r>
         <w:rPr>
           <w:color w:val="000000" w:themeColor="text1"/>
         </w:rPr>
-        <w:t xml:space="preserve"> </w:t>
+        <w:t xml:space="preserve">since we would expect random to perform at 50% chance level. </w:t>
       </w:r>
       <w:r>
         <w:rPr>
           <w:color w:val="000000" w:themeColor="text1"/>
         </w:rPr>
-        <w:t>since</w:t>
-      </w:r>
-      <w:proofErr w:type="gramEnd"/>
-      <w:r>
-        <w:rPr>
-          <w:color w:val="000000" w:themeColor="text1"/>
-        </w:rPr>
-        <w:t xml:space="preserve"> we would expect random to perform at 50% chance level. </w:t>
+        <w:t>Best performing results were obtained for length baseline, followed closely by majority and frequency baselines. Even so, in the next analyses we will see that accuracy is doubtful for showing correct performance results for the random and frequency models.</w:t>
       </w:r>
     </w:p>
     <w:p/>
@@ -5704,7 +5293,6 @@
         <w:t xml:space="preserve">Store the predictions in a way that allows you to calculate precision, recall, and F-measure and fill the table in exercise 12. </w:t>
       </w:r>
     </w:p>
-    <w:p/>
     <w:p>
       <w:r>
         <w:tab/>
@@ -5712,7 +5300,36 @@
     </w:p>
     <w:p>
       <w:pPr>
-        <w:pStyle w:val="Kop2"/>
+        <w:ind w:left="720"/>
+      </w:pPr>
+      <w:r>
+        <w:t xml:space="preserve">For each baseline a file named </w:t>
+      </w:r>
+      <w:proofErr w:type="spellStart"/>
+      <w:r>
+        <w:t>model_output.tsv</w:t>
+      </w:r>
+      <w:proofErr w:type="spellEnd"/>
+      <w:r>
+        <w:t xml:space="preserve"> will be stored in directory experiments/</w:t>
+      </w:r>
+      <w:proofErr w:type="spellStart"/>
+      <w:r>
+        <w:t>model_name</w:t>
+      </w:r>
+      <w:proofErr w:type="spellEnd"/>
+      <w:r>
+        <w:t>. This output file will be used later on in exercise 12 in order to compute more advanced metrics.</w:t>
+      </w:r>
+    </w:p>
+    <w:p>
+      <w:r>
+        <w:tab/>
+      </w:r>
+    </w:p>
+    <w:p>
+      <w:pPr>
+        <w:pStyle w:val="Heading2"/>
       </w:pPr>
       <w:bookmarkStart w:id="3" w:name="_wo4evtr4c8re" w:colFirst="0" w:colLast="0"/>
       <w:bookmarkEnd w:id="3"/>
@@ -5851,7 +5468,7 @@
     </w:p>
     <w:p>
       <w:pPr>
-        <w:pStyle w:val="Lijstalinea"/>
+        <w:pStyle w:val="ListParagraph"/>
         <w:numPr>
           <w:ilvl w:val="0"/>
           <w:numId w:val="7"/>
@@ -5869,19 +5486,20 @@
     </w:p>
     <w:p>
       <w:pPr>
-        <w:pStyle w:val="Lijstalinea"/>
+        <w:pStyle w:val="ListParagraph"/>
         <w:numPr>
           <w:ilvl w:val="0"/>
           <w:numId w:val="7"/>
         </w:numPr>
       </w:pPr>
       <w:r>
+        <w:lastRenderedPageBreak/>
         <w:t>tags.txt that will contain a vocabulary of unique tags or classes found in the 3 parsed labels datasets</w:t>
       </w:r>
     </w:p>
     <w:p>
       <w:pPr>
-        <w:pStyle w:val="Lijstalinea"/>
+        <w:pStyle w:val="ListParagraph"/>
         <w:numPr>
           <w:ilvl w:val="0"/>
           <w:numId w:val="7"/>
@@ -5889,14 +5507,9 @@
       </w:pPr>
       <w:proofErr w:type="spellStart"/>
       <w:r>
-        <w:t>dataset_</w:t>
-      </w:r>
-      <w:proofErr w:type="gramStart"/>
-      <w:r>
-        <w:t>params.json</w:t>
+        <w:t>dataset_params.json</w:t>
       </w:r>
       <w:proofErr w:type="spellEnd"/>
-      <w:proofErr w:type="gramEnd"/>
       <w:r>
         <w:t xml:space="preserve"> will contain the 3 </w:t>
       </w:r>
@@ -5940,7 +5553,6 @@
           <w:b/>
           <w:bCs/>
         </w:rPr>
-        <w:lastRenderedPageBreak/>
         <w:t xml:space="preserve">Inspect the file </w:t>
       </w:r>
       <w:r>
@@ -5979,7 +5591,7 @@
     </w:p>
     <w:p>
       <w:pPr>
-        <w:pStyle w:val="Lijstalinea"/>
+        <w:pStyle w:val="ListParagraph"/>
         <w:numPr>
           <w:ilvl w:val="0"/>
           <w:numId w:val="6"/>
@@ -6023,13 +5635,8 @@
         <w:t xml:space="preserve">a </w:t>
       </w:r>
       <w:proofErr w:type="spellStart"/>
-      <w:proofErr w:type="gramStart"/>
-      <w:r>
-        <w:t>params.embedding</w:t>
-      </w:r>
-      <w:proofErr w:type="gramEnd"/>
-      <w:r>
-        <w:t>_dim</w:t>
+      <w:r>
+        <w:t>params.embedding_dim</w:t>
       </w:r>
       <w:proofErr w:type="spellEnd"/>
       <w:r>
@@ -6050,7 +5657,7 @@
     </w:p>
     <w:p>
       <w:pPr>
-        <w:pStyle w:val="Lijstalinea"/>
+        <w:pStyle w:val="ListParagraph"/>
         <w:numPr>
           <w:ilvl w:val="0"/>
           <w:numId w:val="6"/>
@@ -6097,7 +5704,7 @@
     </w:p>
     <w:p>
       <w:pPr>
-        <w:pStyle w:val="Lijstalinea"/>
+        <w:pStyle w:val="ListParagraph"/>
         <w:numPr>
           <w:ilvl w:val="0"/>
           <w:numId w:val="6"/>
@@ -6106,14 +5713,12 @@
       <w:r>
         <w:t xml:space="preserve">Fully connected </w:t>
       </w:r>
-      <w:proofErr w:type="gramStart"/>
       <w:r>
         <w:t>layer</w:t>
       </w:r>
       <w:r>
         <w:t>:</w:t>
       </w:r>
-      <w:proofErr w:type="gramEnd"/>
       <w:r>
         <w:t xml:space="preserve"> helps convert the LSTM output for each token to a distribution over NER </w:t>
       </w:r>
@@ -6126,33 +5731,15 @@
           <w:color w:val="262626"/>
           <w:shd w:val="clear" w:color="auto" w:fill="FFFFFF"/>
         </w:rPr>
-        <w:t xml:space="preserve">This applies a linear transformation to the incoming tokens from the LTSM by multiplying them with a weight matrix and applying a bias. The result is an output </w:t>
-      </w:r>
-      <w:proofErr w:type="gramStart"/>
+        <w:t>This applies a linear transformation to the incoming tokens from the LTSM by multiplying them with a weight matrix and applying a bias. The result is an output tensor</w:t>
+      </w:r>
       <w:r>
         <w:rPr>
           <w:rFonts w:ascii="Helvetica" w:hAnsi="Helvetica" w:cs="Helvetica"/>
           <w:color w:val="262626"/>
           <w:shd w:val="clear" w:color="auto" w:fill="FFFFFF"/>
         </w:rPr>
-        <w:t>tensor</w:t>
-      </w:r>
-      <w:r>
-        <w:rPr>
-          <w:rFonts w:ascii="Helvetica" w:hAnsi="Helvetica" w:cs="Helvetica"/>
-          <w:color w:val="262626"/>
-          <w:shd w:val="clear" w:color="auto" w:fill="FFFFFF"/>
-        </w:rPr>
-        <w:t>;</w:t>
-      </w:r>
-      <w:proofErr w:type="gramEnd"/>
-      <w:r>
-        <w:rPr>
-          <w:rFonts w:ascii="Helvetica" w:hAnsi="Helvetica" w:cs="Helvetica"/>
-          <w:color w:val="262626"/>
-          <w:shd w:val="clear" w:color="auto" w:fill="FFFFFF"/>
-        </w:rPr>
-        <w:t xml:space="preserve"> </w:t>
+        <w:t xml:space="preserve">; </w:t>
       </w:r>
       <w:r>
         <w:rPr>
@@ -6727,6 +6314,7 @@
         </w:rPr>
       </w:pPr>
       <w:r>
+        <w:lastRenderedPageBreak/>
         <w:t>The original code only outputs the accuracy and the loss</w:t>
       </w:r>
       <w:r>
@@ -6806,7 +6394,8 @@
     <w:tbl>
       <w:tblPr>
         <w:tblStyle w:val="a0"/>
-        <w:tblW w:w="10479" w:type="dxa"/>
+        <w:tblW w:w="9172" w:type="dxa"/>
+        <w:tblInd w:w="82" w:type="dxa"/>
         <w:tblBorders>
           <w:top w:val="nil"/>
           <w:left w:val="nil"/>
@@ -6819,15 +6408,15 @@
         <w:tblLook w:val="0600" w:firstRow="0" w:lastRow="0" w:firstColumn="0" w:lastColumn="0" w:noHBand="1" w:noVBand="1"/>
       </w:tblPr>
       <w:tblGrid>
-        <w:gridCol w:w="1215"/>
-        <w:gridCol w:w="1020"/>
-        <w:gridCol w:w="1200"/>
-        <w:gridCol w:w="1200"/>
-        <w:gridCol w:w="1200"/>
-        <w:gridCol w:w="1200"/>
-        <w:gridCol w:w="1200"/>
-        <w:gridCol w:w="1122"/>
-        <w:gridCol w:w="1122"/>
+        <w:gridCol w:w="1162"/>
+        <w:gridCol w:w="990"/>
+        <w:gridCol w:w="900"/>
+        <w:gridCol w:w="900"/>
+        <w:gridCol w:w="1260"/>
+        <w:gridCol w:w="900"/>
+        <w:gridCol w:w="810"/>
+        <w:gridCol w:w="1170"/>
+        <w:gridCol w:w="1080"/>
       </w:tblGrid>
       <w:tr>
         <w:trPr>
@@ -6835,7 +6424,7 @@
         </w:trPr>
         <w:tc>
           <w:tcPr>
-            <w:tcW w:w="1215" w:type="dxa"/>
+            <w:tcW w:w="1162" w:type="dxa"/>
             <w:tcBorders>
               <w:top w:val="single" w:sz="6" w:space="0" w:color="CCCCCC"/>
               <w:left w:val="single" w:sz="6" w:space="0" w:color="CCCCCC"/>
@@ -6856,14 +6445,13 @@
               <w:jc w:val="center"/>
             </w:pPr>
             <w:r>
-              <w:lastRenderedPageBreak/>
               <w:t>Model</w:t>
             </w:r>
           </w:p>
         </w:tc>
         <w:tc>
           <w:tcPr>
-            <w:tcW w:w="3420" w:type="dxa"/>
+            <w:tcW w:w="2790" w:type="dxa"/>
             <w:gridSpan w:val="3"/>
             <w:tcBorders>
               <w:top w:val="single" w:sz="6" w:space="0" w:color="CCCCCC"/>
@@ -6891,7 +6479,7 @@
         </w:tc>
         <w:tc>
           <w:tcPr>
-            <w:tcW w:w="3600" w:type="dxa"/>
+            <w:tcW w:w="2970" w:type="dxa"/>
             <w:gridSpan w:val="3"/>
             <w:tcBorders>
               <w:top w:val="single" w:sz="6" w:space="0" w:color="CCCCCC"/>
@@ -6919,7 +6507,7 @@
         </w:tc>
         <w:tc>
           <w:tcPr>
-            <w:tcW w:w="1122" w:type="dxa"/>
+            <w:tcW w:w="1170" w:type="dxa"/>
             <w:tcBorders>
               <w:top w:val="single" w:sz="6" w:space="0" w:color="CCCCCC"/>
               <w:left w:val="single" w:sz="6" w:space="0" w:color="CCCCCC"/>
@@ -6947,7 +6535,7 @@
         </w:tc>
         <w:tc>
           <w:tcPr>
-            <w:tcW w:w="1122" w:type="dxa"/>
+            <w:tcW w:w="1080" w:type="dxa"/>
             <w:tcBorders>
               <w:top w:val="single" w:sz="6" w:space="0" w:color="CCCCCC"/>
               <w:left w:val="single" w:sz="6" w:space="0" w:color="CCCCCC"/>
@@ -6973,7 +6561,7 @@
         </w:trPr>
         <w:tc>
           <w:tcPr>
-            <w:tcW w:w="1215" w:type="dxa"/>
+            <w:tcW w:w="1162" w:type="dxa"/>
             <w:tcBorders>
               <w:top w:val="single" w:sz="6" w:space="0" w:color="CCCCCC"/>
               <w:left w:val="single" w:sz="6" w:space="0" w:color="CCCCCC"/>
@@ -7001,7 +6589,7 @@
         </w:tc>
         <w:tc>
           <w:tcPr>
-            <w:tcW w:w="1020" w:type="dxa"/>
+            <w:tcW w:w="990" w:type="dxa"/>
             <w:tcBorders>
               <w:top w:val="single" w:sz="6" w:space="0" w:color="CCCCCC"/>
               <w:left w:val="single" w:sz="6" w:space="0" w:color="CCCCCC"/>
@@ -7032,7 +6620,7 @@
         </w:tc>
         <w:tc>
           <w:tcPr>
-            <w:tcW w:w="1200" w:type="dxa"/>
+            <w:tcW w:w="900" w:type="dxa"/>
             <w:tcBorders>
               <w:top w:val="single" w:sz="6" w:space="0" w:color="CCCCCC"/>
               <w:left w:val="single" w:sz="6" w:space="0" w:color="CCCCCC"/>
@@ -7063,7 +6651,7 @@
         </w:tc>
         <w:tc>
           <w:tcPr>
-            <w:tcW w:w="1200" w:type="dxa"/>
+            <w:tcW w:w="900" w:type="dxa"/>
             <w:tcBorders>
               <w:top w:val="single" w:sz="6" w:space="0" w:color="CCCCCC"/>
               <w:left w:val="single" w:sz="6" w:space="0" w:color="CCCCCC"/>
@@ -7094,7 +6682,7 @@
         </w:tc>
         <w:tc>
           <w:tcPr>
-            <w:tcW w:w="1200" w:type="dxa"/>
+            <w:tcW w:w="1260" w:type="dxa"/>
             <w:tcBorders>
               <w:top w:val="single" w:sz="6" w:space="0" w:color="CCCCCC"/>
               <w:left w:val="single" w:sz="6" w:space="0" w:color="CCCCCC"/>
@@ -7125,7 +6713,7 @@
         </w:tc>
         <w:tc>
           <w:tcPr>
-            <w:tcW w:w="1200" w:type="dxa"/>
+            <w:tcW w:w="900" w:type="dxa"/>
             <w:tcBorders>
               <w:top w:val="single" w:sz="6" w:space="0" w:color="CCCCCC"/>
               <w:left w:val="single" w:sz="6" w:space="0" w:color="CCCCCC"/>
@@ -7156,7 +6744,7 @@
         </w:tc>
         <w:tc>
           <w:tcPr>
-            <w:tcW w:w="1200" w:type="dxa"/>
+            <w:tcW w:w="810" w:type="dxa"/>
             <w:tcBorders>
               <w:top w:val="single" w:sz="6" w:space="0" w:color="CCCCCC"/>
               <w:left w:val="single" w:sz="6" w:space="0" w:color="CCCCCC"/>
@@ -7187,7 +6775,7 @@
         </w:tc>
         <w:tc>
           <w:tcPr>
-            <w:tcW w:w="1122" w:type="dxa"/>
+            <w:tcW w:w="1170" w:type="dxa"/>
             <w:tcBorders>
               <w:top w:val="single" w:sz="6" w:space="0" w:color="CCCCCC"/>
               <w:left w:val="single" w:sz="6" w:space="0" w:color="CCCCCC"/>
@@ -7214,7 +6802,7 @@
         </w:tc>
         <w:tc>
           <w:tcPr>
-            <w:tcW w:w="1122" w:type="dxa"/>
+            <w:tcW w:w="1080" w:type="dxa"/>
             <w:tcBorders>
               <w:top w:val="single" w:sz="6" w:space="0" w:color="CCCCCC"/>
               <w:left w:val="single" w:sz="6" w:space="0" w:color="CCCCCC"/>
@@ -7239,7 +6827,7 @@
         </w:trPr>
         <w:tc>
           <w:tcPr>
-            <w:tcW w:w="1215" w:type="dxa"/>
+            <w:tcW w:w="1162" w:type="dxa"/>
             <w:tcBorders>
               <w:top w:val="single" w:sz="6" w:space="0" w:color="CCCCCC"/>
               <w:left w:val="single" w:sz="6" w:space="0" w:color="CCCCCC"/>
@@ -7270,7 +6858,7 @@
         </w:tc>
         <w:tc>
           <w:tcPr>
-            <w:tcW w:w="1020" w:type="dxa"/>
+            <w:tcW w:w="990" w:type="dxa"/>
             <w:tcBorders>
               <w:top w:val="single" w:sz="6" w:space="0" w:color="CCCCCC"/>
               <w:left w:val="single" w:sz="6" w:space="0" w:color="CCCCCC"/>
@@ -7288,6 +6876,7 @@
           <w:p>
             <w:pPr>
               <w:widowControl w:val="0"/>
+              <w:jc w:val="center"/>
               <w:rPr>
                 <w:sz w:val="24"/>
                 <w:szCs w:val="24"/>
@@ -7304,7 +6893,7 @@
         </w:tc>
         <w:tc>
           <w:tcPr>
-            <w:tcW w:w="1200" w:type="dxa"/>
+            <w:tcW w:w="900" w:type="dxa"/>
             <w:tcBorders>
               <w:top w:val="single" w:sz="6" w:space="0" w:color="CCCCCC"/>
               <w:left w:val="single" w:sz="6" w:space="0" w:color="CCCCCC"/>
@@ -7322,6 +6911,7 @@
           <w:p>
             <w:pPr>
               <w:widowControl w:val="0"/>
+              <w:jc w:val="center"/>
               <w:rPr>
                 <w:sz w:val="24"/>
                 <w:szCs w:val="24"/>
@@ -7338,7 +6928,7 @@
         </w:tc>
         <w:tc>
           <w:tcPr>
-            <w:tcW w:w="1200" w:type="dxa"/>
+            <w:tcW w:w="900" w:type="dxa"/>
             <w:tcBorders>
               <w:top w:val="single" w:sz="6" w:space="0" w:color="CCCCCC"/>
               <w:left w:val="single" w:sz="6" w:space="0" w:color="CCCCCC"/>
@@ -7356,6 +6946,7 @@
           <w:p>
             <w:pPr>
               <w:widowControl w:val="0"/>
+              <w:jc w:val="center"/>
               <w:rPr>
                 <w:sz w:val="24"/>
                 <w:szCs w:val="24"/>
@@ -7372,7 +6963,7 @@
         </w:tc>
         <w:tc>
           <w:tcPr>
-            <w:tcW w:w="1200" w:type="dxa"/>
+            <w:tcW w:w="1260" w:type="dxa"/>
             <w:tcBorders>
               <w:top w:val="single" w:sz="6" w:space="0" w:color="CCCCCC"/>
               <w:left w:val="single" w:sz="6" w:space="0" w:color="CCCCCC"/>
@@ -7390,6 +6981,7 @@
           <w:p>
             <w:pPr>
               <w:widowControl w:val="0"/>
+              <w:jc w:val="center"/>
               <w:rPr>
                 <w:sz w:val="24"/>
                 <w:szCs w:val="24"/>
@@ -7406,7 +6998,7 @@
         </w:tc>
         <w:tc>
           <w:tcPr>
-            <w:tcW w:w="1200" w:type="dxa"/>
+            <w:tcW w:w="900" w:type="dxa"/>
             <w:tcBorders>
               <w:top w:val="single" w:sz="6" w:space="0" w:color="CCCCCC"/>
               <w:left w:val="single" w:sz="6" w:space="0" w:color="CCCCCC"/>
@@ -7424,6 +7016,7 @@
           <w:p>
             <w:pPr>
               <w:widowControl w:val="0"/>
+              <w:jc w:val="center"/>
               <w:rPr>
                 <w:sz w:val="24"/>
                 <w:szCs w:val="24"/>
@@ -7440,7 +7033,7 @@
         </w:tc>
         <w:tc>
           <w:tcPr>
-            <w:tcW w:w="1200" w:type="dxa"/>
+            <w:tcW w:w="810" w:type="dxa"/>
             <w:tcBorders>
               <w:top w:val="single" w:sz="6" w:space="0" w:color="CCCCCC"/>
               <w:left w:val="single" w:sz="6" w:space="0" w:color="CCCCCC"/>
@@ -7458,6 +7051,7 @@
           <w:p>
             <w:pPr>
               <w:widowControl w:val="0"/>
+              <w:jc w:val="center"/>
               <w:rPr>
                 <w:sz w:val="24"/>
                 <w:szCs w:val="24"/>
@@ -7474,7 +7068,7 @@
         </w:tc>
         <w:tc>
           <w:tcPr>
-            <w:tcW w:w="1122" w:type="dxa"/>
+            <w:tcW w:w="1170" w:type="dxa"/>
             <w:tcBorders>
               <w:top w:val="single" w:sz="6" w:space="0" w:color="CCCCCC"/>
               <w:left w:val="single" w:sz="6" w:space="0" w:color="CCCCCC"/>
@@ -7492,6 +7086,7 @@
           <w:p>
             <w:pPr>
               <w:widowControl w:val="0"/>
+              <w:jc w:val="center"/>
               <w:rPr>
                 <w:sz w:val="24"/>
                 <w:szCs w:val="24"/>
@@ -7508,7 +7103,7 @@
         </w:tc>
         <w:tc>
           <w:tcPr>
-            <w:tcW w:w="1122" w:type="dxa"/>
+            <w:tcW w:w="1080" w:type="dxa"/>
             <w:tcBorders>
               <w:top w:val="single" w:sz="6" w:space="0" w:color="CCCCCC"/>
               <w:left w:val="single" w:sz="6" w:space="0" w:color="CCCCCC"/>
@@ -7519,6 +7114,7 @@
           <w:p>
             <w:pPr>
               <w:widowControl w:val="0"/>
+              <w:jc w:val="center"/>
               <w:rPr>
                 <w:sz w:val="24"/>
                 <w:szCs w:val="24"/>
@@ -7540,7 +7136,7 @@
         </w:trPr>
         <w:tc>
           <w:tcPr>
-            <w:tcW w:w="1215" w:type="dxa"/>
+            <w:tcW w:w="1162" w:type="dxa"/>
             <w:tcBorders>
               <w:top w:val="single" w:sz="6" w:space="0" w:color="CCCCCC"/>
               <w:left w:val="single" w:sz="6" w:space="0" w:color="CCCCCC"/>
@@ -7572,7 +7168,7 @@
         </w:tc>
         <w:tc>
           <w:tcPr>
-            <w:tcW w:w="1020" w:type="dxa"/>
+            <w:tcW w:w="990" w:type="dxa"/>
             <w:tcBorders>
               <w:top w:val="single" w:sz="6" w:space="0" w:color="CCCCCC"/>
               <w:left w:val="single" w:sz="6" w:space="0" w:color="CCCCCC"/>
@@ -7591,6 +7187,7 @@
           <w:p>
             <w:pPr>
               <w:widowControl w:val="0"/>
+              <w:jc w:val="center"/>
               <w:rPr>
                 <w:sz w:val="24"/>
                 <w:szCs w:val="24"/>
@@ -7607,7 +7204,7 @@
         </w:tc>
         <w:tc>
           <w:tcPr>
-            <w:tcW w:w="1200" w:type="dxa"/>
+            <w:tcW w:w="900" w:type="dxa"/>
             <w:tcBorders>
               <w:top w:val="single" w:sz="6" w:space="0" w:color="CCCCCC"/>
               <w:left w:val="single" w:sz="6" w:space="0" w:color="CCCCCC"/>
@@ -7626,6 +7223,7 @@
           <w:p>
             <w:pPr>
               <w:widowControl w:val="0"/>
+              <w:jc w:val="center"/>
               <w:rPr>
                 <w:sz w:val="24"/>
                 <w:szCs w:val="24"/>
@@ -7642,7 +7240,7 @@
         </w:tc>
         <w:tc>
           <w:tcPr>
-            <w:tcW w:w="1200" w:type="dxa"/>
+            <w:tcW w:w="900" w:type="dxa"/>
             <w:tcBorders>
               <w:top w:val="single" w:sz="6" w:space="0" w:color="CCCCCC"/>
               <w:left w:val="single" w:sz="6" w:space="0" w:color="CCCCCC"/>
@@ -7661,6 +7259,7 @@
           <w:p>
             <w:pPr>
               <w:widowControl w:val="0"/>
+              <w:jc w:val="center"/>
               <w:rPr>
                 <w:sz w:val="24"/>
                 <w:szCs w:val="24"/>
@@ -7677,7 +7276,7 @@
         </w:tc>
         <w:tc>
           <w:tcPr>
-            <w:tcW w:w="1200" w:type="dxa"/>
+            <w:tcW w:w="1260" w:type="dxa"/>
             <w:tcBorders>
               <w:top w:val="single" w:sz="6" w:space="0" w:color="CCCCCC"/>
               <w:left w:val="single" w:sz="6" w:space="0" w:color="CCCCCC"/>
@@ -7696,6 +7295,7 @@
           <w:p>
             <w:pPr>
               <w:widowControl w:val="0"/>
+              <w:jc w:val="center"/>
               <w:rPr>
                 <w:sz w:val="24"/>
                 <w:szCs w:val="24"/>
@@ -7712,7 +7312,7 @@
         </w:tc>
         <w:tc>
           <w:tcPr>
-            <w:tcW w:w="1200" w:type="dxa"/>
+            <w:tcW w:w="900" w:type="dxa"/>
             <w:tcBorders>
               <w:top w:val="single" w:sz="6" w:space="0" w:color="CCCCCC"/>
               <w:left w:val="single" w:sz="6" w:space="0" w:color="CCCCCC"/>
@@ -7731,6 +7331,7 @@
           <w:p>
             <w:pPr>
               <w:widowControl w:val="0"/>
+              <w:jc w:val="center"/>
               <w:rPr>
                 <w:sz w:val="24"/>
                 <w:szCs w:val="24"/>
@@ -7747,7 +7348,7 @@
         </w:tc>
         <w:tc>
           <w:tcPr>
-            <w:tcW w:w="1200" w:type="dxa"/>
+            <w:tcW w:w="810" w:type="dxa"/>
             <w:tcBorders>
               <w:top w:val="single" w:sz="6" w:space="0" w:color="CCCCCC"/>
               <w:left w:val="single" w:sz="6" w:space="0" w:color="CCCCCC"/>
@@ -7766,6 +7367,7 @@
           <w:p>
             <w:pPr>
               <w:widowControl w:val="0"/>
+              <w:jc w:val="center"/>
               <w:rPr>
                 <w:sz w:val="24"/>
                 <w:szCs w:val="24"/>
@@ -7782,7 +7384,7 @@
         </w:tc>
         <w:tc>
           <w:tcPr>
-            <w:tcW w:w="1122" w:type="dxa"/>
+            <w:tcW w:w="1170" w:type="dxa"/>
             <w:tcBorders>
               <w:top w:val="single" w:sz="6" w:space="0" w:color="CCCCCC"/>
               <w:left w:val="single" w:sz="6" w:space="0" w:color="CCCCCC"/>
@@ -7801,6 +7403,7 @@
           <w:p>
             <w:pPr>
               <w:widowControl w:val="0"/>
+              <w:jc w:val="center"/>
               <w:rPr>
                 <w:sz w:val="24"/>
                 <w:szCs w:val="24"/>
@@ -7817,7 +7420,7 @@
         </w:tc>
         <w:tc>
           <w:tcPr>
-            <w:tcW w:w="1122" w:type="dxa"/>
+            <w:tcW w:w="1080" w:type="dxa"/>
             <w:tcBorders>
               <w:top w:val="single" w:sz="6" w:space="0" w:color="CCCCCC"/>
               <w:left w:val="single" w:sz="6" w:space="0" w:color="CCCCCC"/>
@@ -7828,6 +7431,7 @@
           <w:p>
             <w:pPr>
               <w:widowControl w:val="0"/>
+              <w:jc w:val="center"/>
               <w:rPr>
                 <w:sz w:val="24"/>
                 <w:szCs w:val="24"/>
@@ -7849,7 +7453,7 @@
         </w:trPr>
         <w:tc>
           <w:tcPr>
-            <w:tcW w:w="1215" w:type="dxa"/>
+            <w:tcW w:w="1162" w:type="dxa"/>
             <w:tcBorders>
               <w:top w:val="single" w:sz="6" w:space="0" w:color="CCCCCC"/>
               <w:left w:val="single" w:sz="6" w:space="0" w:color="CCCCCC"/>
@@ -7881,7 +7485,7 @@
         </w:tc>
         <w:tc>
           <w:tcPr>
-            <w:tcW w:w="1020" w:type="dxa"/>
+            <w:tcW w:w="990" w:type="dxa"/>
             <w:tcBorders>
               <w:top w:val="single" w:sz="6" w:space="0" w:color="CCCCCC"/>
               <w:left w:val="single" w:sz="6" w:space="0" w:color="CCCCCC"/>
@@ -7900,6 +7504,7 @@
           <w:p>
             <w:pPr>
               <w:widowControl w:val="0"/>
+              <w:jc w:val="center"/>
               <w:rPr>
                 <w:sz w:val="24"/>
                 <w:szCs w:val="24"/>
@@ -7916,7 +7521,7 @@
         </w:tc>
         <w:tc>
           <w:tcPr>
-            <w:tcW w:w="1200" w:type="dxa"/>
+            <w:tcW w:w="900" w:type="dxa"/>
             <w:tcBorders>
               <w:top w:val="single" w:sz="6" w:space="0" w:color="CCCCCC"/>
               <w:left w:val="single" w:sz="6" w:space="0" w:color="CCCCCC"/>
@@ -7935,6 +7540,7 @@
           <w:p>
             <w:pPr>
               <w:widowControl w:val="0"/>
+              <w:jc w:val="center"/>
               <w:rPr>
                 <w:sz w:val="24"/>
                 <w:szCs w:val="24"/>
@@ -7951,7 +7557,7 @@
         </w:tc>
         <w:tc>
           <w:tcPr>
-            <w:tcW w:w="1200" w:type="dxa"/>
+            <w:tcW w:w="900" w:type="dxa"/>
             <w:tcBorders>
               <w:top w:val="single" w:sz="6" w:space="0" w:color="CCCCCC"/>
               <w:left w:val="single" w:sz="6" w:space="0" w:color="CCCCCC"/>
@@ -7970,6 +7576,7 @@
           <w:p>
             <w:pPr>
               <w:widowControl w:val="0"/>
+              <w:jc w:val="center"/>
               <w:rPr>
                 <w:sz w:val="24"/>
                 <w:szCs w:val="24"/>
@@ -7986,7 +7593,7 @@
         </w:tc>
         <w:tc>
           <w:tcPr>
-            <w:tcW w:w="1200" w:type="dxa"/>
+            <w:tcW w:w="1260" w:type="dxa"/>
             <w:tcBorders>
               <w:top w:val="single" w:sz="6" w:space="0" w:color="CCCCCC"/>
               <w:left w:val="single" w:sz="6" w:space="0" w:color="CCCCCC"/>
@@ -8005,6 +7612,7 @@
           <w:p>
             <w:pPr>
               <w:widowControl w:val="0"/>
+              <w:jc w:val="center"/>
               <w:rPr>
                 <w:sz w:val="24"/>
                 <w:szCs w:val="24"/>
@@ -8021,7 +7629,7 @@
         </w:tc>
         <w:tc>
           <w:tcPr>
-            <w:tcW w:w="1200" w:type="dxa"/>
+            <w:tcW w:w="900" w:type="dxa"/>
             <w:tcBorders>
               <w:top w:val="single" w:sz="6" w:space="0" w:color="CCCCCC"/>
               <w:left w:val="single" w:sz="6" w:space="0" w:color="CCCCCC"/>
@@ -8040,6 +7648,7 @@
           <w:p>
             <w:pPr>
               <w:widowControl w:val="0"/>
+              <w:jc w:val="center"/>
               <w:rPr>
                 <w:sz w:val="24"/>
                 <w:szCs w:val="24"/>
@@ -8056,7 +7665,7 @@
         </w:tc>
         <w:tc>
           <w:tcPr>
-            <w:tcW w:w="1200" w:type="dxa"/>
+            <w:tcW w:w="810" w:type="dxa"/>
             <w:tcBorders>
               <w:top w:val="single" w:sz="6" w:space="0" w:color="CCCCCC"/>
               <w:left w:val="single" w:sz="6" w:space="0" w:color="CCCCCC"/>
@@ -8075,6 +7684,7 @@
           <w:p>
             <w:pPr>
               <w:widowControl w:val="0"/>
+              <w:jc w:val="center"/>
               <w:rPr>
                 <w:sz w:val="24"/>
                 <w:szCs w:val="24"/>
@@ -8091,7 +7701,7 @@
         </w:tc>
         <w:tc>
           <w:tcPr>
-            <w:tcW w:w="1122" w:type="dxa"/>
+            <w:tcW w:w="1170" w:type="dxa"/>
             <w:tcBorders>
               <w:top w:val="single" w:sz="6" w:space="0" w:color="CCCCCC"/>
               <w:left w:val="single" w:sz="6" w:space="0" w:color="CCCCCC"/>
@@ -8110,6 +7720,7 @@
           <w:p>
             <w:pPr>
               <w:widowControl w:val="0"/>
+              <w:jc w:val="center"/>
               <w:rPr>
                 <w:sz w:val="24"/>
                 <w:szCs w:val="24"/>
@@ -8126,7 +7737,7 @@
         </w:tc>
         <w:tc>
           <w:tcPr>
-            <w:tcW w:w="1122" w:type="dxa"/>
+            <w:tcW w:w="1080" w:type="dxa"/>
             <w:tcBorders>
               <w:top w:val="single" w:sz="6" w:space="0" w:color="CCCCCC"/>
               <w:left w:val="single" w:sz="6" w:space="0" w:color="CCCCCC"/>
@@ -8137,6 +7748,7 @@
           <w:p>
             <w:pPr>
               <w:widowControl w:val="0"/>
+              <w:jc w:val="center"/>
               <w:rPr>
                 <w:sz w:val="24"/>
                 <w:szCs w:val="24"/>
@@ -8158,7 +7770,7 @@
         </w:trPr>
         <w:tc>
           <w:tcPr>
-            <w:tcW w:w="1215" w:type="dxa"/>
+            <w:tcW w:w="1162" w:type="dxa"/>
             <w:tcBorders>
               <w:top w:val="single" w:sz="6" w:space="0" w:color="CCCCCC"/>
               <w:left w:val="single" w:sz="6" w:space="0" w:color="CCCCCC"/>
@@ -8190,7 +7802,7 @@
         </w:tc>
         <w:tc>
           <w:tcPr>
-            <w:tcW w:w="1020" w:type="dxa"/>
+            <w:tcW w:w="990" w:type="dxa"/>
             <w:tcBorders>
               <w:top w:val="single" w:sz="6" w:space="0" w:color="CCCCCC"/>
               <w:left w:val="single" w:sz="6" w:space="0" w:color="CCCCCC"/>
@@ -8209,6 +7821,7 @@
           <w:p>
             <w:pPr>
               <w:widowControl w:val="0"/>
+              <w:jc w:val="center"/>
               <w:rPr>
                 <w:sz w:val="24"/>
                 <w:szCs w:val="24"/>
@@ -8225,7 +7838,7 @@
         </w:tc>
         <w:tc>
           <w:tcPr>
-            <w:tcW w:w="1200" w:type="dxa"/>
+            <w:tcW w:w="900" w:type="dxa"/>
             <w:tcBorders>
               <w:top w:val="single" w:sz="6" w:space="0" w:color="CCCCCC"/>
               <w:left w:val="single" w:sz="6" w:space="0" w:color="CCCCCC"/>
@@ -8244,6 +7857,7 @@
           <w:p>
             <w:pPr>
               <w:widowControl w:val="0"/>
+              <w:jc w:val="center"/>
               <w:rPr>
                 <w:sz w:val="24"/>
                 <w:szCs w:val="24"/>
@@ -8260,7 +7874,7 @@
         </w:tc>
         <w:tc>
           <w:tcPr>
-            <w:tcW w:w="1200" w:type="dxa"/>
+            <w:tcW w:w="900" w:type="dxa"/>
             <w:tcBorders>
               <w:top w:val="single" w:sz="6" w:space="0" w:color="CCCCCC"/>
               <w:left w:val="single" w:sz="6" w:space="0" w:color="CCCCCC"/>
@@ -8279,6 +7893,7 @@
           <w:p>
             <w:pPr>
               <w:widowControl w:val="0"/>
+              <w:jc w:val="center"/>
               <w:rPr>
                 <w:sz w:val="24"/>
                 <w:szCs w:val="24"/>
@@ -8295,7 +7910,7 @@
         </w:tc>
         <w:tc>
           <w:tcPr>
-            <w:tcW w:w="1200" w:type="dxa"/>
+            <w:tcW w:w="1260" w:type="dxa"/>
             <w:tcBorders>
               <w:top w:val="single" w:sz="6" w:space="0" w:color="CCCCCC"/>
               <w:left w:val="single" w:sz="6" w:space="0" w:color="CCCCCC"/>
@@ -8314,6 +7929,7 @@
           <w:p>
             <w:pPr>
               <w:widowControl w:val="0"/>
+              <w:jc w:val="center"/>
               <w:rPr>
                 <w:sz w:val="24"/>
                 <w:szCs w:val="24"/>
@@ -8330,7 +7946,7 @@
         </w:tc>
         <w:tc>
           <w:tcPr>
-            <w:tcW w:w="1200" w:type="dxa"/>
+            <w:tcW w:w="900" w:type="dxa"/>
             <w:tcBorders>
               <w:top w:val="single" w:sz="6" w:space="0" w:color="CCCCCC"/>
               <w:left w:val="single" w:sz="6" w:space="0" w:color="CCCCCC"/>
@@ -8349,6 +7965,7 @@
           <w:p>
             <w:pPr>
               <w:widowControl w:val="0"/>
+              <w:jc w:val="center"/>
               <w:rPr>
                 <w:sz w:val="24"/>
                 <w:szCs w:val="24"/>
@@ -8365,7 +7982,7 @@
         </w:tc>
         <w:tc>
           <w:tcPr>
-            <w:tcW w:w="1200" w:type="dxa"/>
+            <w:tcW w:w="810" w:type="dxa"/>
             <w:tcBorders>
               <w:top w:val="single" w:sz="6" w:space="0" w:color="CCCCCC"/>
               <w:left w:val="single" w:sz="6" w:space="0" w:color="CCCCCC"/>
@@ -8384,6 +8001,7 @@
           <w:p>
             <w:pPr>
               <w:widowControl w:val="0"/>
+              <w:jc w:val="center"/>
               <w:rPr>
                 <w:sz w:val="24"/>
                 <w:szCs w:val="24"/>
@@ -8400,7 +8018,7 @@
         </w:tc>
         <w:tc>
           <w:tcPr>
-            <w:tcW w:w="1122" w:type="dxa"/>
+            <w:tcW w:w="1170" w:type="dxa"/>
             <w:tcBorders>
               <w:top w:val="single" w:sz="6" w:space="0" w:color="CCCCCC"/>
               <w:left w:val="single" w:sz="6" w:space="0" w:color="CCCCCC"/>
@@ -8419,6 +8037,7 @@
           <w:p>
             <w:pPr>
               <w:widowControl w:val="0"/>
+              <w:jc w:val="center"/>
               <w:rPr>
                 <w:sz w:val="24"/>
                 <w:szCs w:val="24"/>
@@ -8435,7 +8054,7 @@
         </w:tc>
         <w:tc>
           <w:tcPr>
-            <w:tcW w:w="1122" w:type="dxa"/>
+            <w:tcW w:w="1080" w:type="dxa"/>
             <w:tcBorders>
               <w:top w:val="single" w:sz="6" w:space="0" w:color="CCCCCC"/>
               <w:left w:val="single" w:sz="6" w:space="0" w:color="CCCCCC"/>
@@ -8446,6 +8065,7 @@
           <w:p>
             <w:pPr>
               <w:widowControl w:val="0"/>
+              <w:jc w:val="center"/>
               <w:rPr>
                 <w:sz w:val="24"/>
                 <w:szCs w:val="24"/>
@@ -8467,7 +8087,7 @@
         </w:trPr>
         <w:tc>
           <w:tcPr>
-            <w:tcW w:w="1215" w:type="dxa"/>
+            <w:tcW w:w="1162" w:type="dxa"/>
             <w:tcBorders>
               <w:top w:val="single" w:sz="6" w:space="0" w:color="CCCCCC"/>
               <w:left w:val="single" w:sz="6" w:space="0" w:color="CCCCCC"/>
@@ -8499,7 +8119,7 @@
         </w:tc>
         <w:tc>
           <w:tcPr>
-            <w:tcW w:w="1020" w:type="dxa"/>
+            <w:tcW w:w="990" w:type="dxa"/>
             <w:tcBorders>
               <w:top w:val="single" w:sz="6" w:space="0" w:color="CCCCCC"/>
               <w:left w:val="single" w:sz="6" w:space="0" w:color="CCCCCC"/>
@@ -8518,6 +8138,7 @@
           <w:p>
             <w:pPr>
               <w:widowControl w:val="0"/>
+              <w:jc w:val="center"/>
               <w:rPr>
                 <w:sz w:val="24"/>
                 <w:szCs w:val="24"/>
@@ -8534,7 +8155,7 @@
         </w:tc>
         <w:tc>
           <w:tcPr>
-            <w:tcW w:w="1200" w:type="dxa"/>
+            <w:tcW w:w="900" w:type="dxa"/>
             <w:tcBorders>
               <w:top w:val="single" w:sz="6" w:space="0" w:color="CCCCCC"/>
               <w:left w:val="single" w:sz="6" w:space="0" w:color="CCCCCC"/>
@@ -8553,6 +8174,7 @@
           <w:p>
             <w:pPr>
               <w:widowControl w:val="0"/>
+              <w:jc w:val="center"/>
               <w:rPr>
                 <w:sz w:val="24"/>
                 <w:szCs w:val="24"/>
@@ -8569,7 +8191,7 @@
         </w:tc>
         <w:tc>
           <w:tcPr>
-            <w:tcW w:w="1200" w:type="dxa"/>
+            <w:tcW w:w="900" w:type="dxa"/>
             <w:tcBorders>
               <w:top w:val="single" w:sz="6" w:space="0" w:color="CCCCCC"/>
               <w:left w:val="single" w:sz="6" w:space="0" w:color="CCCCCC"/>
@@ -8588,6 +8210,7 @@
           <w:p>
             <w:pPr>
               <w:widowControl w:val="0"/>
+              <w:jc w:val="center"/>
               <w:rPr>
                 <w:sz w:val="24"/>
                 <w:szCs w:val="24"/>
@@ -8604,7 +8227,7 @@
         </w:tc>
         <w:tc>
           <w:tcPr>
-            <w:tcW w:w="1200" w:type="dxa"/>
+            <w:tcW w:w="1260" w:type="dxa"/>
             <w:tcBorders>
               <w:top w:val="single" w:sz="6" w:space="0" w:color="CCCCCC"/>
               <w:left w:val="single" w:sz="6" w:space="0" w:color="CCCCCC"/>
@@ -8623,6 +8246,7 @@
           <w:p>
             <w:pPr>
               <w:widowControl w:val="0"/>
+              <w:jc w:val="center"/>
               <w:rPr>
                 <w:sz w:val="24"/>
                 <w:szCs w:val="24"/>
@@ -8639,7 +8263,7 @@
         </w:tc>
         <w:tc>
           <w:tcPr>
-            <w:tcW w:w="1200" w:type="dxa"/>
+            <w:tcW w:w="900" w:type="dxa"/>
             <w:tcBorders>
               <w:top w:val="single" w:sz="6" w:space="0" w:color="CCCCCC"/>
               <w:left w:val="single" w:sz="6" w:space="0" w:color="CCCCCC"/>
@@ -8658,6 +8282,7 @@
           <w:p>
             <w:pPr>
               <w:widowControl w:val="0"/>
+              <w:jc w:val="center"/>
               <w:rPr>
                 <w:sz w:val="24"/>
                 <w:szCs w:val="24"/>
@@ -8674,7 +8299,7 @@
         </w:tc>
         <w:tc>
           <w:tcPr>
-            <w:tcW w:w="1200" w:type="dxa"/>
+            <w:tcW w:w="810" w:type="dxa"/>
             <w:tcBorders>
               <w:top w:val="single" w:sz="6" w:space="0" w:color="CCCCCC"/>
               <w:left w:val="single" w:sz="6" w:space="0" w:color="CCCCCC"/>
@@ -8693,6 +8318,7 @@
           <w:p>
             <w:pPr>
               <w:widowControl w:val="0"/>
+              <w:jc w:val="center"/>
               <w:rPr>
                 <w:sz w:val="24"/>
                 <w:szCs w:val="24"/>
@@ -8709,7 +8335,7 @@
         </w:tc>
         <w:tc>
           <w:tcPr>
-            <w:tcW w:w="1122" w:type="dxa"/>
+            <w:tcW w:w="1170" w:type="dxa"/>
             <w:tcBorders>
               <w:top w:val="single" w:sz="6" w:space="0" w:color="CCCCCC"/>
               <w:left w:val="single" w:sz="6" w:space="0" w:color="CCCCCC"/>
@@ -8728,6 +8354,7 @@
           <w:p>
             <w:pPr>
               <w:widowControl w:val="0"/>
+              <w:jc w:val="center"/>
               <w:rPr>
                 <w:sz w:val="24"/>
                 <w:szCs w:val="24"/>
@@ -8744,7 +8371,7 @@
         </w:tc>
         <w:tc>
           <w:tcPr>
-            <w:tcW w:w="1122" w:type="dxa"/>
+            <w:tcW w:w="1080" w:type="dxa"/>
             <w:tcBorders>
               <w:top w:val="single" w:sz="6" w:space="0" w:color="CCCCCC"/>
               <w:left w:val="single" w:sz="6" w:space="0" w:color="CCCCCC"/>
@@ -8755,6 +8382,7 @@
           <w:p>
             <w:pPr>
               <w:widowControl w:val="0"/>
+              <w:jc w:val="center"/>
               <w:rPr>
                 <w:sz w:val="24"/>
                 <w:szCs w:val="24"/>
@@ -8944,6 +8572,7 @@
         <w:rPr>
           <w:b/>
         </w:rPr>
+        <w:lastRenderedPageBreak/>
         <w:t xml:space="preserve">Experiments </w:t>
       </w:r>
       <w:r>
@@ -8980,7 +8609,6 @@
         <w:ind w:left="720"/>
       </w:pPr>
       <w:r>
-        <w:lastRenderedPageBreak/>
         <w:t xml:space="preserve">Hyperparameter: </w:t>
       </w:r>
       <w:r>
@@ -9186,11 +8814,14 @@
       </w:r>
     </w:p>
     <w:p/>
-    <w:p>
-      <w:pPr>
-        <w:ind w:left="720"/>
-      </w:pPr>
-      <w:r>
+    <w:p/>
+    <w:p/>
+    <w:p>
+      <w:pPr>
+        <w:ind w:left="720"/>
+      </w:pPr>
+      <w:r>
+        <w:lastRenderedPageBreak/>
         <w:t>---------------------------------------------------------------------------------------------------------------------</w:t>
       </w:r>
       <w:r>
@@ -9224,7 +8855,6 @@
         <w:rPr>
           <w:noProof/>
         </w:rPr>
-        <w:lastRenderedPageBreak/>
         <w:drawing>
           <wp:inline distT="0" distB="0" distL="0" distR="0" wp14:anchorId="47BF7E41" wp14:editId="28FF684E">
             <wp:extent cx="5473822" cy="2736911"/>
@@ -9340,15 +8970,24 @@
       <w:r>
         <w:t>, N, C</w:t>
       </w:r>
-      <w:r>
-        <w:br/>
-      </w:r>
-    </w:p>
-    <w:p>
-      <w:pPr>
-        <w:pStyle w:val="Kop2"/>
-      </w:pPr>
-      <w:r>
+    </w:p>
+    <w:p>
+      <w:pPr>
+        <w:rPr>
+          <w:sz w:val="32"/>
+          <w:szCs w:val="32"/>
+        </w:rPr>
+      </w:pPr>
+      <w:r>
+        <w:br w:type="page"/>
+      </w:r>
+    </w:p>
+    <w:p>
+      <w:pPr>
+        <w:pStyle w:val="Heading2"/>
+      </w:pPr>
+      <w:r>
+        <w:lastRenderedPageBreak/>
         <w:t>Bonus Tasks</w:t>
       </w:r>
     </w:p>
@@ -9406,7 +9045,6 @@
         </w:numPr>
       </w:pPr>
       <w:r>
-        <w:lastRenderedPageBreak/>
         <w:t xml:space="preserve">Identifying complex words is only the first step for lexical simplification. Read up on related work and explain potential architectures for contextualized lexical simplification in detail. </w:t>
       </w:r>
     </w:p>
@@ -10377,28 +10015,28 @@
       </w:rPr>
     </w:lvl>
   </w:abstractNum>
-  <w:num w:numId="1" w16cid:durableId="1627740886">
+  <w:num w:numId="1">
     <w:abstractNumId w:val="3"/>
   </w:num>
-  <w:num w:numId="2" w16cid:durableId="1281452841">
+  <w:num w:numId="2">
     <w:abstractNumId w:val="2"/>
   </w:num>
-  <w:num w:numId="3" w16cid:durableId="1735616864">
+  <w:num w:numId="3">
     <w:abstractNumId w:val="1"/>
   </w:num>
-  <w:num w:numId="4" w16cid:durableId="2025477601">
+  <w:num w:numId="4">
     <w:abstractNumId w:val="4"/>
   </w:num>
-  <w:num w:numId="5" w16cid:durableId="1690132680">
+  <w:num w:numId="5">
     <w:abstractNumId w:val="7"/>
   </w:num>
-  <w:num w:numId="6" w16cid:durableId="436680124">
+  <w:num w:numId="6">
     <w:abstractNumId w:val="6"/>
   </w:num>
-  <w:num w:numId="7" w16cid:durableId="1594433972">
+  <w:num w:numId="7">
     <w:abstractNumId w:val="5"/>
   </w:num>
-  <w:num w:numId="8" w16cid:durableId="413476954">
+  <w:num w:numId="8">
     <w:abstractNumId w:val="0"/>
   </w:num>
 </w:numbering>
@@ -10799,14 +10437,14 @@
     <w:lsdException w:name="Unresolved Mention" w:semiHidden="1" w:unhideWhenUsed="1"/>
     <w:lsdException w:name="Smart Link" w:semiHidden="1" w:unhideWhenUsed="1"/>
   </w:latentStyles>
-  <w:style w:type="paragraph" w:default="1" w:styleId="Standaard">
+  <w:style w:type="paragraph" w:default="1" w:styleId="Normal">
     <w:name w:val="Normal"/>
     <w:qFormat/>
   </w:style>
-  <w:style w:type="paragraph" w:styleId="Kop1">
+  <w:style w:type="paragraph" w:styleId="Heading1">
     <w:name w:val="heading 1"/>
-    <w:basedOn w:val="Standaard"/>
-    <w:next w:val="Standaard"/>
+    <w:basedOn w:val="Normal"/>
+    <w:next w:val="Normal"/>
     <w:uiPriority w:val="9"/>
     <w:qFormat/>
     <w:pPr>
@@ -10820,10 +10458,10 @@
       <w:szCs w:val="40"/>
     </w:rPr>
   </w:style>
-  <w:style w:type="paragraph" w:styleId="Kop2">
+  <w:style w:type="paragraph" w:styleId="Heading2">
     <w:name w:val="heading 2"/>
-    <w:basedOn w:val="Standaard"/>
-    <w:next w:val="Standaard"/>
+    <w:basedOn w:val="Normal"/>
+    <w:next w:val="Normal"/>
     <w:uiPriority w:val="9"/>
     <w:unhideWhenUsed/>
     <w:qFormat/>
@@ -10838,10 +10476,10 @@
       <w:szCs w:val="32"/>
     </w:rPr>
   </w:style>
-  <w:style w:type="paragraph" w:styleId="Kop3">
+  <w:style w:type="paragraph" w:styleId="Heading3">
     <w:name w:val="heading 3"/>
-    <w:basedOn w:val="Standaard"/>
-    <w:next w:val="Standaard"/>
+    <w:basedOn w:val="Normal"/>
+    <w:next w:val="Normal"/>
     <w:uiPriority w:val="9"/>
     <w:semiHidden/>
     <w:unhideWhenUsed/>
@@ -10858,10 +10496,10 @@
       <w:szCs w:val="28"/>
     </w:rPr>
   </w:style>
-  <w:style w:type="paragraph" w:styleId="Kop4">
+  <w:style w:type="paragraph" w:styleId="Heading4">
     <w:name w:val="heading 4"/>
-    <w:basedOn w:val="Standaard"/>
-    <w:next w:val="Standaard"/>
+    <w:basedOn w:val="Normal"/>
+    <w:next w:val="Normal"/>
     <w:uiPriority w:val="9"/>
     <w:semiHidden/>
     <w:unhideWhenUsed/>
@@ -10878,10 +10516,10 @@
       <w:szCs w:val="24"/>
     </w:rPr>
   </w:style>
-  <w:style w:type="paragraph" w:styleId="Kop5">
+  <w:style w:type="paragraph" w:styleId="Heading5">
     <w:name w:val="heading 5"/>
-    <w:basedOn w:val="Standaard"/>
-    <w:next w:val="Standaard"/>
+    <w:basedOn w:val="Normal"/>
+    <w:next w:val="Normal"/>
     <w:uiPriority w:val="9"/>
     <w:semiHidden/>
     <w:unhideWhenUsed/>
@@ -10896,10 +10534,10 @@
       <w:color w:val="666666"/>
     </w:rPr>
   </w:style>
-  <w:style w:type="paragraph" w:styleId="Kop6">
+  <w:style w:type="paragraph" w:styleId="Heading6">
     <w:name w:val="heading 6"/>
-    <w:basedOn w:val="Standaard"/>
-    <w:next w:val="Standaard"/>
+    <w:basedOn w:val="Normal"/>
+    <w:next w:val="Normal"/>
     <w:uiPriority w:val="9"/>
     <w:semiHidden/>
     <w:unhideWhenUsed/>
@@ -10915,13 +10553,13 @@
       <w:color w:val="666666"/>
     </w:rPr>
   </w:style>
-  <w:style w:type="character" w:default="1" w:styleId="Standaardalinea-lettertype">
+  <w:style w:type="character" w:default="1" w:styleId="DefaultParagraphFont">
     <w:name w:val="Default Paragraph Font"/>
     <w:uiPriority w:val="1"/>
     <w:semiHidden/>
     <w:unhideWhenUsed/>
   </w:style>
-  <w:style w:type="table" w:default="1" w:styleId="Standaardtabel">
+  <w:style w:type="table" w:default="1" w:styleId="TableNormal">
     <w:name w:val="Normal Table"/>
     <w:uiPriority w:val="99"/>
     <w:semiHidden/>
@@ -10936,16 +10574,16 @@
       </w:tblCellMar>
     </w:tblPr>
   </w:style>
-  <w:style w:type="numbering" w:default="1" w:styleId="Geenlijst">
+  <w:style w:type="numbering" w:default="1" w:styleId="NoList">
     <w:name w:val="No List"/>
     <w:uiPriority w:val="99"/>
     <w:semiHidden/>
     <w:unhideWhenUsed/>
   </w:style>
-  <w:style w:type="paragraph" w:styleId="Titel">
+  <w:style w:type="paragraph" w:styleId="Title">
     <w:name w:val="Title"/>
-    <w:basedOn w:val="Standaard"/>
-    <w:next w:val="Standaard"/>
+    <w:basedOn w:val="Normal"/>
+    <w:next w:val="Normal"/>
     <w:uiPriority w:val="10"/>
     <w:qFormat/>
     <w:pPr>
@@ -10958,10 +10596,10 @@
       <w:szCs w:val="52"/>
     </w:rPr>
   </w:style>
-  <w:style w:type="paragraph" w:styleId="Ondertitel">
+  <w:style w:type="paragraph" w:styleId="Subtitle">
     <w:name w:val="Subtitle"/>
-    <w:basedOn w:val="Standaard"/>
-    <w:next w:val="Standaard"/>
+    <w:basedOn w:val="Normal"/>
+    <w:next w:val="Normal"/>
     <w:uiPriority w:val="11"/>
     <w:qFormat/>
     <w:pPr>
@@ -10976,7 +10614,7 @@
     </w:rPr>
   </w:style>
   <w:style w:type="table" w:customStyle="1" w:styleId="a">
-    <w:basedOn w:val="Standaardtabel"/>
+    <w:basedOn w:val="TableNormal"/>
     <w:tblPr>
       <w:tblStyleRowBandSize w:val="1"/>
       <w:tblStyleColBandSize w:val="1"/>
@@ -10989,7 +10627,7 @@
     </w:tblPr>
   </w:style>
   <w:style w:type="table" w:customStyle="1" w:styleId="a0">
-    <w:basedOn w:val="Standaardtabel"/>
+    <w:basedOn w:val="TableNormal"/>
     <w:tblPr>
       <w:tblStyleRowBandSize w:val="1"/>
       <w:tblStyleColBandSize w:val="1"/>
@@ -11001,10 +10639,10 @@
       </w:tblCellMar>
     </w:tblPr>
   </w:style>
-  <w:style w:type="paragraph" w:styleId="Tekstopmerking">
+  <w:style w:type="paragraph" w:styleId="CommentText">
     <w:name w:val="annotation text"/>
-    <w:basedOn w:val="Standaard"/>
-    <w:link w:val="TekstopmerkingChar"/>
+    <w:basedOn w:val="Normal"/>
+    <w:link w:val="CommentTextChar"/>
     <w:uiPriority w:val="99"/>
     <w:semiHidden/>
     <w:unhideWhenUsed/>
@@ -11016,10 +10654,10 @@
       <w:szCs w:val="20"/>
     </w:rPr>
   </w:style>
-  <w:style w:type="character" w:customStyle="1" w:styleId="TekstopmerkingChar">
-    <w:name w:val="Tekst opmerking Char"/>
-    <w:basedOn w:val="Standaardalinea-lettertype"/>
-    <w:link w:val="Tekstopmerking"/>
+  <w:style w:type="character" w:customStyle="1" w:styleId="CommentTextChar">
+    <w:name w:val="Comment Text Char"/>
+    <w:basedOn w:val="DefaultParagraphFont"/>
+    <w:link w:val="CommentText"/>
     <w:uiPriority w:val="99"/>
     <w:semiHidden/>
     <w:rPr>
@@ -11027,9 +10665,9 @@
       <w:szCs w:val="20"/>
     </w:rPr>
   </w:style>
-  <w:style w:type="character" w:styleId="Verwijzingopmerking">
+  <w:style w:type="character" w:styleId="CommentReference">
     <w:name w:val="annotation reference"/>
-    <w:basedOn w:val="Standaardalinea-lettertype"/>
+    <w:basedOn w:val="DefaultParagraphFont"/>
     <w:uiPriority w:val="99"/>
     <w:semiHidden/>
     <w:unhideWhenUsed/>
@@ -11038,10 +10676,10 @@
       <w:szCs w:val="16"/>
     </w:rPr>
   </w:style>
-  <w:style w:type="paragraph" w:styleId="Ballontekst">
+  <w:style w:type="paragraph" w:styleId="BalloonText">
     <w:name w:val="Balloon Text"/>
-    <w:basedOn w:val="Standaard"/>
-    <w:link w:val="BallontekstChar"/>
+    <w:basedOn w:val="Normal"/>
+    <w:link w:val="BalloonTextChar"/>
     <w:uiPriority w:val="99"/>
     <w:semiHidden/>
     <w:unhideWhenUsed/>
@@ -11055,10 +10693,10 @@
       <w:szCs w:val="18"/>
     </w:rPr>
   </w:style>
-  <w:style w:type="character" w:customStyle="1" w:styleId="BallontekstChar">
-    <w:name w:val="Ballontekst Char"/>
-    <w:basedOn w:val="Standaardalinea-lettertype"/>
-    <w:link w:val="Ballontekst"/>
+  <w:style w:type="character" w:customStyle="1" w:styleId="BalloonTextChar">
+    <w:name w:val="Balloon Text Char"/>
+    <w:basedOn w:val="DefaultParagraphFont"/>
+    <w:link w:val="BalloonText"/>
     <w:uiPriority w:val="99"/>
     <w:semiHidden/>
     <w:rsid w:val="00897BA3"/>
@@ -11070,7 +10708,7 @@
   </w:style>
   <w:style w:type="paragraph" w:customStyle="1" w:styleId="paragraph">
     <w:name w:val="paragraph"/>
-    <w:basedOn w:val="Standaard"/>
+    <w:basedOn w:val="Normal"/>
     <w:rsid w:val="00136645"/>
     <w:pPr>
       <w:spacing w:before="100" w:beforeAutospacing="1" w:after="100" w:afterAutospacing="1" w:line="240" w:lineRule="auto"/>
@@ -11084,17 +10722,17 @@
   </w:style>
   <w:style w:type="character" w:customStyle="1" w:styleId="normaltextrun">
     <w:name w:val="normaltextrun"/>
-    <w:basedOn w:val="Standaardalinea-lettertype"/>
+    <w:basedOn w:val="DefaultParagraphFont"/>
     <w:rsid w:val="00136645"/>
   </w:style>
   <w:style w:type="character" w:customStyle="1" w:styleId="eop">
     <w:name w:val="eop"/>
-    <w:basedOn w:val="Standaardalinea-lettertype"/>
+    <w:basedOn w:val="DefaultParagraphFont"/>
     <w:rsid w:val="00136645"/>
   </w:style>
-  <w:style w:type="paragraph" w:styleId="Lijstalinea">
+  <w:style w:type="paragraph" w:styleId="ListParagraph">
     <w:name w:val="List Paragraph"/>
-    <w:basedOn w:val="Standaard"/>
+    <w:basedOn w:val="Normal"/>
     <w:uiPriority w:val="34"/>
     <w:qFormat/>
     <w:rsid w:val="00D16838"/>
@@ -11103,9 +10741,9 @@
       <w:contextualSpacing/>
     </w:pPr>
   </w:style>
-  <w:style w:type="table" w:styleId="Tabelraster">
+  <w:style w:type="table" w:styleId="TableGrid">
     <w:name w:val="Table Grid"/>
-    <w:basedOn w:val="Standaardtabel"/>
+    <w:basedOn w:val="TableNormal"/>
     <w:uiPriority w:val="39"/>
     <w:rsid w:val="00577989"/>
     <w:pPr>
@@ -11124,7 +10762,7 @@
   </w:style>
   <w:style w:type="character" w:styleId="Hyperlink">
     <w:name w:val="Hyperlink"/>
-    <w:basedOn w:val="Standaardalinea-lettertype"/>
+    <w:basedOn w:val="DefaultParagraphFont"/>
     <w:uiPriority w:val="99"/>
     <w:unhideWhenUsed/>
     <w:rsid w:val="007A3A5C"/>
@@ -11133,9 +10771,9 @@
       <w:u w:val="single"/>
     </w:rPr>
   </w:style>
-  <w:style w:type="character" w:styleId="Onopgelostemelding">
+  <w:style w:type="character" w:styleId="UnresolvedMention">
     <w:name w:val="Unresolved Mention"/>
-    <w:basedOn w:val="Standaardalinea-lettertype"/>
+    <w:basedOn w:val="DefaultParagraphFont"/>
     <w:uiPriority w:val="99"/>
     <w:semiHidden/>
     <w:unhideWhenUsed/>
@@ -11145,10 +10783,10 @@
       <w:shd w:val="clear" w:color="auto" w:fill="E1DFDD"/>
     </w:rPr>
   </w:style>
-  <w:style w:type="paragraph" w:styleId="Koptekst">
+  <w:style w:type="paragraph" w:styleId="Header">
     <w:name w:val="header"/>
-    <w:basedOn w:val="Standaard"/>
-    <w:link w:val="KoptekstChar"/>
+    <w:basedOn w:val="Normal"/>
+    <w:link w:val="HeaderChar"/>
     <w:uiPriority w:val="99"/>
     <w:unhideWhenUsed/>
     <w:rsid w:val="003C7A38"/>
@@ -11160,17 +10798,17 @@
       <w:spacing w:line="240" w:lineRule="auto"/>
     </w:pPr>
   </w:style>
-  <w:style w:type="character" w:customStyle="1" w:styleId="KoptekstChar">
-    <w:name w:val="Koptekst Char"/>
-    <w:basedOn w:val="Standaardalinea-lettertype"/>
-    <w:link w:val="Koptekst"/>
+  <w:style w:type="character" w:customStyle="1" w:styleId="HeaderChar">
+    <w:name w:val="Header Char"/>
+    <w:basedOn w:val="DefaultParagraphFont"/>
+    <w:link w:val="Header"/>
     <w:uiPriority w:val="99"/>
     <w:rsid w:val="003C7A38"/>
   </w:style>
-  <w:style w:type="paragraph" w:styleId="Voettekst">
+  <w:style w:type="paragraph" w:styleId="Footer">
     <w:name w:val="footer"/>
-    <w:basedOn w:val="Standaard"/>
-    <w:link w:val="VoettekstChar"/>
+    <w:basedOn w:val="Normal"/>
+    <w:link w:val="FooterChar"/>
     <w:uiPriority w:val="99"/>
     <w:unhideWhenUsed/>
     <w:rsid w:val="003C7A38"/>
@@ -11182,51 +10820,51 @@
       <w:spacing w:line="240" w:lineRule="auto"/>
     </w:pPr>
   </w:style>
-  <w:style w:type="character" w:customStyle="1" w:styleId="VoettekstChar">
-    <w:name w:val="Voettekst Char"/>
-    <w:basedOn w:val="Standaardalinea-lettertype"/>
-    <w:link w:val="Voettekst"/>
+  <w:style w:type="character" w:customStyle="1" w:styleId="FooterChar">
+    <w:name w:val="Footer Char"/>
+    <w:basedOn w:val="DefaultParagraphFont"/>
+    <w:link w:val="Footer"/>
     <w:uiPriority w:val="99"/>
     <w:rsid w:val="003C7A38"/>
   </w:style>
   <w:style w:type="character" w:customStyle="1" w:styleId="mord">
     <w:name w:val="mord"/>
-    <w:basedOn w:val="Standaardalinea-lettertype"/>
+    <w:basedOn w:val="DefaultParagraphFont"/>
     <w:rsid w:val="002B7254"/>
   </w:style>
   <w:style w:type="character" w:customStyle="1" w:styleId="mrel">
     <w:name w:val="mrel"/>
-    <w:basedOn w:val="Standaardalinea-lettertype"/>
+    <w:basedOn w:val="DefaultParagraphFont"/>
     <w:rsid w:val="002B7254"/>
   </w:style>
   <w:style w:type="character" w:customStyle="1" w:styleId="mopen">
     <w:name w:val="mopen"/>
-    <w:basedOn w:val="Standaardalinea-lettertype"/>
+    <w:basedOn w:val="DefaultParagraphFont"/>
     <w:rsid w:val="002B7254"/>
   </w:style>
   <w:style w:type="character" w:customStyle="1" w:styleId="vlist-s">
     <w:name w:val="vlist-s"/>
-    <w:basedOn w:val="Standaardalinea-lettertype"/>
+    <w:basedOn w:val="DefaultParagraphFont"/>
     <w:rsid w:val="002B7254"/>
   </w:style>
   <w:style w:type="character" w:customStyle="1" w:styleId="mclose">
     <w:name w:val="mclose"/>
-    <w:basedOn w:val="Standaardalinea-lettertype"/>
+    <w:basedOn w:val="DefaultParagraphFont"/>
     <w:rsid w:val="002B7254"/>
   </w:style>
   <w:style w:type="character" w:customStyle="1" w:styleId="mop">
     <w:name w:val="mop"/>
-    <w:basedOn w:val="Standaardalinea-lettertype"/>
+    <w:basedOn w:val="DefaultParagraphFont"/>
     <w:rsid w:val="002B7254"/>
   </w:style>
   <w:style w:type="character" w:customStyle="1" w:styleId="mbin">
     <w:name w:val="mbin"/>
-    <w:basedOn w:val="Standaardalinea-lettertype"/>
+    <w:basedOn w:val="DefaultParagraphFont"/>
     <w:rsid w:val="002B7254"/>
   </w:style>
-  <w:style w:type="character" w:styleId="Tekstvantijdelijkeaanduiding">
+  <w:style w:type="character" w:styleId="PlaceholderText">
     <w:name w:val="Placeholder Text"/>
-    <w:basedOn w:val="Standaardalinea-lettertype"/>
+    <w:basedOn w:val="DefaultParagraphFont"/>
     <w:uiPriority w:val="99"/>
     <w:semiHidden/>
     <w:rsid w:val="002B7254"/>

</xml_diff>